<commit_message>
update requirement: specify the detail of the website requirement
</commit_message>
<xml_diff>
--- a/doc/requirements.docx
+++ b/doc/requirements.docx
@@ -6,6 +6,7 @@
       <w:pPr>
         <w:jc w:val="center"/>
         <w:rPr>
+          <w:rFonts w:hint="eastAsia"/>
           <w:b/>
           <w:sz w:val="36"/>
           <w:szCs w:val="36"/>
@@ -23,10 +24,1178 @@
     </w:p>
     <w:p>
       <w:pPr>
-        <w:rPr>
-          <w:rFonts w:hint="eastAsia"/>
-        </w:rPr>
-      </w:pPr>
+        <w:jc w:val="center"/>
+        <w:rPr>
+          <w:rFonts w:hint="eastAsia"/>
+          <w:b/>
+          <w:sz w:val="36"/>
+          <w:szCs w:val="36"/>
+        </w:rPr>
+      </w:pPr>
+    </w:p>
+    <w:p>
+      <w:pPr>
+        <w:jc w:val="center"/>
+        <w:rPr>
+          <w:rFonts w:hint="eastAsia"/>
+          <w:sz w:val="28"/>
+          <w:szCs w:val="28"/>
+        </w:rPr>
+      </w:pPr>
+      <w:r>
+        <w:rPr>
+          <w:rFonts w:hint="eastAsia"/>
+          <w:sz w:val="28"/>
+          <w:szCs w:val="28"/>
+        </w:rPr>
+        <w:t>需求更新记录</w:t>
+      </w:r>
+    </w:p>
+    <w:tbl>
+      <w:tblPr>
+        <w:tblStyle w:val="a6"/>
+        <w:tblW w:w="0" w:type="auto"/>
+        <w:tblLook w:val="04A0" w:firstRow="1" w:lastRow="0" w:firstColumn="1" w:lastColumn="0" w:noHBand="0" w:noVBand="1"/>
+      </w:tblPr>
+      <w:tblGrid>
+        <w:gridCol w:w="2156"/>
+        <w:gridCol w:w="2158"/>
+        <w:gridCol w:w="2158"/>
+        <w:gridCol w:w="2050"/>
+      </w:tblGrid>
+      <w:tr>
+        <w:tc>
+          <w:tcPr>
+            <w:tcW w:w="2156" w:type="dxa"/>
+          </w:tcPr>
+          <w:p>
+            <w:pPr>
+              <w:jc w:val="center"/>
+              <w:rPr>
+                <w:szCs w:val="21"/>
+              </w:rPr>
+            </w:pPr>
+            <w:r>
+              <w:rPr>
+                <w:rFonts w:hint="eastAsia"/>
+                <w:szCs w:val="21"/>
+              </w:rPr>
+              <w:t>更新日期</w:t>
+            </w:r>
+          </w:p>
+        </w:tc>
+        <w:tc>
+          <w:tcPr>
+            <w:tcW w:w="2158" w:type="dxa"/>
+          </w:tcPr>
+          <w:p>
+            <w:pPr>
+              <w:jc w:val="center"/>
+              <w:rPr>
+                <w:szCs w:val="21"/>
+              </w:rPr>
+            </w:pPr>
+            <w:r>
+              <w:rPr>
+                <w:rFonts w:hint="eastAsia"/>
+                <w:szCs w:val="21"/>
+              </w:rPr>
+              <w:t>版本号</w:t>
+            </w:r>
+          </w:p>
+        </w:tc>
+        <w:tc>
+          <w:tcPr>
+            <w:tcW w:w="2158" w:type="dxa"/>
+          </w:tcPr>
+          <w:p>
+            <w:pPr>
+              <w:jc w:val="center"/>
+              <w:rPr>
+                <w:szCs w:val="21"/>
+              </w:rPr>
+            </w:pPr>
+            <w:r>
+              <w:rPr>
+                <w:rFonts w:hint="eastAsia"/>
+                <w:szCs w:val="21"/>
+              </w:rPr>
+              <w:t>更新概述</w:t>
+            </w:r>
+          </w:p>
+        </w:tc>
+        <w:tc>
+          <w:tcPr>
+            <w:tcW w:w="2050" w:type="dxa"/>
+          </w:tcPr>
+          <w:p>
+            <w:pPr>
+              <w:jc w:val="center"/>
+              <w:rPr>
+                <w:rFonts w:hint="eastAsia"/>
+                <w:szCs w:val="21"/>
+              </w:rPr>
+            </w:pPr>
+            <w:r>
+              <w:rPr>
+                <w:rFonts w:hint="eastAsia"/>
+                <w:szCs w:val="21"/>
+              </w:rPr>
+              <w:t>编辑者</w:t>
+            </w:r>
+          </w:p>
+        </w:tc>
+      </w:tr>
+      <w:tr>
+        <w:tc>
+          <w:tcPr>
+            <w:tcW w:w="2156" w:type="dxa"/>
+          </w:tcPr>
+          <w:p>
+            <w:pPr>
+              <w:jc w:val="center"/>
+              <w:rPr>
+                <w:szCs w:val="21"/>
+              </w:rPr>
+            </w:pPr>
+            <w:r>
+              <w:rPr>
+                <w:rFonts w:hint="eastAsia"/>
+                <w:szCs w:val="21"/>
+              </w:rPr>
+              <w:t>2013.09.06</w:t>
+            </w:r>
+          </w:p>
+        </w:tc>
+        <w:tc>
+          <w:tcPr>
+            <w:tcW w:w="2158" w:type="dxa"/>
+          </w:tcPr>
+          <w:p>
+            <w:pPr>
+              <w:jc w:val="center"/>
+              <w:rPr>
+                <w:szCs w:val="21"/>
+              </w:rPr>
+            </w:pPr>
+            <w:r>
+              <w:rPr>
+                <w:rFonts w:hint="eastAsia"/>
+                <w:szCs w:val="21"/>
+              </w:rPr>
+              <w:t>1.0</w:t>
+            </w:r>
+          </w:p>
+        </w:tc>
+        <w:tc>
+          <w:tcPr>
+            <w:tcW w:w="2158" w:type="dxa"/>
+          </w:tcPr>
+          <w:p>
+            <w:pPr>
+              <w:jc w:val="center"/>
+              <w:rPr>
+                <w:szCs w:val="21"/>
+              </w:rPr>
+            </w:pPr>
+            <w:r>
+              <w:rPr>
+                <w:rFonts w:hint="eastAsia"/>
+                <w:szCs w:val="21"/>
+              </w:rPr>
+              <w:t>初始化</w:t>
+            </w:r>
+          </w:p>
+        </w:tc>
+        <w:tc>
+          <w:tcPr>
+            <w:tcW w:w="2050" w:type="dxa"/>
+          </w:tcPr>
+          <w:p>
+            <w:pPr>
+              <w:jc w:val="center"/>
+              <w:rPr>
+                <w:szCs w:val="21"/>
+              </w:rPr>
+            </w:pPr>
+            <w:r>
+              <w:rPr>
+                <w:rFonts w:hint="eastAsia"/>
+                <w:szCs w:val="21"/>
+              </w:rPr>
+              <w:t>付仕海</w:t>
+            </w:r>
+          </w:p>
+        </w:tc>
+      </w:tr>
+      <w:tr>
+        <w:tc>
+          <w:tcPr>
+            <w:tcW w:w="2156" w:type="dxa"/>
+          </w:tcPr>
+          <w:p>
+            <w:pPr>
+              <w:jc w:val="center"/>
+              <w:rPr>
+                <w:rFonts w:hint="eastAsia"/>
+                <w:szCs w:val="21"/>
+              </w:rPr>
+            </w:pPr>
+            <w:r>
+              <w:rPr>
+                <w:rFonts w:hint="eastAsia"/>
+                <w:szCs w:val="21"/>
+              </w:rPr>
+              <w:t>213.09.10</w:t>
+            </w:r>
+          </w:p>
+        </w:tc>
+        <w:tc>
+          <w:tcPr>
+            <w:tcW w:w="2158" w:type="dxa"/>
+          </w:tcPr>
+          <w:p>
+            <w:pPr>
+              <w:jc w:val="center"/>
+              <w:rPr>
+                <w:rFonts w:hint="eastAsia"/>
+                <w:szCs w:val="21"/>
+              </w:rPr>
+            </w:pPr>
+            <w:r>
+              <w:rPr>
+                <w:rFonts w:hint="eastAsia"/>
+                <w:szCs w:val="21"/>
+              </w:rPr>
+              <w:t>1.1</w:t>
+            </w:r>
+          </w:p>
+        </w:tc>
+        <w:tc>
+          <w:tcPr>
+            <w:tcW w:w="2158" w:type="dxa"/>
+          </w:tcPr>
+          <w:p>
+            <w:pPr>
+              <w:jc w:val="center"/>
+              <w:rPr>
+                <w:rFonts w:hint="eastAsia"/>
+                <w:szCs w:val="21"/>
+              </w:rPr>
+            </w:pPr>
+            <w:r>
+              <w:rPr>
+                <w:rFonts w:hint="eastAsia"/>
+                <w:szCs w:val="21"/>
+              </w:rPr>
+              <w:t>细化前台需求，附图</w:t>
+            </w:r>
+          </w:p>
+        </w:tc>
+        <w:tc>
+          <w:tcPr>
+            <w:tcW w:w="2050" w:type="dxa"/>
+          </w:tcPr>
+          <w:p>
+            <w:pPr>
+              <w:jc w:val="center"/>
+              <w:rPr>
+                <w:rFonts w:hint="eastAsia"/>
+                <w:szCs w:val="21"/>
+              </w:rPr>
+            </w:pPr>
+            <w:r>
+              <w:rPr>
+                <w:rFonts w:hint="eastAsia"/>
+                <w:szCs w:val="21"/>
+              </w:rPr>
+              <w:t>付仕海</w:t>
+            </w:r>
+          </w:p>
+        </w:tc>
+      </w:tr>
+      <w:tr>
+        <w:tc>
+          <w:tcPr>
+            <w:tcW w:w="2156" w:type="dxa"/>
+          </w:tcPr>
+          <w:p>
+            <w:pPr>
+              <w:jc w:val="center"/>
+              <w:rPr>
+                <w:rFonts w:hint="eastAsia"/>
+                <w:szCs w:val="21"/>
+              </w:rPr>
+            </w:pPr>
+          </w:p>
+        </w:tc>
+        <w:tc>
+          <w:tcPr>
+            <w:tcW w:w="2158" w:type="dxa"/>
+          </w:tcPr>
+          <w:p>
+            <w:pPr>
+              <w:jc w:val="center"/>
+              <w:rPr>
+                <w:rFonts w:hint="eastAsia"/>
+                <w:szCs w:val="21"/>
+              </w:rPr>
+            </w:pPr>
+          </w:p>
+        </w:tc>
+        <w:tc>
+          <w:tcPr>
+            <w:tcW w:w="2158" w:type="dxa"/>
+          </w:tcPr>
+          <w:p>
+            <w:pPr>
+              <w:jc w:val="center"/>
+              <w:rPr>
+                <w:rFonts w:hint="eastAsia"/>
+                <w:szCs w:val="21"/>
+              </w:rPr>
+            </w:pPr>
+          </w:p>
+        </w:tc>
+        <w:tc>
+          <w:tcPr>
+            <w:tcW w:w="2050" w:type="dxa"/>
+          </w:tcPr>
+          <w:p>
+            <w:pPr>
+              <w:jc w:val="center"/>
+              <w:rPr>
+                <w:rFonts w:hint="eastAsia"/>
+                <w:szCs w:val="21"/>
+              </w:rPr>
+            </w:pPr>
+          </w:p>
+        </w:tc>
+      </w:tr>
+      <w:tr>
+        <w:tc>
+          <w:tcPr>
+            <w:tcW w:w="2156" w:type="dxa"/>
+          </w:tcPr>
+          <w:p>
+            <w:pPr>
+              <w:jc w:val="center"/>
+              <w:rPr>
+                <w:rFonts w:hint="eastAsia"/>
+                <w:szCs w:val="21"/>
+              </w:rPr>
+            </w:pPr>
+          </w:p>
+        </w:tc>
+        <w:tc>
+          <w:tcPr>
+            <w:tcW w:w="2158" w:type="dxa"/>
+          </w:tcPr>
+          <w:p>
+            <w:pPr>
+              <w:jc w:val="center"/>
+              <w:rPr>
+                <w:rFonts w:hint="eastAsia"/>
+                <w:szCs w:val="21"/>
+              </w:rPr>
+            </w:pPr>
+          </w:p>
+        </w:tc>
+        <w:tc>
+          <w:tcPr>
+            <w:tcW w:w="2158" w:type="dxa"/>
+          </w:tcPr>
+          <w:p>
+            <w:pPr>
+              <w:jc w:val="center"/>
+              <w:rPr>
+                <w:rFonts w:hint="eastAsia"/>
+                <w:szCs w:val="21"/>
+              </w:rPr>
+            </w:pPr>
+          </w:p>
+        </w:tc>
+        <w:tc>
+          <w:tcPr>
+            <w:tcW w:w="2050" w:type="dxa"/>
+          </w:tcPr>
+          <w:p>
+            <w:pPr>
+              <w:jc w:val="center"/>
+              <w:rPr>
+                <w:rFonts w:hint="eastAsia"/>
+                <w:szCs w:val="21"/>
+              </w:rPr>
+            </w:pPr>
+          </w:p>
+        </w:tc>
+      </w:tr>
+      <w:tr>
+        <w:tc>
+          <w:tcPr>
+            <w:tcW w:w="2156" w:type="dxa"/>
+          </w:tcPr>
+          <w:p>
+            <w:pPr>
+              <w:jc w:val="center"/>
+              <w:rPr>
+                <w:rFonts w:hint="eastAsia"/>
+                <w:szCs w:val="21"/>
+              </w:rPr>
+            </w:pPr>
+          </w:p>
+        </w:tc>
+        <w:tc>
+          <w:tcPr>
+            <w:tcW w:w="2158" w:type="dxa"/>
+          </w:tcPr>
+          <w:p>
+            <w:pPr>
+              <w:jc w:val="center"/>
+              <w:rPr>
+                <w:rFonts w:hint="eastAsia"/>
+                <w:szCs w:val="21"/>
+              </w:rPr>
+            </w:pPr>
+          </w:p>
+        </w:tc>
+        <w:tc>
+          <w:tcPr>
+            <w:tcW w:w="2158" w:type="dxa"/>
+          </w:tcPr>
+          <w:p>
+            <w:pPr>
+              <w:jc w:val="center"/>
+              <w:rPr>
+                <w:rFonts w:hint="eastAsia"/>
+                <w:szCs w:val="21"/>
+              </w:rPr>
+            </w:pPr>
+          </w:p>
+        </w:tc>
+        <w:tc>
+          <w:tcPr>
+            <w:tcW w:w="2050" w:type="dxa"/>
+          </w:tcPr>
+          <w:p>
+            <w:pPr>
+              <w:jc w:val="center"/>
+              <w:rPr>
+                <w:rFonts w:hint="eastAsia"/>
+                <w:szCs w:val="21"/>
+              </w:rPr>
+            </w:pPr>
+          </w:p>
+        </w:tc>
+      </w:tr>
+      <w:tr>
+        <w:tc>
+          <w:tcPr>
+            <w:tcW w:w="2156" w:type="dxa"/>
+          </w:tcPr>
+          <w:p>
+            <w:pPr>
+              <w:jc w:val="center"/>
+              <w:rPr>
+                <w:rFonts w:hint="eastAsia"/>
+                <w:szCs w:val="21"/>
+              </w:rPr>
+            </w:pPr>
+          </w:p>
+        </w:tc>
+        <w:tc>
+          <w:tcPr>
+            <w:tcW w:w="2158" w:type="dxa"/>
+          </w:tcPr>
+          <w:p>
+            <w:pPr>
+              <w:jc w:val="center"/>
+              <w:rPr>
+                <w:rFonts w:hint="eastAsia"/>
+                <w:szCs w:val="21"/>
+              </w:rPr>
+            </w:pPr>
+          </w:p>
+        </w:tc>
+        <w:tc>
+          <w:tcPr>
+            <w:tcW w:w="2158" w:type="dxa"/>
+          </w:tcPr>
+          <w:p>
+            <w:pPr>
+              <w:jc w:val="center"/>
+              <w:rPr>
+                <w:rFonts w:hint="eastAsia"/>
+                <w:szCs w:val="21"/>
+              </w:rPr>
+            </w:pPr>
+          </w:p>
+        </w:tc>
+        <w:tc>
+          <w:tcPr>
+            <w:tcW w:w="2050" w:type="dxa"/>
+          </w:tcPr>
+          <w:p>
+            <w:pPr>
+              <w:jc w:val="center"/>
+              <w:rPr>
+                <w:rFonts w:hint="eastAsia"/>
+                <w:szCs w:val="21"/>
+              </w:rPr>
+            </w:pPr>
+          </w:p>
+        </w:tc>
+      </w:tr>
+      <w:tr>
+        <w:tc>
+          <w:tcPr>
+            <w:tcW w:w="2156" w:type="dxa"/>
+          </w:tcPr>
+          <w:p>
+            <w:pPr>
+              <w:jc w:val="center"/>
+              <w:rPr>
+                <w:rFonts w:hint="eastAsia"/>
+                <w:szCs w:val="21"/>
+              </w:rPr>
+            </w:pPr>
+          </w:p>
+        </w:tc>
+        <w:tc>
+          <w:tcPr>
+            <w:tcW w:w="2158" w:type="dxa"/>
+          </w:tcPr>
+          <w:p>
+            <w:pPr>
+              <w:jc w:val="center"/>
+              <w:rPr>
+                <w:rFonts w:hint="eastAsia"/>
+                <w:szCs w:val="21"/>
+              </w:rPr>
+            </w:pPr>
+          </w:p>
+        </w:tc>
+        <w:tc>
+          <w:tcPr>
+            <w:tcW w:w="2158" w:type="dxa"/>
+          </w:tcPr>
+          <w:p>
+            <w:pPr>
+              <w:jc w:val="center"/>
+              <w:rPr>
+                <w:rFonts w:hint="eastAsia"/>
+                <w:szCs w:val="21"/>
+              </w:rPr>
+            </w:pPr>
+          </w:p>
+        </w:tc>
+        <w:tc>
+          <w:tcPr>
+            <w:tcW w:w="2050" w:type="dxa"/>
+          </w:tcPr>
+          <w:p>
+            <w:pPr>
+              <w:jc w:val="center"/>
+              <w:rPr>
+                <w:rFonts w:hint="eastAsia"/>
+                <w:szCs w:val="21"/>
+              </w:rPr>
+            </w:pPr>
+          </w:p>
+        </w:tc>
+      </w:tr>
+      <w:tr>
+        <w:tc>
+          <w:tcPr>
+            <w:tcW w:w="2156" w:type="dxa"/>
+          </w:tcPr>
+          <w:p>
+            <w:pPr>
+              <w:jc w:val="center"/>
+              <w:rPr>
+                <w:rFonts w:hint="eastAsia"/>
+                <w:szCs w:val="21"/>
+              </w:rPr>
+            </w:pPr>
+          </w:p>
+        </w:tc>
+        <w:tc>
+          <w:tcPr>
+            <w:tcW w:w="2158" w:type="dxa"/>
+          </w:tcPr>
+          <w:p>
+            <w:pPr>
+              <w:jc w:val="center"/>
+              <w:rPr>
+                <w:rFonts w:hint="eastAsia"/>
+                <w:szCs w:val="21"/>
+              </w:rPr>
+            </w:pPr>
+          </w:p>
+        </w:tc>
+        <w:tc>
+          <w:tcPr>
+            <w:tcW w:w="2158" w:type="dxa"/>
+          </w:tcPr>
+          <w:p>
+            <w:pPr>
+              <w:jc w:val="center"/>
+              <w:rPr>
+                <w:rFonts w:hint="eastAsia"/>
+                <w:szCs w:val="21"/>
+              </w:rPr>
+            </w:pPr>
+          </w:p>
+        </w:tc>
+        <w:tc>
+          <w:tcPr>
+            <w:tcW w:w="2050" w:type="dxa"/>
+          </w:tcPr>
+          <w:p>
+            <w:pPr>
+              <w:jc w:val="center"/>
+              <w:rPr>
+                <w:rFonts w:hint="eastAsia"/>
+                <w:szCs w:val="21"/>
+              </w:rPr>
+            </w:pPr>
+          </w:p>
+        </w:tc>
+      </w:tr>
+      <w:tr>
+        <w:tc>
+          <w:tcPr>
+            <w:tcW w:w="2156" w:type="dxa"/>
+          </w:tcPr>
+          <w:p>
+            <w:pPr>
+              <w:jc w:val="center"/>
+              <w:rPr>
+                <w:rFonts w:hint="eastAsia"/>
+                <w:szCs w:val="21"/>
+              </w:rPr>
+            </w:pPr>
+          </w:p>
+        </w:tc>
+        <w:tc>
+          <w:tcPr>
+            <w:tcW w:w="2158" w:type="dxa"/>
+          </w:tcPr>
+          <w:p>
+            <w:pPr>
+              <w:jc w:val="center"/>
+              <w:rPr>
+                <w:rFonts w:hint="eastAsia"/>
+                <w:szCs w:val="21"/>
+              </w:rPr>
+            </w:pPr>
+          </w:p>
+        </w:tc>
+        <w:tc>
+          <w:tcPr>
+            <w:tcW w:w="2158" w:type="dxa"/>
+          </w:tcPr>
+          <w:p>
+            <w:pPr>
+              <w:jc w:val="center"/>
+              <w:rPr>
+                <w:rFonts w:hint="eastAsia"/>
+                <w:szCs w:val="21"/>
+              </w:rPr>
+            </w:pPr>
+          </w:p>
+        </w:tc>
+        <w:tc>
+          <w:tcPr>
+            <w:tcW w:w="2050" w:type="dxa"/>
+          </w:tcPr>
+          <w:p>
+            <w:pPr>
+              <w:jc w:val="center"/>
+              <w:rPr>
+                <w:rFonts w:hint="eastAsia"/>
+                <w:szCs w:val="21"/>
+              </w:rPr>
+            </w:pPr>
+          </w:p>
+        </w:tc>
+      </w:tr>
+      <w:tr>
+        <w:tc>
+          <w:tcPr>
+            <w:tcW w:w="2156" w:type="dxa"/>
+          </w:tcPr>
+          <w:p>
+            <w:pPr>
+              <w:jc w:val="center"/>
+              <w:rPr>
+                <w:rFonts w:hint="eastAsia"/>
+                <w:szCs w:val="21"/>
+              </w:rPr>
+            </w:pPr>
+          </w:p>
+        </w:tc>
+        <w:tc>
+          <w:tcPr>
+            <w:tcW w:w="2158" w:type="dxa"/>
+          </w:tcPr>
+          <w:p>
+            <w:pPr>
+              <w:jc w:val="center"/>
+              <w:rPr>
+                <w:rFonts w:hint="eastAsia"/>
+                <w:szCs w:val="21"/>
+              </w:rPr>
+            </w:pPr>
+          </w:p>
+        </w:tc>
+        <w:tc>
+          <w:tcPr>
+            <w:tcW w:w="2158" w:type="dxa"/>
+          </w:tcPr>
+          <w:p>
+            <w:pPr>
+              <w:jc w:val="center"/>
+              <w:rPr>
+                <w:rFonts w:hint="eastAsia"/>
+                <w:szCs w:val="21"/>
+              </w:rPr>
+            </w:pPr>
+          </w:p>
+        </w:tc>
+        <w:tc>
+          <w:tcPr>
+            <w:tcW w:w="2050" w:type="dxa"/>
+          </w:tcPr>
+          <w:p>
+            <w:pPr>
+              <w:jc w:val="center"/>
+              <w:rPr>
+                <w:rFonts w:hint="eastAsia"/>
+                <w:szCs w:val="21"/>
+              </w:rPr>
+            </w:pPr>
+          </w:p>
+        </w:tc>
+      </w:tr>
+      <w:tr>
+        <w:tc>
+          <w:tcPr>
+            <w:tcW w:w="2156" w:type="dxa"/>
+          </w:tcPr>
+          <w:p>
+            <w:pPr>
+              <w:jc w:val="center"/>
+              <w:rPr>
+                <w:rFonts w:hint="eastAsia"/>
+                <w:szCs w:val="21"/>
+              </w:rPr>
+            </w:pPr>
+          </w:p>
+        </w:tc>
+        <w:tc>
+          <w:tcPr>
+            <w:tcW w:w="2158" w:type="dxa"/>
+          </w:tcPr>
+          <w:p>
+            <w:pPr>
+              <w:jc w:val="center"/>
+              <w:rPr>
+                <w:rFonts w:hint="eastAsia"/>
+                <w:szCs w:val="21"/>
+              </w:rPr>
+            </w:pPr>
+          </w:p>
+        </w:tc>
+        <w:tc>
+          <w:tcPr>
+            <w:tcW w:w="2158" w:type="dxa"/>
+          </w:tcPr>
+          <w:p>
+            <w:pPr>
+              <w:jc w:val="center"/>
+              <w:rPr>
+                <w:rFonts w:hint="eastAsia"/>
+                <w:szCs w:val="21"/>
+              </w:rPr>
+            </w:pPr>
+          </w:p>
+        </w:tc>
+        <w:tc>
+          <w:tcPr>
+            <w:tcW w:w="2050" w:type="dxa"/>
+          </w:tcPr>
+          <w:p>
+            <w:pPr>
+              <w:jc w:val="center"/>
+              <w:rPr>
+                <w:rFonts w:hint="eastAsia"/>
+                <w:szCs w:val="21"/>
+              </w:rPr>
+            </w:pPr>
+          </w:p>
+        </w:tc>
+      </w:tr>
+      <w:tr>
+        <w:tc>
+          <w:tcPr>
+            <w:tcW w:w="2156" w:type="dxa"/>
+          </w:tcPr>
+          <w:p>
+            <w:pPr>
+              <w:jc w:val="center"/>
+              <w:rPr>
+                <w:rFonts w:hint="eastAsia"/>
+                <w:szCs w:val="21"/>
+              </w:rPr>
+            </w:pPr>
+          </w:p>
+        </w:tc>
+        <w:tc>
+          <w:tcPr>
+            <w:tcW w:w="2158" w:type="dxa"/>
+          </w:tcPr>
+          <w:p>
+            <w:pPr>
+              <w:jc w:val="center"/>
+              <w:rPr>
+                <w:rFonts w:hint="eastAsia"/>
+                <w:szCs w:val="21"/>
+              </w:rPr>
+            </w:pPr>
+          </w:p>
+        </w:tc>
+        <w:tc>
+          <w:tcPr>
+            <w:tcW w:w="2158" w:type="dxa"/>
+          </w:tcPr>
+          <w:p>
+            <w:pPr>
+              <w:jc w:val="center"/>
+              <w:rPr>
+                <w:rFonts w:hint="eastAsia"/>
+                <w:szCs w:val="21"/>
+              </w:rPr>
+            </w:pPr>
+          </w:p>
+        </w:tc>
+        <w:tc>
+          <w:tcPr>
+            <w:tcW w:w="2050" w:type="dxa"/>
+          </w:tcPr>
+          <w:p>
+            <w:pPr>
+              <w:jc w:val="center"/>
+              <w:rPr>
+                <w:rFonts w:hint="eastAsia"/>
+                <w:szCs w:val="21"/>
+              </w:rPr>
+            </w:pPr>
+          </w:p>
+        </w:tc>
+      </w:tr>
+      <w:tr>
+        <w:tc>
+          <w:tcPr>
+            <w:tcW w:w="2156" w:type="dxa"/>
+          </w:tcPr>
+          <w:p>
+            <w:pPr>
+              <w:jc w:val="center"/>
+              <w:rPr>
+                <w:rFonts w:hint="eastAsia"/>
+                <w:szCs w:val="21"/>
+              </w:rPr>
+            </w:pPr>
+          </w:p>
+        </w:tc>
+        <w:tc>
+          <w:tcPr>
+            <w:tcW w:w="2158" w:type="dxa"/>
+          </w:tcPr>
+          <w:p>
+            <w:pPr>
+              <w:jc w:val="center"/>
+              <w:rPr>
+                <w:rFonts w:hint="eastAsia"/>
+                <w:szCs w:val="21"/>
+              </w:rPr>
+            </w:pPr>
+          </w:p>
+        </w:tc>
+        <w:tc>
+          <w:tcPr>
+            <w:tcW w:w="2158" w:type="dxa"/>
+          </w:tcPr>
+          <w:p>
+            <w:pPr>
+              <w:jc w:val="center"/>
+              <w:rPr>
+                <w:rFonts w:hint="eastAsia"/>
+                <w:szCs w:val="21"/>
+              </w:rPr>
+            </w:pPr>
+          </w:p>
+        </w:tc>
+        <w:tc>
+          <w:tcPr>
+            <w:tcW w:w="2050" w:type="dxa"/>
+          </w:tcPr>
+          <w:p>
+            <w:pPr>
+              <w:jc w:val="center"/>
+              <w:rPr>
+                <w:rFonts w:hint="eastAsia"/>
+                <w:szCs w:val="21"/>
+              </w:rPr>
+            </w:pPr>
+          </w:p>
+        </w:tc>
+      </w:tr>
+      <w:tr>
+        <w:tc>
+          <w:tcPr>
+            <w:tcW w:w="2156" w:type="dxa"/>
+          </w:tcPr>
+          <w:p>
+            <w:pPr>
+              <w:jc w:val="center"/>
+              <w:rPr>
+                <w:rFonts w:hint="eastAsia"/>
+                <w:szCs w:val="21"/>
+              </w:rPr>
+            </w:pPr>
+          </w:p>
+        </w:tc>
+        <w:tc>
+          <w:tcPr>
+            <w:tcW w:w="2158" w:type="dxa"/>
+          </w:tcPr>
+          <w:p>
+            <w:pPr>
+              <w:jc w:val="center"/>
+              <w:rPr>
+                <w:rFonts w:hint="eastAsia"/>
+                <w:szCs w:val="21"/>
+              </w:rPr>
+            </w:pPr>
+          </w:p>
+        </w:tc>
+        <w:tc>
+          <w:tcPr>
+            <w:tcW w:w="2158" w:type="dxa"/>
+          </w:tcPr>
+          <w:p>
+            <w:pPr>
+              <w:jc w:val="center"/>
+              <w:rPr>
+                <w:rFonts w:hint="eastAsia"/>
+                <w:szCs w:val="21"/>
+              </w:rPr>
+            </w:pPr>
+          </w:p>
+        </w:tc>
+        <w:tc>
+          <w:tcPr>
+            <w:tcW w:w="2050" w:type="dxa"/>
+          </w:tcPr>
+          <w:p>
+            <w:pPr>
+              <w:jc w:val="center"/>
+              <w:rPr>
+                <w:rFonts w:hint="eastAsia"/>
+                <w:szCs w:val="21"/>
+              </w:rPr>
+            </w:pPr>
+          </w:p>
+        </w:tc>
+      </w:tr>
+      <w:tr>
+        <w:tc>
+          <w:tcPr>
+            <w:tcW w:w="2156" w:type="dxa"/>
+          </w:tcPr>
+          <w:p>
+            <w:pPr>
+              <w:jc w:val="center"/>
+              <w:rPr>
+                <w:rFonts w:hint="eastAsia"/>
+                <w:szCs w:val="21"/>
+              </w:rPr>
+            </w:pPr>
+          </w:p>
+        </w:tc>
+        <w:tc>
+          <w:tcPr>
+            <w:tcW w:w="2158" w:type="dxa"/>
+          </w:tcPr>
+          <w:p>
+            <w:pPr>
+              <w:jc w:val="center"/>
+              <w:rPr>
+                <w:rFonts w:hint="eastAsia"/>
+                <w:szCs w:val="21"/>
+              </w:rPr>
+            </w:pPr>
+          </w:p>
+        </w:tc>
+        <w:tc>
+          <w:tcPr>
+            <w:tcW w:w="2158" w:type="dxa"/>
+          </w:tcPr>
+          <w:p>
+            <w:pPr>
+              <w:jc w:val="center"/>
+              <w:rPr>
+                <w:rFonts w:hint="eastAsia"/>
+                <w:szCs w:val="21"/>
+              </w:rPr>
+            </w:pPr>
+          </w:p>
+        </w:tc>
+        <w:tc>
+          <w:tcPr>
+            <w:tcW w:w="2050" w:type="dxa"/>
+          </w:tcPr>
+          <w:p>
+            <w:pPr>
+              <w:jc w:val="center"/>
+              <w:rPr>
+                <w:rFonts w:hint="eastAsia"/>
+                <w:szCs w:val="21"/>
+              </w:rPr>
+            </w:pPr>
+          </w:p>
+        </w:tc>
+      </w:tr>
+      <w:tr>
+        <w:tc>
+          <w:tcPr>
+            <w:tcW w:w="2156" w:type="dxa"/>
+          </w:tcPr>
+          <w:p>
+            <w:pPr>
+              <w:jc w:val="center"/>
+              <w:rPr>
+                <w:rFonts w:hint="eastAsia"/>
+                <w:szCs w:val="21"/>
+              </w:rPr>
+            </w:pPr>
+          </w:p>
+        </w:tc>
+        <w:tc>
+          <w:tcPr>
+            <w:tcW w:w="2158" w:type="dxa"/>
+          </w:tcPr>
+          <w:p>
+            <w:pPr>
+              <w:jc w:val="center"/>
+              <w:rPr>
+                <w:rFonts w:hint="eastAsia"/>
+                <w:szCs w:val="21"/>
+              </w:rPr>
+            </w:pPr>
+          </w:p>
+        </w:tc>
+        <w:tc>
+          <w:tcPr>
+            <w:tcW w:w="2158" w:type="dxa"/>
+          </w:tcPr>
+          <w:p>
+            <w:pPr>
+              <w:jc w:val="center"/>
+              <w:rPr>
+                <w:rFonts w:hint="eastAsia"/>
+                <w:szCs w:val="21"/>
+              </w:rPr>
+            </w:pPr>
+          </w:p>
+        </w:tc>
+        <w:tc>
+          <w:tcPr>
+            <w:tcW w:w="2050" w:type="dxa"/>
+          </w:tcPr>
+          <w:p>
+            <w:pPr>
+              <w:jc w:val="center"/>
+              <w:rPr>
+                <w:rFonts w:hint="eastAsia"/>
+                <w:szCs w:val="21"/>
+              </w:rPr>
+            </w:pPr>
+          </w:p>
+        </w:tc>
+      </w:tr>
+      <w:tr>
+        <w:tc>
+          <w:tcPr>
+            <w:tcW w:w="2156" w:type="dxa"/>
+          </w:tcPr>
+          <w:p>
+            <w:pPr>
+              <w:jc w:val="center"/>
+              <w:rPr>
+                <w:rFonts w:hint="eastAsia"/>
+                <w:szCs w:val="21"/>
+              </w:rPr>
+            </w:pPr>
+          </w:p>
+        </w:tc>
+        <w:tc>
+          <w:tcPr>
+            <w:tcW w:w="2158" w:type="dxa"/>
+          </w:tcPr>
+          <w:p>
+            <w:pPr>
+              <w:jc w:val="center"/>
+              <w:rPr>
+                <w:rFonts w:hint="eastAsia"/>
+                <w:szCs w:val="21"/>
+              </w:rPr>
+            </w:pPr>
+          </w:p>
+        </w:tc>
+        <w:tc>
+          <w:tcPr>
+            <w:tcW w:w="2158" w:type="dxa"/>
+          </w:tcPr>
+          <w:p>
+            <w:pPr>
+              <w:jc w:val="center"/>
+              <w:rPr>
+                <w:rFonts w:hint="eastAsia"/>
+                <w:szCs w:val="21"/>
+              </w:rPr>
+            </w:pPr>
+          </w:p>
+        </w:tc>
+        <w:tc>
+          <w:tcPr>
+            <w:tcW w:w="2050" w:type="dxa"/>
+          </w:tcPr>
+          <w:p>
+            <w:pPr>
+              <w:jc w:val="center"/>
+              <w:rPr>
+                <w:rFonts w:hint="eastAsia"/>
+                <w:szCs w:val="21"/>
+              </w:rPr>
+            </w:pPr>
+          </w:p>
+        </w:tc>
+      </w:tr>
+    </w:tbl>
+    <w:p>
+      <w:pPr>
+        <w:jc w:val="center"/>
+        <w:rPr>
+          <w:b/>
+          <w:sz w:val="36"/>
+          <w:szCs w:val="36"/>
+        </w:rPr>
+      </w:pPr>
+    </w:p>
+    <w:p>
       <w:r>
         <w:rPr>
           <w:rFonts w:hint="eastAsia"/>
@@ -58,13 +1227,7 @@
         <w:t>本需求分析可能和实际项目所用时间有一定差异。</w:t>
       </w:r>
     </w:p>
-    <w:p>
-      <w:pPr>
-        <w:rPr>
-          <w:rFonts w:hint="eastAsia"/>
-        </w:rPr>
-      </w:pPr>
-    </w:p>
+    <w:p/>
     <w:p>
       <w:pPr>
         <w:pStyle w:val="a3"/>
@@ -73,9 +1236,6 @@
           <w:numId w:val="1"/>
         </w:numPr>
         <w:ind w:firstLineChars="0"/>
-        <w:rPr>
-          <w:rFonts w:hint="eastAsia"/>
-        </w:rPr>
       </w:pPr>
       <w:r>
         <w:rPr>
@@ -92,9 +1252,6 @@
           <w:numId w:val="1"/>
         </w:numPr>
         <w:ind w:firstLineChars="0"/>
-        <w:rPr>
-          <w:rFonts w:hint="eastAsia"/>
-        </w:rPr>
       </w:pPr>
       <w:r>
         <w:rPr>
@@ -131,9 +1288,6 @@
       <w:pPr>
         <w:pStyle w:val="a3"/>
         <w:ind w:left="780" w:firstLineChars="0" w:firstLine="60"/>
-        <w:rPr>
-          <w:rFonts w:hint="eastAsia"/>
-        </w:rPr>
       </w:pPr>
       <w:hyperlink r:id="rId6" w:anchor="price" w:history="1">
         <w:r>
@@ -148,9 +1302,6 @@
       <w:pPr>
         <w:pStyle w:val="a3"/>
         <w:ind w:left="360" w:firstLineChars="0" w:firstLine="0"/>
-        <w:rPr>
-          <w:rFonts w:hint="eastAsia"/>
-        </w:rPr>
       </w:pPr>
       <w:r>
         <w:rPr>
@@ -169,14 +1320,12 @@
       <w:pPr>
         <w:pStyle w:val="a3"/>
         <w:ind w:left="360" w:firstLineChars="0" w:firstLine="0"/>
-        <w:rPr>
-          <w:rFonts w:hint="eastAsia"/>
-        </w:rPr>
       </w:pPr>
       <w:r>
         <w:rPr>
           <w:noProof/>
         </w:rPr>
+        <w:lastRenderedPageBreak/>
         <w:drawing>
           <wp:inline distT="0" distB="0" distL="0" distR="0" wp14:anchorId="78269211" wp14:editId="7ABE9A6C">
             <wp:extent cx="5274310" cy="4901323"/>
@@ -218,12 +1367,7 @@
       <w:pPr>
         <w:pStyle w:val="a3"/>
         <w:ind w:left="360" w:firstLineChars="0" w:firstLine="0"/>
-        <w:rPr>
-          <w:rFonts w:hint="eastAsia"/>
-        </w:rPr>
-      </w:pPr>
-      <w:bookmarkStart w:id="0" w:name="_GoBack"/>
-      <w:bookmarkEnd w:id="0"/>
+      </w:pPr>
     </w:p>
     <w:p>
       <w:pPr>
@@ -287,23 +1431,39 @@
         <w:rPr>
           <w:rFonts w:hint="eastAsia"/>
         </w:rPr>
-        <w:t>前台：</w:t>
-      </w:r>
-    </w:p>
-    <w:p>
-      <w:pPr>
-        <w:pStyle w:val="a3"/>
-        <w:numPr>
-          <w:ilvl w:val="0"/>
-          <w:numId w:val="2"/>
-        </w:numPr>
-        <w:ind w:firstLineChars="0"/>
-      </w:pPr>
-      <w:r>
-        <w:rPr>
-          <w:rFonts w:hint="eastAsia"/>
-        </w:rPr>
-        <w:t>产品模块：</w:t>
+        <w:t>前台</w:t>
+      </w:r>
+      <w:r>
+        <w:rPr>
+          <w:rFonts w:hint="eastAsia"/>
+        </w:rPr>
+        <w:t>（参考</w:t>
+      </w:r>
+      <w:hyperlink r:id="rId9" w:history="1">
+        <w:r>
+          <w:rPr>
+            <w:rStyle w:val="a5"/>
+          </w:rPr>
+          <w:t>http://ww</w:t>
+        </w:r>
+        <w:r>
+          <w:rPr>
+            <w:rStyle w:val="a5"/>
+          </w:rPr>
+          <w:t>w</w:t>
+        </w:r>
+        <w:r>
+          <w:rPr>
+            <w:rStyle w:val="a5"/>
+          </w:rPr>
+          <w:t>.quannonghui.com/</w:t>
+        </w:r>
+      </w:hyperlink>
+      <w:r>
+        <w:rPr>
+          <w:rFonts w:hint="eastAsia"/>
+        </w:rPr>
+        <w:t>）</w:t>
       </w:r>
     </w:p>
     <w:p>
@@ -311,15 +1471,18 @@
         <w:pStyle w:val="a3"/>
         <w:numPr>
           <w:ilvl w:val="1"/>
-          <w:numId w:val="2"/>
-        </w:numPr>
-        <w:ind w:firstLineChars="0"/>
-      </w:pPr>
-      <w:r>
-        <w:rPr>
-          <w:rFonts w:hint="eastAsia"/>
-        </w:rPr>
-        <w:t>产品列表（搜索，排序），展示产品图片，名称，价格，加入购物车按钮。</w:t>
+          <w:numId w:val="1"/>
+        </w:numPr>
+        <w:ind w:firstLineChars="0"/>
+        <w:rPr>
+          <w:rFonts w:hint="eastAsia"/>
+        </w:rPr>
+      </w:pPr>
+      <w:r>
+        <w:rPr>
+          <w:rFonts w:hint="eastAsia"/>
+        </w:rPr>
+        <w:t>首页</w:t>
       </w:r>
     </w:p>
     <w:p>
@@ -327,15 +1490,36 @@
         <w:pStyle w:val="a3"/>
         <w:numPr>
           <w:ilvl w:val="2"/>
-          <w:numId w:val="2"/>
-        </w:numPr>
-        <w:ind w:firstLineChars="0"/>
-      </w:pPr>
-      <w:r>
-        <w:rPr>
-          <w:rFonts w:hint="eastAsia"/>
-        </w:rPr>
-        <w:t>按照产品分类，产品名称，价格区间搜索；</w:t>
+          <w:numId w:val="1"/>
+        </w:numPr>
+        <w:ind w:firstLineChars="0"/>
+        <w:rPr>
+          <w:rFonts w:hint="eastAsia"/>
+        </w:rPr>
+      </w:pPr>
+      <w:r>
+        <w:rPr>
+          <w:rFonts w:hint="eastAsia"/>
+        </w:rPr>
+        <w:t>导航：首页，产品展示，热销产品，新品</w:t>
+      </w:r>
+      <w:r>
+        <w:rPr>
+          <w:rFonts w:hint="eastAsia"/>
+        </w:rPr>
+        <w:t>上市</w:t>
+      </w:r>
+      <w:r>
+        <w:rPr>
+          <w:rFonts w:hint="eastAsia"/>
+        </w:rPr>
+        <w:t>，精品推荐，合作商家，关于我们</w:t>
+      </w:r>
+      <w:r>
+        <w:rPr>
+          <w:rFonts w:hint="eastAsia"/>
+        </w:rPr>
+        <w:t>；</w:t>
       </w:r>
     </w:p>
     <w:p>
@@ -343,15 +1527,65 @@
         <w:pStyle w:val="a3"/>
         <w:numPr>
           <w:ilvl w:val="2"/>
-          <w:numId w:val="2"/>
-        </w:numPr>
-        <w:ind w:firstLineChars="0"/>
-      </w:pPr>
-      <w:r>
-        <w:rPr>
-          <w:rFonts w:hint="eastAsia"/>
-        </w:rPr>
-        <w:t>按照产品价格排序；</w:t>
+          <w:numId w:val="1"/>
+        </w:numPr>
+        <w:ind w:firstLineChars="0"/>
+        <w:rPr>
+          <w:rFonts w:hint="eastAsia"/>
+        </w:rPr>
+      </w:pPr>
+      <w:r>
+        <w:rPr>
+          <w:rFonts w:hint="eastAsia"/>
+        </w:rPr>
+        <w:t>产品搜索，全文检索；</w:t>
+      </w:r>
+    </w:p>
+    <w:p>
+      <w:pPr>
+        <w:rPr>
+          <w:rFonts w:hint="eastAsia"/>
+        </w:rPr>
+      </w:pPr>
+      <w:r>
+        <w:rPr>
+          <w:noProof/>
+        </w:rPr>
+        <w:drawing>
+          <wp:inline distT="0" distB="0" distL="0" distR="0" wp14:anchorId="53763D3C" wp14:editId="0528270A">
+            <wp:extent cx="5274310" cy="557343"/>
+            <wp:effectExtent l="0" t="0" r="2540" b="0"/>
+            <wp:docPr id="7" name="图片 7"/>
+            <wp:cNvGraphicFramePr>
+              <a:graphicFrameLocks xmlns:a="http://schemas.openxmlformats.org/drawingml/2006/main" noChangeAspect="1"/>
+            </wp:cNvGraphicFramePr>
+            <a:graphic xmlns:a="http://schemas.openxmlformats.org/drawingml/2006/main">
+              <a:graphicData uri="http://schemas.openxmlformats.org/drawingml/2006/picture">
+                <pic:pic xmlns:pic="http://schemas.openxmlformats.org/drawingml/2006/picture">
+                  <pic:nvPicPr>
+                    <pic:cNvPr id="0" name=""/>
+                    <pic:cNvPicPr/>
+                  </pic:nvPicPr>
+                  <pic:blipFill>
+                    <a:blip r:embed="rId10"/>
+                    <a:stretch>
+                      <a:fillRect/>
+                    </a:stretch>
+                  </pic:blipFill>
+                  <pic:spPr>
+                    <a:xfrm>
+                      <a:off x="0" y="0"/>
+                      <a:ext cx="5274310" cy="557343"/>
+                    </a:xfrm>
+                    <a:prstGeom prst="rect">
+                      <a:avLst/>
+                    </a:prstGeom>
+                  </pic:spPr>
+                </pic:pic>
+              </a:graphicData>
+            </a:graphic>
+          </wp:inline>
+        </w:drawing>
       </w:r>
     </w:p>
     <w:p>
@@ -359,15 +1593,24 @@
         <w:pStyle w:val="a3"/>
         <w:numPr>
           <w:ilvl w:val="2"/>
-          <w:numId w:val="2"/>
-        </w:numPr>
-        <w:ind w:firstLineChars="0"/>
-      </w:pPr>
-      <w:r>
-        <w:rPr>
-          <w:rFonts w:hint="eastAsia"/>
-        </w:rPr>
-        <w:t>分页展示；</w:t>
+          <w:numId w:val="1"/>
+        </w:numPr>
+        <w:ind w:firstLineChars="0"/>
+        <w:rPr>
+          <w:rFonts w:hint="eastAsia"/>
+        </w:rPr>
+      </w:pPr>
+      <w:r>
+        <w:rPr>
+          <w:rFonts w:hint="eastAsia"/>
+        </w:rPr>
+        <w:t>注册，登录</w:t>
+      </w:r>
+      <w:r>
+        <w:rPr>
+          <w:rFonts w:hint="eastAsia"/>
+        </w:rPr>
+        <w:t>；</w:t>
       </w:r>
     </w:p>
     <w:p>
@@ -375,15 +1618,24 @@
         <w:pStyle w:val="a3"/>
         <w:numPr>
           <w:ilvl w:val="2"/>
-          <w:numId w:val="2"/>
-        </w:numPr>
-        <w:ind w:firstLineChars="0"/>
-      </w:pPr>
-      <w:r>
-        <w:rPr>
-          <w:rFonts w:hint="eastAsia"/>
-        </w:rPr>
-        <w:t>点击加入购物车后，进入购物车页面；</w:t>
+          <w:numId w:val="1"/>
+        </w:numPr>
+        <w:ind w:firstLineChars="0"/>
+        <w:rPr>
+          <w:rFonts w:hint="eastAsia"/>
+        </w:rPr>
+      </w:pPr>
+      <w:r>
+        <w:rPr>
+          <w:rFonts w:hint="eastAsia"/>
+        </w:rPr>
+        <w:t>联系信息</w:t>
+      </w:r>
+      <w:r>
+        <w:rPr>
+          <w:rFonts w:hint="eastAsia"/>
+        </w:rPr>
+        <w:t>；</w:t>
       </w:r>
     </w:p>
     <w:p>
@@ -391,16 +1643,388 @@
         <w:pStyle w:val="a3"/>
         <w:numPr>
           <w:ilvl w:val="2"/>
-          <w:numId w:val="2"/>
-        </w:numPr>
-        <w:ind w:firstLineChars="0"/>
-      </w:pPr>
-      <w:r>
-        <w:rPr>
-          <w:rFonts w:hint="eastAsia"/>
+          <w:numId w:val="1"/>
+        </w:numPr>
+        <w:ind w:firstLineChars="0"/>
+        <w:rPr>
+          <w:rFonts w:hint="eastAsia"/>
+        </w:rPr>
+      </w:pPr>
+      <w:r>
+        <w:rPr>
+          <w:rFonts w:hint="eastAsia"/>
+        </w:rPr>
+        <w:t>大图广告位</w:t>
+      </w:r>
+      <w:r>
+        <w:rPr>
+          <w:rFonts w:hint="eastAsia"/>
+        </w:rPr>
+        <w:t>，后台可以配置广告位上的图片</w:t>
+      </w:r>
+      <w:r>
+        <w:rPr>
+          <w:rFonts w:hint="eastAsia"/>
+        </w:rPr>
+        <w:t>（支持多张图片）</w:t>
+      </w:r>
+      <w:r>
+        <w:rPr>
+          <w:rFonts w:hint="eastAsia"/>
+        </w:rPr>
+        <w:t>；</w:t>
+      </w:r>
+    </w:p>
+    <w:p>
+      <w:pPr>
+        <w:rPr>
+          <w:rFonts w:hint="eastAsia"/>
+        </w:rPr>
+      </w:pPr>
+      <w:r>
+        <w:rPr>
+          <w:noProof/>
         </w:rPr>
         <w:lastRenderedPageBreak/>
-        <w:t>点击产品图片或者名称，进入产品详细页面。</w:t>
+        <w:drawing>
+          <wp:inline distT="0" distB="0" distL="0" distR="0" wp14:anchorId="47D125E4" wp14:editId="3DA7881A">
+            <wp:extent cx="5274310" cy="2805029"/>
+            <wp:effectExtent l="0" t="0" r="2540" b="0"/>
+            <wp:docPr id="4" name="图片 4"/>
+            <wp:cNvGraphicFramePr>
+              <a:graphicFrameLocks xmlns:a="http://schemas.openxmlformats.org/drawingml/2006/main" noChangeAspect="1"/>
+            </wp:cNvGraphicFramePr>
+            <a:graphic xmlns:a="http://schemas.openxmlformats.org/drawingml/2006/main">
+              <a:graphicData uri="http://schemas.openxmlformats.org/drawingml/2006/picture">
+                <pic:pic xmlns:pic="http://schemas.openxmlformats.org/drawingml/2006/picture">
+                  <pic:nvPicPr>
+                    <pic:cNvPr id="0" name=""/>
+                    <pic:cNvPicPr/>
+                  </pic:nvPicPr>
+                  <pic:blipFill>
+                    <a:blip r:embed="rId11"/>
+                    <a:stretch>
+                      <a:fillRect/>
+                    </a:stretch>
+                  </pic:blipFill>
+                  <pic:spPr>
+                    <a:xfrm>
+                      <a:off x="0" y="0"/>
+                      <a:ext cx="5274310" cy="2805029"/>
+                    </a:xfrm>
+                    <a:prstGeom prst="rect">
+                      <a:avLst/>
+                    </a:prstGeom>
+                  </pic:spPr>
+                </pic:pic>
+              </a:graphicData>
+            </a:graphic>
+          </wp:inline>
+        </w:drawing>
+      </w:r>
+    </w:p>
+    <w:p>
+      <w:pPr>
+        <w:pStyle w:val="a3"/>
+        <w:numPr>
+          <w:ilvl w:val="2"/>
+          <w:numId w:val="1"/>
+        </w:numPr>
+        <w:ind w:firstLineChars="0"/>
+        <w:rPr>
+          <w:rFonts w:hint="eastAsia"/>
+        </w:rPr>
+      </w:pPr>
+      <w:r>
+        <w:rPr>
+          <w:rFonts w:hint="eastAsia"/>
+        </w:rPr>
+        <w:t>产品列表，展示产品图片，名称，价格</w:t>
+      </w:r>
+      <w:r>
+        <w:rPr>
+          <w:rFonts w:hint="eastAsia"/>
+        </w:rPr>
+        <w:t>，以及加入购物车按钮</w:t>
+      </w:r>
+      <w:r>
+        <w:rPr>
+          <w:rFonts w:hint="eastAsia"/>
+        </w:rPr>
+        <w:t>，分页展示</w:t>
+      </w:r>
+      <w:r>
+        <w:rPr>
+          <w:rFonts w:hint="eastAsia"/>
+        </w:rPr>
+        <w:t>；</w:t>
+      </w:r>
+    </w:p>
+    <w:p>
+      <w:pPr>
+        <w:pStyle w:val="a3"/>
+        <w:numPr>
+          <w:ilvl w:val="3"/>
+          <w:numId w:val="1"/>
+        </w:numPr>
+        <w:ind w:firstLineChars="0"/>
+        <w:rPr>
+          <w:rFonts w:hint="eastAsia"/>
+        </w:rPr>
+      </w:pPr>
+      <w:r>
+        <w:rPr>
+          <w:rFonts w:hint="eastAsia"/>
+        </w:rPr>
+        <w:t>主模块</w:t>
+      </w:r>
+      <w:r>
+        <w:rPr>
+          <w:rFonts w:hint="eastAsia"/>
+        </w:rPr>
+        <w:t>；</w:t>
+      </w:r>
+    </w:p>
+    <w:p>
+      <w:pPr>
+        <w:rPr>
+          <w:rFonts w:hint="eastAsia"/>
+        </w:rPr>
+      </w:pPr>
+      <w:r>
+        <w:rPr>
+          <w:noProof/>
+        </w:rPr>
+        <w:drawing>
+          <wp:inline distT="0" distB="0" distL="0" distR="0" wp14:anchorId="53C5019A" wp14:editId="46ECE35C">
+            <wp:extent cx="5274310" cy="3394727"/>
+            <wp:effectExtent l="0" t="0" r="2540" b="0"/>
+            <wp:docPr id="6" name="图片 6"/>
+            <wp:cNvGraphicFramePr>
+              <a:graphicFrameLocks xmlns:a="http://schemas.openxmlformats.org/drawingml/2006/main" noChangeAspect="1"/>
+            </wp:cNvGraphicFramePr>
+            <a:graphic xmlns:a="http://schemas.openxmlformats.org/drawingml/2006/main">
+              <a:graphicData uri="http://schemas.openxmlformats.org/drawingml/2006/picture">
+                <pic:pic xmlns:pic="http://schemas.openxmlformats.org/drawingml/2006/picture">
+                  <pic:nvPicPr>
+                    <pic:cNvPr id="0" name=""/>
+                    <pic:cNvPicPr/>
+                  </pic:nvPicPr>
+                  <pic:blipFill>
+                    <a:blip r:embed="rId12"/>
+                    <a:stretch>
+                      <a:fillRect/>
+                    </a:stretch>
+                  </pic:blipFill>
+                  <pic:spPr>
+                    <a:xfrm>
+                      <a:off x="0" y="0"/>
+                      <a:ext cx="5274310" cy="3394727"/>
+                    </a:xfrm>
+                    <a:prstGeom prst="rect">
+                      <a:avLst/>
+                    </a:prstGeom>
+                  </pic:spPr>
+                </pic:pic>
+              </a:graphicData>
+            </a:graphic>
+          </wp:inline>
+        </w:drawing>
+      </w:r>
+    </w:p>
+    <w:p>
+      <w:pPr>
+        <w:pStyle w:val="a3"/>
+        <w:numPr>
+          <w:ilvl w:val="3"/>
+          <w:numId w:val="1"/>
+        </w:numPr>
+        <w:ind w:firstLineChars="0"/>
+        <w:rPr>
+          <w:rFonts w:hint="eastAsia"/>
+        </w:rPr>
+      </w:pPr>
+      <w:r>
+        <w:rPr>
+          <w:rFonts w:hint="eastAsia"/>
+        </w:rPr>
+        <w:t>新品</w:t>
+      </w:r>
+      <w:r>
+        <w:rPr>
+          <w:rFonts w:hint="eastAsia"/>
+        </w:rPr>
+        <w:t>上市</w:t>
+      </w:r>
+      <w:r>
+        <w:rPr>
+          <w:rFonts w:hint="eastAsia"/>
+        </w:rPr>
+        <w:t>模块</w:t>
+      </w:r>
+      <w:r>
+        <w:rPr>
+          <w:rFonts w:hint="eastAsia"/>
+        </w:rPr>
+        <w:t>（排版方式待确定）</w:t>
+      </w:r>
+      <w:r>
+        <w:rPr>
+          <w:rFonts w:hint="eastAsia"/>
+        </w:rPr>
+        <w:t>；</w:t>
+      </w:r>
+    </w:p>
+    <w:p>
+      <w:pPr>
+        <w:rPr>
+          <w:rFonts w:hint="eastAsia"/>
+        </w:rPr>
+      </w:pPr>
+      <w:r>
+        <w:rPr>
+          <w:noProof/>
+        </w:rPr>
+        <w:lastRenderedPageBreak/>
+        <w:drawing>
+          <wp:inline distT="0" distB="0" distL="0" distR="0" wp14:anchorId="5BC27748" wp14:editId="4E66EEBB">
+            <wp:extent cx="5274310" cy="1925978"/>
+            <wp:effectExtent l="0" t="0" r="2540" b="0"/>
+            <wp:docPr id="2" name="图片 2"/>
+            <wp:cNvGraphicFramePr>
+              <a:graphicFrameLocks xmlns:a="http://schemas.openxmlformats.org/drawingml/2006/main" noChangeAspect="1"/>
+            </wp:cNvGraphicFramePr>
+            <a:graphic xmlns:a="http://schemas.openxmlformats.org/drawingml/2006/main">
+              <a:graphicData uri="http://schemas.openxmlformats.org/drawingml/2006/picture">
+                <pic:pic xmlns:pic="http://schemas.openxmlformats.org/drawingml/2006/picture">
+                  <pic:nvPicPr>
+                    <pic:cNvPr id="0" name=""/>
+                    <pic:cNvPicPr/>
+                  </pic:nvPicPr>
+                  <pic:blipFill>
+                    <a:blip r:embed="rId13"/>
+                    <a:stretch>
+                      <a:fillRect/>
+                    </a:stretch>
+                  </pic:blipFill>
+                  <pic:spPr>
+                    <a:xfrm>
+                      <a:off x="0" y="0"/>
+                      <a:ext cx="5274310" cy="1925978"/>
+                    </a:xfrm>
+                    <a:prstGeom prst="rect">
+                      <a:avLst/>
+                    </a:prstGeom>
+                  </pic:spPr>
+                </pic:pic>
+              </a:graphicData>
+            </a:graphic>
+          </wp:inline>
+        </w:drawing>
+      </w:r>
+    </w:p>
+    <w:p>
+      <w:pPr>
+        <w:pStyle w:val="a3"/>
+        <w:numPr>
+          <w:ilvl w:val="3"/>
+          <w:numId w:val="1"/>
+        </w:numPr>
+        <w:ind w:firstLineChars="0"/>
+        <w:rPr>
+          <w:rFonts w:hint="eastAsia"/>
+        </w:rPr>
+      </w:pPr>
+      <w:r>
+        <w:rPr>
+          <w:rFonts w:hint="eastAsia"/>
+        </w:rPr>
+        <w:t>精品推荐模块</w:t>
+      </w:r>
+      <w:r>
+        <w:rPr>
+          <w:rFonts w:hint="eastAsia"/>
+        </w:rPr>
+        <w:t>（展示效果同上</w:t>
+      </w:r>
+      <w:r>
+        <w:rPr>
+          <w:rFonts w:hint="eastAsia"/>
+        </w:rPr>
+        <w:t>，</w:t>
+      </w:r>
+      <w:r>
+        <w:rPr>
+          <w:rFonts w:hint="eastAsia"/>
+        </w:rPr>
+        <w:t>排版方式待确定</w:t>
+      </w:r>
+      <w:r>
+        <w:rPr>
+          <w:rFonts w:hint="eastAsia"/>
+        </w:rPr>
+        <w:t>）</w:t>
+      </w:r>
+      <w:r>
+        <w:rPr>
+          <w:rFonts w:hint="eastAsia"/>
+        </w:rPr>
+        <w:t>；</w:t>
+      </w:r>
+    </w:p>
+    <w:p>
+      <w:pPr>
+        <w:pStyle w:val="a3"/>
+        <w:numPr>
+          <w:ilvl w:val="3"/>
+          <w:numId w:val="1"/>
+        </w:numPr>
+        <w:ind w:firstLineChars="0"/>
+        <w:rPr>
+          <w:rFonts w:hint="eastAsia"/>
+        </w:rPr>
+      </w:pPr>
+      <w:r>
+        <w:rPr>
+          <w:rFonts w:hint="eastAsia"/>
+        </w:rPr>
+        <w:t>热销产品模块</w:t>
+      </w:r>
+      <w:r>
+        <w:rPr>
+          <w:rFonts w:hint="eastAsia"/>
+        </w:rPr>
+        <w:t>（展示效果同上</w:t>
+      </w:r>
+      <w:r>
+        <w:rPr>
+          <w:rFonts w:hint="eastAsia"/>
+        </w:rPr>
+        <w:t>，</w:t>
+      </w:r>
+      <w:r>
+        <w:rPr>
+          <w:rFonts w:hint="eastAsia"/>
+        </w:rPr>
+        <w:t>排版方式待确定</w:t>
+      </w:r>
+      <w:r>
+        <w:rPr>
+          <w:rFonts w:hint="eastAsia"/>
+        </w:rPr>
+        <w:t>）</w:t>
+      </w:r>
+      <w:r>
+        <w:rPr>
+          <w:rFonts w:hint="eastAsia"/>
+        </w:rPr>
+        <w:t>；</w:t>
+      </w:r>
+      <w:r>
+        <w:rPr>
+          <w:rFonts w:hint="eastAsia"/>
+        </w:rPr>
+        <w:t xml:space="preserve"> </w:t>
       </w:r>
     </w:p>
     <w:p>
@@ -408,43 +2032,153 @@
         <w:pStyle w:val="a3"/>
         <w:numPr>
           <w:ilvl w:val="1"/>
-          <w:numId w:val="2"/>
-        </w:numPr>
-        <w:ind w:firstLineChars="0"/>
-      </w:pPr>
-      <w:r>
-        <w:rPr>
-          <w:rFonts w:hint="eastAsia"/>
-        </w:rPr>
-        <w:t>产品详细页面，展示产品详细信息，包括大图，产品名称，产品价格</w:t>
-      </w:r>
-      <w:r>
-        <w:rPr>
-          <w:rFonts w:hint="eastAsia"/>
-        </w:rPr>
-        <w:t>，库存</w:t>
-      </w:r>
-      <w:r>
-        <w:rPr>
-          <w:rFonts w:hint="eastAsia"/>
-        </w:rPr>
-        <w:t>，加入购物车按钮，产品描述等等。</w:t>
-      </w:r>
-    </w:p>
-    <w:p>
-      <w:pPr>
-        <w:pStyle w:val="a3"/>
-        <w:numPr>
-          <w:ilvl w:val="0"/>
-          <w:numId w:val="2"/>
-        </w:numPr>
-        <w:ind w:firstLineChars="0"/>
-      </w:pPr>
-      <w:r>
-        <w:rPr>
-          <w:rFonts w:hint="eastAsia"/>
-        </w:rPr>
-        <w:t>用户模块：</w:t>
+          <w:numId w:val="1"/>
+        </w:numPr>
+        <w:ind w:firstLineChars="0"/>
+        <w:rPr>
+          <w:rFonts w:hint="eastAsia"/>
+        </w:rPr>
+      </w:pPr>
+      <w:r>
+        <w:rPr>
+          <w:rFonts w:hint="eastAsia"/>
+        </w:rPr>
+        <w:t>产品展示</w:t>
+      </w:r>
+    </w:p>
+    <w:p>
+      <w:pPr>
+        <w:pStyle w:val="a3"/>
+        <w:numPr>
+          <w:ilvl w:val="2"/>
+          <w:numId w:val="1"/>
+        </w:numPr>
+        <w:ind w:firstLineChars="0"/>
+        <w:rPr>
+          <w:rFonts w:hint="eastAsia"/>
+        </w:rPr>
+      </w:pPr>
+      <w:r>
+        <w:rPr>
+          <w:rFonts w:hint="eastAsia"/>
+        </w:rPr>
+        <w:t>左边添加产品分类导航</w:t>
+      </w:r>
+      <w:r>
+        <w:rPr>
+          <w:rFonts w:hint="eastAsia"/>
+        </w:rPr>
+        <w:t>；</w:t>
+      </w:r>
+    </w:p>
+    <w:p>
+      <w:pPr>
+        <w:pStyle w:val="a3"/>
+        <w:numPr>
+          <w:ilvl w:val="2"/>
+          <w:numId w:val="1"/>
+        </w:numPr>
+        <w:ind w:firstLineChars="0"/>
+        <w:rPr>
+          <w:rFonts w:hint="eastAsia"/>
+        </w:rPr>
+      </w:pPr>
+      <w:r>
+        <w:rPr>
+          <w:rFonts w:hint="eastAsia"/>
+        </w:rPr>
+        <w:t>左下添加精品推荐</w:t>
+      </w:r>
+      <w:r>
+        <w:rPr>
+          <w:rFonts w:hint="eastAsia"/>
+        </w:rPr>
+        <w:t>；</w:t>
+      </w:r>
+    </w:p>
+    <w:p>
+      <w:pPr>
+        <w:pStyle w:val="a3"/>
+        <w:numPr>
+          <w:ilvl w:val="2"/>
+          <w:numId w:val="1"/>
+        </w:numPr>
+        <w:ind w:firstLineChars="0"/>
+        <w:rPr>
+          <w:rFonts w:hint="eastAsia"/>
+        </w:rPr>
+      </w:pPr>
+      <w:r>
+        <w:rPr>
+          <w:rFonts w:hint="eastAsia"/>
+        </w:rPr>
+        <w:t>中上添加热卖推荐</w:t>
+      </w:r>
+    </w:p>
+    <w:p>
+      <w:pPr>
+        <w:rPr>
+          <w:rFonts w:hint="eastAsia"/>
+        </w:rPr>
+      </w:pPr>
+      <w:r>
+        <w:rPr>
+          <w:noProof/>
+        </w:rPr>
+        <w:drawing>
+          <wp:inline distT="0" distB="0" distL="0" distR="0" wp14:anchorId="5C5BB9A5" wp14:editId="4F0E48E3">
+            <wp:extent cx="5274310" cy="3028455"/>
+            <wp:effectExtent l="0" t="0" r="2540" b="635"/>
+            <wp:docPr id="10" name="图片 10"/>
+            <wp:cNvGraphicFramePr>
+              <a:graphicFrameLocks xmlns:a="http://schemas.openxmlformats.org/drawingml/2006/main" noChangeAspect="1"/>
+            </wp:cNvGraphicFramePr>
+            <a:graphic xmlns:a="http://schemas.openxmlformats.org/drawingml/2006/main">
+              <a:graphicData uri="http://schemas.openxmlformats.org/drawingml/2006/picture">
+                <pic:pic xmlns:pic="http://schemas.openxmlformats.org/drawingml/2006/picture">
+                  <pic:nvPicPr>
+                    <pic:cNvPr id="0" name=""/>
+                    <pic:cNvPicPr/>
+                  </pic:nvPicPr>
+                  <pic:blipFill>
+                    <a:blip r:embed="rId14"/>
+                    <a:stretch>
+                      <a:fillRect/>
+                    </a:stretch>
+                  </pic:blipFill>
+                  <pic:spPr>
+                    <a:xfrm>
+                      <a:off x="0" y="0"/>
+                      <a:ext cx="5274310" cy="3028455"/>
+                    </a:xfrm>
+                    <a:prstGeom prst="rect">
+                      <a:avLst/>
+                    </a:prstGeom>
+                  </pic:spPr>
+                </pic:pic>
+              </a:graphicData>
+            </a:graphic>
+          </wp:inline>
+        </w:drawing>
+      </w:r>
+    </w:p>
+    <w:p>
+      <w:pPr>
+        <w:pStyle w:val="a3"/>
+        <w:numPr>
+          <w:ilvl w:val="2"/>
+          <w:numId w:val="1"/>
+        </w:numPr>
+        <w:ind w:firstLineChars="0"/>
+        <w:rPr>
+          <w:rFonts w:hint="eastAsia"/>
+        </w:rPr>
+      </w:pPr>
+      <w:r>
+        <w:rPr>
+          <w:rFonts w:hint="eastAsia"/>
+        </w:rPr>
+        <w:t>产品列表部分同首页；</w:t>
       </w:r>
     </w:p>
     <w:p>
@@ -452,15 +2186,260 @@
         <w:pStyle w:val="a3"/>
         <w:numPr>
           <w:ilvl w:val="1"/>
-          <w:numId w:val="2"/>
-        </w:numPr>
-        <w:ind w:firstLineChars="0"/>
-      </w:pPr>
-      <w:r>
-        <w:rPr>
-          <w:rFonts w:hint="eastAsia"/>
-        </w:rPr>
-        <w:t>注册</w:t>
+          <w:numId w:val="1"/>
+        </w:numPr>
+        <w:ind w:firstLineChars="0"/>
+        <w:rPr>
+          <w:rFonts w:hint="eastAsia"/>
+        </w:rPr>
+      </w:pPr>
+      <w:r>
+        <w:rPr>
+          <w:rFonts w:hint="eastAsia"/>
+        </w:rPr>
+        <w:t>产品详情</w:t>
+      </w:r>
+    </w:p>
+    <w:p>
+      <w:pPr>
+        <w:rPr>
+          <w:rFonts w:hint="eastAsia"/>
+        </w:rPr>
+      </w:pPr>
+      <w:r>
+        <w:rPr>
+          <w:noProof/>
+        </w:rPr>
+        <w:lastRenderedPageBreak/>
+        <w:drawing>
+          <wp:inline distT="0" distB="0" distL="0" distR="0" wp14:anchorId="401E75A5" wp14:editId="6B94069E">
+            <wp:extent cx="5274310" cy="3092553"/>
+            <wp:effectExtent l="0" t="0" r="2540" b="0"/>
+            <wp:docPr id="11" name="图片 11"/>
+            <wp:cNvGraphicFramePr>
+              <a:graphicFrameLocks xmlns:a="http://schemas.openxmlformats.org/drawingml/2006/main" noChangeAspect="1"/>
+            </wp:cNvGraphicFramePr>
+            <a:graphic xmlns:a="http://schemas.openxmlformats.org/drawingml/2006/main">
+              <a:graphicData uri="http://schemas.openxmlformats.org/drawingml/2006/picture">
+                <pic:pic xmlns:pic="http://schemas.openxmlformats.org/drawingml/2006/picture">
+                  <pic:nvPicPr>
+                    <pic:cNvPr id="0" name=""/>
+                    <pic:cNvPicPr/>
+                  </pic:nvPicPr>
+                  <pic:blipFill>
+                    <a:blip r:embed="rId15"/>
+                    <a:stretch>
+                      <a:fillRect/>
+                    </a:stretch>
+                  </pic:blipFill>
+                  <pic:spPr>
+                    <a:xfrm>
+                      <a:off x="0" y="0"/>
+                      <a:ext cx="5274310" cy="3092553"/>
+                    </a:xfrm>
+                    <a:prstGeom prst="rect">
+                      <a:avLst/>
+                    </a:prstGeom>
+                  </pic:spPr>
+                </pic:pic>
+              </a:graphicData>
+            </a:graphic>
+          </wp:inline>
+        </w:drawing>
+      </w:r>
+    </w:p>
+    <w:p>
+      <w:pPr>
+        <w:pStyle w:val="a3"/>
+        <w:numPr>
+          <w:ilvl w:val="2"/>
+          <w:numId w:val="1"/>
+        </w:numPr>
+        <w:ind w:firstLineChars="0"/>
+        <w:rPr>
+          <w:rFonts w:hint="eastAsia"/>
+        </w:rPr>
+      </w:pPr>
+      <w:r>
+        <w:rPr>
+          <w:rFonts w:hint="eastAsia"/>
+        </w:rPr>
+        <w:t>详情导航条</w:t>
+      </w:r>
+    </w:p>
+    <w:p>
+      <w:pPr>
+        <w:pStyle w:val="a3"/>
+        <w:numPr>
+          <w:ilvl w:val="2"/>
+          <w:numId w:val="1"/>
+        </w:numPr>
+        <w:ind w:firstLineChars="0"/>
+        <w:rPr>
+          <w:rFonts w:hint="eastAsia"/>
+        </w:rPr>
+      </w:pPr>
+      <w:r>
+        <w:rPr>
+          <w:rFonts w:hint="eastAsia"/>
+        </w:rPr>
+        <w:t>产品图片</w:t>
+      </w:r>
+    </w:p>
+    <w:p>
+      <w:pPr>
+        <w:pStyle w:val="a3"/>
+        <w:numPr>
+          <w:ilvl w:val="2"/>
+          <w:numId w:val="1"/>
+        </w:numPr>
+        <w:ind w:firstLineChars="0"/>
+        <w:rPr>
+          <w:rFonts w:hint="eastAsia"/>
+        </w:rPr>
+      </w:pPr>
+      <w:r>
+        <w:rPr>
+          <w:rFonts w:hint="eastAsia"/>
+        </w:rPr>
+        <w:t>产品名称</w:t>
+      </w:r>
+    </w:p>
+    <w:p>
+      <w:pPr>
+        <w:pStyle w:val="a3"/>
+        <w:numPr>
+          <w:ilvl w:val="2"/>
+          <w:numId w:val="1"/>
+        </w:numPr>
+        <w:ind w:firstLineChars="0"/>
+        <w:rPr>
+          <w:rFonts w:hint="eastAsia"/>
+        </w:rPr>
+      </w:pPr>
+      <w:r>
+        <w:rPr>
+          <w:rFonts w:hint="eastAsia"/>
+        </w:rPr>
+        <w:t>产品单价</w:t>
+      </w:r>
+    </w:p>
+    <w:p>
+      <w:pPr>
+        <w:pStyle w:val="a3"/>
+        <w:numPr>
+          <w:ilvl w:val="2"/>
+          <w:numId w:val="1"/>
+        </w:numPr>
+        <w:ind w:firstLineChars="0"/>
+        <w:rPr>
+          <w:rFonts w:hint="eastAsia"/>
+        </w:rPr>
+      </w:pPr>
+      <w:r>
+        <w:rPr>
+          <w:rFonts w:hint="eastAsia"/>
+        </w:rPr>
+        <w:t>购买数量</w:t>
+      </w:r>
+    </w:p>
+    <w:p>
+      <w:pPr>
+        <w:pStyle w:val="a3"/>
+        <w:numPr>
+          <w:ilvl w:val="2"/>
+          <w:numId w:val="1"/>
+        </w:numPr>
+        <w:ind w:firstLineChars="0"/>
+        <w:rPr>
+          <w:rFonts w:hint="eastAsia"/>
+        </w:rPr>
+      </w:pPr>
+      <w:r>
+        <w:rPr>
+          <w:rFonts w:hint="eastAsia"/>
+        </w:rPr>
+        <w:t>产品产地（回溯）</w:t>
+      </w:r>
+    </w:p>
+    <w:p>
+      <w:pPr>
+        <w:pStyle w:val="a3"/>
+        <w:numPr>
+          <w:ilvl w:val="2"/>
+          <w:numId w:val="1"/>
+        </w:numPr>
+        <w:ind w:firstLineChars="0"/>
+        <w:rPr>
+          <w:rFonts w:hint="eastAsia"/>
+        </w:rPr>
+      </w:pPr>
+      <w:r>
+        <w:rPr>
+          <w:rFonts w:hint="eastAsia"/>
+        </w:rPr>
+        <w:t>产品详情</w:t>
+      </w:r>
+    </w:p>
+    <w:p>
+      <w:pPr>
+        <w:pStyle w:val="a3"/>
+        <w:numPr>
+          <w:ilvl w:val="2"/>
+          <w:numId w:val="1"/>
+        </w:numPr>
+        <w:ind w:firstLineChars="0"/>
+        <w:rPr>
+          <w:rFonts w:hint="eastAsia"/>
+        </w:rPr>
+      </w:pPr>
+      <w:r>
+        <w:rPr>
+          <w:rFonts w:hint="eastAsia"/>
+        </w:rPr>
+        <w:t>用户评价</w:t>
+      </w:r>
+    </w:p>
+    <w:p>
+      <w:r>
+        <w:rPr>
+          <w:noProof/>
+        </w:rPr>
+        <w:drawing>
+          <wp:inline distT="0" distB="0" distL="0" distR="0" wp14:anchorId="55281183" wp14:editId="675C7F12">
+            <wp:extent cx="5274310" cy="2424718"/>
+            <wp:effectExtent l="0" t="0" r="2540" b="0"/>
+            <wp:docPr id="12" name="图片 12"/>
+            <wp:cNvGraphicFramePr>
+              <a:graphicFrameLocks xmlns:a="http://schemas.openxmlformats.org/drawingml/2006/main" noChangeAspect="1"/>
+            </wp:cNvGraphicFramePr>
+            <a:graphic xmlns:a="http://schemas.openxmlformats.org/drawingml/2006/main">
+              <a:graphicData uri="http://schemas.openxmlformats.org/drawingml/2006/picture">
+                <pic:pic xmlns:pic="http://schemas.openxmlformats.org/drawingml/2006/picture">
+                  <pic:nvPicPr>
+                    <pic:cNvPr id="0" name=""/>
+                    <pic:cNvPicPr/>
+                  </pic:nvPicPr>
+                  <pic:blipFill>
+                    <a:blip r:embed="rId16"/>
+                    <a:stretch>
+                      <a:fillRect/>
+                    </a:stretch>
+                  </pic:blipFill>
+                  <pic:spPr>
+                    <a:xfrm>
+                      <a:off x="0" y="0"/>
+                      <a:ext cx="5274310" cy="2424718"/>
+                    </a:xfrm>
+                    <a:prstGeom prst="rect">
+                      <a:avLst/>
+                    </a:prstGeom>
+                  </pic:spPr>
+                </pic:pic>
+              </a:graphicData>
+            </a:graphic>
+          </wp:inline>
+        </w:drawing>
       </w:r>
     </w:p>
     <w:p>
@@ -468,15 +2447,312 @@
         <w:pStyle w:val="a3"/>
         <w:numPr>
           <w:ilvl w:val="1"/>
-          <w:numId w:val="2"/>
-        </w:numPr>
-        <w:ind w:firstLineChars="0"/>
-      </w:pPr>
-      <w:r>
-        <w:rPr>
-          <w:rFonts w:hint="eastAsia"/>
-        </w:rPr>
-        <w:t>登录</w:t>
+          <w:numId w:val="1"/>
+        </w:numPr>
+        <w:ind w:firstLineChars="0"/>
+        <w:rPr>
+          <w:rFonts w:hint="eastAsia"/>
+        </w:rPr>
+      </w:pPr>
+      <w:r>
+        <w:rPr>
+          <w:rFonts w:hint="eastAsia"/>
+        </w:rPr>
+        <w:t>个人中心</w:t>
+      </w:r>
+    </w:p>
+    <w:p>
+      <w:pPr>
+        <w:pStyle w:val="a3"/>
+        <w:numPr>
+          <w:ilvl w:val="2"/>
+          <w:numId w:val="1"/>
+        </w:numPr>
+        <w:ind w:firstLineChars="0"/>
+        <w:rPr>
+          <w:rFonts w:hint="eastAsia"/>
+        </w:rPr>
+      </w:pPr>
+      <w:r>
+        <w:rPr>
+          <w:rFonts w:hint="eastAsia"/>
+        </w:rPr>
+        <w:t>个人信息</w:t>
+      </w:r>
+    </w:p>
+    <w:p>
+      <w:pPr>
+        <w:pStyle w:val="a3"/>
+        <w:numPr>
+          <w:ilvl w:val="3"/>
+          <w:numId w:val="1"/>
+        </w:numPr>
+        <w:ind w:firstLineChars="0"/>
+        <w:rPr>
+          <w:rFonts w:hint="eastAsia"/>
+        </w:rPr>
+      </w:pPr>
+      <w:r>
+        <w:rPr>
+          <w:rFonts w:hint="eastAsia"/>
+        </w:rPr>
+        <w:t>邮件验证（没有通过邮件验证的用户不能购买产品）</w:t>
+      </w:r>
+    </w:p>
+    <w:p>
+      <w:pPr>
+        <w:pStyle w:val="a3"/>
+        <w:numPr>
+          <w:ilvl w:val="3"/>
+          <w:numId w:val="1"/>
+        </w:numPr>
+        <w:ind w:firstLineChars="0"/>
+        <w:rPr>
+          <w:rFonts w:hint="eastAsia"/>
+        </w:rPr>
+      </w:pPr>
+      <w:r>
+        <w:rPr>
+          <w:rFonts w:hint="eastAsia"/>
+        </w:rPr>
+        <w:t>密码重置（通过邮件）</w:t>
+      </w:r>
+    </w:p>
+    <w:p>
+      <w:pPr>
+        <w:pStyle w:val="a3"/>
+        <w:numPr>
+          <w:ilvl w:val="3"/>
+          <w:numId w:val="1"/>
+        </w:numPr>
+        <w:ind w:firstLineChars="0"/>
+        <w:rPr>
+          <w:rFonts w:hint="eastAsia"/>
+        </w:rPr>
+      </w:pPr>
+      <w:r>
+        <w:rPr>
+          <w:rFonts w:hint="eastAsia"/>
+        </w:rPr>
+        <w:t>登录用户</w:t>
+      </w:r>
+      <w:r>
+        <w:rPr>
+          <w:rFonts w:hint="eastAsia"/>
+        </w:rPr>
+        <w:t>长时间内（比如</w:t>
+      </w:r>
+      <w:r>
+        <w:rPr>
+          <w:rFonts w:hint="eastAsia"/>
+        </w:rPr>
+        <w:t>1</w:t>
+      </w:r>
+      <w:r>
+        <w:rPr>
+          <w:rFonts w:hint="eastAsia"/>
+        </w:rPr>
+        <w:t>年内）不用再次登录，在更改个人密码或者购买产品的时候需要再次输入密码验证用户</w:t>
+      </w:r>
+    </w:p>
+    <w:p>
+      <w:pPr>
+        <w:pStyle w:val="a3"/>
+        <w:numPr>
+          <w:ilvl w:val="2"/>
+          <w:numId w:val="1"/>
+        </w:numPr>
+        <w:ind w:firstLineChars="0"/>
+        <w:rPr>
+          <w:rFonts w:hint="eastAsia"/>
+        </w:rPr>
+      </w:pPr>
+      <w:r>
+        <w:rPr>
+          <w:rFonts w:hint="eastAsia"/>
+        </w:rPr>
+        <w:t>地址管理</w:t>
+      </w:r>
+    </w:p>
+    <w:p>
+      <w:pPr>
+        <w:rPr>
+          <w:rFonts w:hint="eastAsia"/>
+        </w:rPr>
+      </w:pPr>
+      <w:r>
+        <w:rPr>
+          <w:noProof/>
+        </w:rPr>
+        <w:lastRenderedPageBreak/>
+        <w:drawing>
+          <wp:inline distT="0" distB="0" distL="0" distR="0" wp14:anchorId="3774CDEF" wp14:editId="6EF87899">
+            <wp:extent cx="5274310" cy="2070655"/>
+            <wp:effectExtent l="0" t="0" r="2540" b="6350"/>
+            <wp:docPr id="13" name="图片 13"/>
+            <wp:cNvGraphicFramePr>
+              <a:graphicFrameLocks xmlns:a="http://schemas.openxmlformats.org/drawingml/2006/main" noChangeAspect="1"/>
+            </wp:cNvGraphicFramePr>
+            <a:graphic xmlns:a="http://schemas.openxmlformats.org/drawingml/2006/main">
+              <a:graphicData uri="http://schemas.openxmlformats.org/drawingml/2006/picture">
+                <pic:pic xmlns:pic="http://schemas.openxmlformats.org/drawingml/2006/picture">
+                  <pic:nvPicPr>
+                    <pic:cNvPr id="0" name=""/>
+                    <pic:cNvPicPr/>
+                  </pic:nvPicPr>
+                  <pic:blipFill>
+                    <a:blip r:embed="rId17"/>
+                    <a:stretch>
+                      <a:fillRect/>
+                    </a:stretch>
+                  </pic:blipFill>
+                  <pic:spPr>
+                    <a:xfrm>
+                      <a:off x="0" y="0"/>
+                      <a:ext cx="5274310" cy="2070655"/>
+                    </a:xfrm>
+                    <a:prstGeom prst="rect">
+                      <a:avLst/>
+                    </a:prstGeom>
+                  </pic:spPr>
+                </pic:pic>
+              </a:graphicData>
+            </a:graphic>
+          </wp:inline>
+        </w:drawing>
+      </w:r>
+    </w:p>
+    <w:p>
+      <w:pPr>
+        <w:pStyle w:val="a3"/>
+        <w:numPr>
+          <w:ilvl w:val="2"/>
+          <w:numId w:val="1"/>
+        </w:numPr>
+        <w:ind w:firstLineChars="0"/>
+        <w:rPr>
+          <w:rFonts w:hint="eastAsia"/>
+        </w:rPr>
+      </w:pPr>
+      <w:r>
+        <w:rPr>
+          <w:rFonts w:hint="eastAsia"/>
+        </w:rPr>
+        <w:t>订单管理</w:t>
+      </w:r>
+    </w:p>
+    <w:p>
+      <w:pPr>
+        <w:pStyle w:val="a3"/>
+        <w:numPr>
+          <w:ilvl w:val="3"/>
+          <w:numId w:val="1"/>
+        </w:numPr>
+        <w:ind w:firstLineChars="0"/>
+        <w:rPr>
+          <w:rFonts w:hint="eastAsia"/>
+        </w:rPr>
+      </w:pPr>
+      <w:r>
+        <w:rPr>
+          <w:rFonts w:hint="eastAsia"/>
+        </w:rPr>
+        <w:t>订单列表</w:t>
+      </w:r>
+    </w:p>
+    <w:p>
+      <w:pPr>
+        <w:pStyle w:val="a3"/>
+        <w:numPr>
+          <w:ilvl w:val="3"/>
+          <w:numId w:val="1"/>
+        </w:numPr>
+        <w:ind w:firstLineChars="0"/>
+        <w:rPr>
+          <w:rFonts w:hint="eastAsia"/>
+        </w:rPr>
+      </w:pPr>
+      <w:r>
+        <w:rPr>
+          <w:rFonts w:hint="eastAsia"/>
+        </w:rPr>
+        <w:t>订单回退</w:t>
+      </w:r>
+    </w:p>
+    <w:p>
+      <w:pPr>
+        <w:pStyle w:val="a3"/>
+        <w:numPr>
+          <w:ilvl w:val="2"/>
+          <w:numId w:val="1"/>
+        </w:numPr>
+        <w:ind w:firstLineChars="0"/>
+        <w:rPr>
+          <w:rFonts w:hint="eastAsia"/>
+        </w:rPr>
+      </w:pPr>
+      <w:r>
+        <w:rPr>
+          <w:rFonts w:hint="eastAsia"/>
+        </w:rPr>
+        <w:t>评论管理</w:t>
+      </w:r>
+    </w:p>
+    <w:p>
+      <w:pPr>
+        <w:pStyle w:val="a3"/>
+        <w:numPr>
+          <w:ilvl w:val="2"/>
+          <w:numId w:val="1"/>
+        </w:numPr>
+        <w:ind w:firstLineChars="0"/>
+        <w:rPr>
+          <w:rFonts w:hint="eastAsia"/>
+        </w:rPr>
+      </w:pPr>
+      <w:r>
+        <w:rPr>
+          <w:rFonts w:hint="eastAsia"/>
+        </w:rPr>
+        <w:t>用户可以对购买过的产品进行评价，并且管理该评价</w:t>
+      </w:r>
+    </w:p>
+    <w:p>
+      <w:pPr>
+        <w:pStyle w:val="a3"/>
+        <w:numPr>
+          <w:ilvl w:val="2"/>
+          <w:numId w:val="1"/>
+        </w:numPr>
+        <w:ind w:firstLineChars="0"/>
+        <w:rPr>
+          <w:rFonts w:hint="eastAsia"/>
+        </w:rPr>
+      </w:pPr>
+      <w:r>
+        <w:rPr>
+          <w:rFonts w:hint="eastAsia"/>
+        </w:rPr>
+        <w:t>资金管理（对回退的订单采取线下退款的方式，在线上只反映回退的订单金额以及状态）</w:t>
+      </w:r>
+    </w:p>
+    <w:p>
+      <w:pPr>
+        <w:pStyle w:val="a3"/>
+        <w:numPr>
+          <w:ilvl w:val="2"/>
+          <w:numId w:val="1"/>
+        </w:numPr>
+        <w:ind w:firstLineChars="0"/>
+        <w:rPr>
+          <w:rFonts w:hint="eastAsia"/>
+        </w:rPr>
+      </w:pPr>
+      <w:r>
+        <w:rPr>
+          <w:rFonts w:hint="eastAsia"/>
+        </w:rPr>
+        <w:t>我的收藏（用来收藏用户喜欢的产品）</w:t>
       </w:r>
     </w:p>
     <w:p>
@@ -484,47 +2760,65 @@
         <w:pStyle w:val="a3"/>
         <w:numPr>
           <w:ilvl w:val="1"/>
-          <w:numId w:val="2"/>
-        </w:numPr>
-        <w:ind w:firstLineChars="0"/>
-      </w:pPr>
-      <w:r>
-        <w:rPr>
-          <w:rFonts w:hint="eastAsia"/>
-        </w:rPr>
-        <w:t>个人信息（编辑，重置密码）</w:t>
-      </w:r>
-    </w:p>
-    <w:p>
-      <w:pPr>
-        <w:pStyle w:val="a3"/>
-        <w:numPr>
-          <w:ilvl w:val="1"/>
-          <w:numId w:val="2"/>
-        </w:numPr>
-        <w:ind w:firstLineChars="0"/>
-      </w:pPr>
-      <w:r>
-        <w:rPr>
-          <w:rFonts w:hint="eastAsia"/>
-        </w:rPr>
-        <w:t>地址管理</w:t>
-      </w:r>
-    </w:p>
-    <w:p>
-      <w:pPr>
-        <w:pStyle w:val="a3"/>
-        <w:numPr>
-          <w:ilvl w:val="1"/>
-          <w:numId w:val="2"/>
-        </w:numPr>
-        <w:ind w:firstLineChars="0"/>
-      </w:pPr>
-      <w:r>
-        <w:rPr>
-          <w:rFonts w:hint="eastAsia"/>
-        </w:rPr>
-        <w:t>订单记录</w:t>
+          <w:numId w:val="1"/>
+        </w:numPr>
+        <w:ind w:firstLineChars="0"/>
+        <w:rPr>
+          <w:rFonts w:hint="eastAsia"/>
+        </w:rPr>
+      </w:pPr>
+      <w:r>
+        <w:rPr>
+          <w:rFonts w:hint="eastAsia"/>
+        </w:rPr>
+        <w:t>购物车</w:t>
+      </w:r>
+    </w:p>
+    <w:p>
+      <w:pPr>
+        <w:rPr>
+          <w:rFonts w:hint="eastAsia"/>
+        </w:rPr>
+      </w:pPr>
+      <w:r>
+        <w:rPr>
+          <w:noProof/>
+        </w:rPr>
+        <w:drawing>
+          <wp:inline distT="0" distB="0" distL="0" distR="0" wp14:anchorId="0FE001C9" wp14:editId="1FB12468">
+            <wp:extent cx="5274310" cy="1626246"/>
+            <wp:effectExtent l="0" t="0" r="2540" b="0"/>
+            <wp:docPr id="14" name="图片 14"/>
+            <wp:cNvGraphicFramePr>
+              <a:graphicFrameLocks xmlns:a="http://schemas.openxmlformats.org/drawingml/2006/main" noChangeAspect="1"/>
+            </wp:cNvGraphicFramePr>
+            <a:graphic xmlns:a="http://schemas.openxmlformats.org/drawingml/2006/main">
+              <a:graphicData uri="http://schemas.openxmlformats.org/drawingml/2006/picture">
+                <pic:pic xmlns:pic="http://schemas.openxmlformats.org/drawingml/2006/picture">
+                  <pic:nvPicPr>
+                    <pic:cNvPr id="0" name=""/>
+                    <pic:cNvPicPr/>
+                  </pic:nvPicPr>
+                  <pic:blipFill>
+                    <a:blip r:embed="rId18"/>
+                    <a:stretch>
+                      <a:fillRect/>
+                    </a:stretch>
+                  </pic:blipFill>
+                  <pic:spPr>
+                    <a:xfrm>
+                      <a:off x="0" y="0"/>
+                      <a:ext cx="5274310" cy="1626246"/>
+                    </a:xfrm>
+                    <a:prstGeom prst="rect">
+                      <a:avLst/>
+                    </a:prstGeom>
+                  </pic:spPr>
+                </pic:pic>
+              </a:graphicData>
+            </a:graphic>
+          </wp:inline>
+        </w:drawing>
       </w:r>
     </w:p>
     <w:p>
@@ -532,75 +2826,48 @@
         <w:pStyle w:val="a3"/>
         <w:numPr>
           <w:ilvl w:val="2"/>
-          <w:numId w:val="2"/>
-        </w:numPr>
-        <w:ind w:firstLineChars="0"/>
-      </w:pPr>
-      <w:r>
-        <w:rPr>
-          <w:rFonts w:hint="eastAsia"/>
-        </w:rPr>
-        <w:t>订单跟踪</w:t>
-      </w:r>
-    </w:p>
-    <w:p>
-      <w:pPr>
-        <w:pStyle w:val="a3"/>
-        <w:numPr>
-          <w:ilvl w:val="0"/>
-          <w:numId w:val="2"/>
-        </w:numPr>
-        <w:ind w:firstLineChars="0"/>
-      </w:pPr>
-      <w:r>
-        <w:rPr>
-          <w:rFonts w:hint="eastAsia"/>
-        </w:rPr>
-        <w:t>购物车模块</w:t>
-      </w:r>
-      <w:r>
-        <w:rPr>
-          <w:rFonts w:hint="eastAsia"/>
-        </w:rPr>
-        <w:t>/</w:t>
-      </w:r>
-      <w:r>
-        <w:rPr>
-          <w:rFonts w:hint="eastAsia"/>
-        </w:rPr>
-        <w:t>订单模块：</w:t>
-      </w:r>
-    </w:p>
-    <w:p>
-      <w:pPr>
-        <w:pStyle w:val="a3"/>
-        <w:numPr>
-          <w:ilvl w:val="0"/>
-          <w:numId w:val="2"/>
-        </w:numPr>
-        <w:ind w:firstLineChars="0"/>
-      </w:pPr>
-      <w:r>
-        <w:rPr>
-          <w:rFonts w:hint="eastAsia"/>
-        </w:rPr>
-        <w:t>支付模块：</w:t>
-      </w:r>
-    </w:p>
-    <w:p>
-      <w:pPr>
-        <w:pStyle w:val="a3"/>
-        <w:numPr>
-          <w:ilvl w:val="1"/>
-          <w:numId w:val="2"/>
-        </w:numPr>
-        <w:ind w:firstLineChars="0"/>
-      </w:pPr>
-      <w:r>
-        <w:rPr>
-          <w:rFonts w:hint="eastAsia"/>
-        </w:rPr>
-        <w:t>支付方式</w:t>
+          <w:numId w:val="1"/>
+        </w:numPr>
+        <w:ind w:firstLineChars="0"/>
+        <w:rPr>
+          <w:rFonts w:hint="eastAsia"/>
+        </w:rPr>
+      </w:pPr>
+      <w:r>
+        <w:rPr>
+          <w:rFonts w:hint="eastAsia"/>
+        </w:rPr>
+        <w:t>购物车要展示</w:t>
+      </w:r>
+      <w:r>
+        <w:rPr>
+          <w:rFonts w:hint="eastAsia"/>
+        </w:rPr>
+        <w:t>产品列表中的</w:t>
+      </w:r>
+      <w:r>
+        <w:rPr>
+          <w:rFonts w:hint="eastAsia"/>
+        </w:rPr>
+        <w:t>产品图片，商品名称，货号（可选</w:t>
+      </w:r>
+      <w:r>
+        <w:rPr>
+          <w:rFonts w:hint="eastAsia"/>
+        </w:rPr>
+        <w:t>？</w:t>
+      </w:r>
+      <w:r>
+        <w:rPr>
+          <w:rFonts w:hint="eastAsia"/>
+        </w:rPr>
+        <w:t>）</w:t>
+      </w:r>
+      <w:r>
+        <w:rPr>
+          <w:rFonts w:hint="eastAsia"/>
+        </w:rPr>
+        <w:t>，单价，数量，应付金额</w:t>
       </w:r>
     </w:p>
     <w:p>
@@ -608,15 +2875,18 @@
         <w:pStyle w:val="a3"/>
         <w:numPr>
           <w:ilvl w:val="2"/>
-          <w:numId w:val="2"/>
-        </w:numPr>
-        <w:ind w:firstLineChars="0"/>
-      </w:pPr>
-      <w:r>
-        <w:rPr>
-          <w:rFonts w:hint="eastAsia"/>
-        </w:rPr>
-        <w:t>在线支付：</w:t>
+          <w:numId w:val="1"/>
+        </w:numPr>
+        <w:ind w:firstLineChars="0"/>
+        <w:rPr>
+          <w:rFonts w:hint="eastAsia"/>
+        </w:rPr>
+      </w:pPr>
+      <w:r>
+        <w:rPr>
+          <w:rFonts w:hint="eastAsia"/>
+        </w:rPr>
+        <w:t>确认收货地址</w:t>
       </w:r>
     </w:p>
     <w:p>
@@ -624,104 +2894,27 @@
         <w:pStyle w:val="a3"/>
         <w:numPr>
           <w:ilvl w:val="2"/>
-          <w:numId w:val="2"/>
-        </w:numPr>
-        <w:ind w:firstLineChars="0"/>
-      </w:pPr>
-      <w:r>
-        <w:rPr>
-          <w:rFonts w:hint="eastAsia"/>
-        </w:rPr>
-        <w:t>货到付款：</w:t>
-      </w:r>
-      <w:r>
-        <w:rPr>
-          <w:rFonts w:hint="eastAsia"/>
-        </w:rPr>
-        <w:t xml:space="preserve"> </w:t>
-      </w:r>
-    </w:p>
-    <w:p>
-      <w:pPr>
-        <w:pStyle w:val="a3"/>
-        <w:numPr>
-          <w:ilvl w:val="0"/>
-          <w:numId w:val="1"/>
-        </w:numPr>
-        <w:ind w:firstLineChars="0"/>
-      </w:pPr>
-      <w:r>
-        <w:rPr>
-          <w:rFonts w:hint="eastAsia"/>
-        </w:rPr>
-        <w:t>后台：</w:t>
-      </w:r>
-    </w:p>
-    <w:p>
-      <w:pPr>
-        <w:pStyle w:val="a3"/>
-        <w:numPr>
-          <w:ilvl w:val="0"/>
-          <w:numId w:val="4"/>
-        </w:numPr>
-        <w:ind w:firstLineChars="0"/>
-      </w:pPr>
-      <w:r>
-        <w:rPr>
-          <w:rFonts w:hint="eastAsia"/>
-        </w:rPr>
-        <w:t>用户模块：</w:t>
-      </w:r>
-    </w:p>
-    <w:p>
-      <w:pPr>
-        <w:pStyle w:val="a3"/>
-        <w:numPr>
-          <w:ilvl w:val="1"/>
-          <w:numId w:val="4"/>
-        </w:numPr>
-        <w:ind w:firstLineChars="0"/>
-      </w:pPr>
-      <w:r>
-        <w:rPr>
-          <w:rFonts w:hint="eastAsia"/>
-        </w:rPr>
-        <w:t>用户</w:t>
-      </w:r>
-      <w:r>
-        <w:rPr>
-          <w:rFonts w:hint="eastAsia"/>
-        </w:rPr>
-        <w:t>列表</w:t>
-      </w:r>
-    </w:p>
-    <w:p>
-      <w:pPr>
-        <w:pStyle w:val="a3"/>
-        <w:numPr>
-          <w:ilvl w:val="1"/>
-          <w:numId w:val="4"/>
-        </w:numPr>
-        <w:ind w:firstLineChars="0"/>
-      </w:pPr>
-      <w:r>
-        <w:rPr>
-          <w:rFonts w:hint="eastAsia"/>
-        </w:rPr>
-        <w:t>用户验证模块</w:t>
-      </w:r>
-      <w:r>
-        <w:rPr>
-          <w:rFonts w:hint="eastAsia"/>
-        </w:rPr>
-        <w:t>（第一次下货到付款的用户需要</w:t>
-      </w:r>
-      <w:r>
-        <w:rPr>
-          <w:rFonts w:hint="eastAsia"/>
-        </w:rPr>
-        <w:t>验证</w:t>
-      </w:r>
+          <w:numId w:val="1"/>
+        </w:numPr>
+        <w:ind w:firstLineChars="0"/>
+        <w:rPr>
+          <w:rFonts w:hint="eastAsia"/>
+        </w:rPr>
+      </w:pPr>
+      <w:r>
+        <w:rPr>
+          <w:rFonts w:hint="eastAsia"/>
+        </w:rPr>
+        <w:t>确认支付方式</w:t>
+      </w:r>
+      <w:r>
+        <w:rPr>
+          <w:rFonts w:hint="eastAsia"/>
+        </w:rPr>
+        <w:t>（需要确认</w:t>
+      </w:r>
+      <w:bookmarkStart w:id="0" w:name="_GoBack"/>
+      <w:bookmarkEnd w:id="0"/>
       <w:r>
         <w:rPr>
           <w:rFonts w:hint="eastAsia"/>
@@ -733,96 +2926,120 @@
       <w:pPr>
         <w:pStyle w:val="a3"/>
         <w:numPr>
-          <w:ilvl w:val="0"/>
-          <w:numId w:val="4"/>
-        </w:numPr>
-        <w:ind w:firstLineChars="0"/>
-      </w:pPr>
-      <w:r>
-        <w:rPr>
-          <w:rFonts w:hint="eastAsia"/>
-        </w:rPr>
-        <w:t>产品模块：</w:t>
-      </w:r>
-    </w:p>
-    <w:p>
-      <w:pPr>
-        <w:pStyle w:val="a3"/>
-        <w:numPr>
-          <w:ilvl w:val="1"/>
-          <w:numId w:val="4"/>
-        </w:numPr>
-        <w:ind w:firstLineChars="0"/>
-      </w:pPr>
-      <w:r>
-        <w:rPr>
-          <w:rFonts w:hint="eastAsia"/>
-        </w:rPr>
-        <w:t>创建产品</w:t>
-      </w:r>
-    </w:p>
-    <w:p>
-      <w:pPr>
-        <w:pStyle w:val="a3"/>
-        <w:numPr>
-          <w:ilvl w:val="1"/>
-          <w:numId w:val="4"/>
-        </w:numPr>
-        <w:ind w:firstLineChars="0"/>
-      </w:pPr>
-      <w:r>
-        <w:rPr>
-          <w:rFonts w:hint="eastAsia"/>
-        </w:rPr>
-        <w:t>产品上下架</w:t>
-      </w:r>
-    </w:p>
-    <w:p>
-      <w:pPr>
-        <w:pStyle w:val="a3"/>
-        <w:numPr>
-          <w:ilvl w:val="1"/>
-          <w:numId w:val="4"/>
-        </w:numPr>
-        <w:ind w:firstLineChars="0"/>
-      </w:pPr>
-      <w:r>
-        <w:rPr>
-          <w:rFonts w:hint="eastAsia"/>
-        </w:rPr>
-        <w:t>产品列表</w:t>
-      </w:r>
-    </w:p>
-    <w:p>
-      <w:pPr>
-        <w:pStyle w:val="a3"/>
-        <w:numPr>
-          <w:ilvl w:val="0"/>
-          <w:numId w:val="4"/>
-        </w:numPr>
-        <w:ind w:firstLineChars="0"/>
-      </w:pPr>
-      <w:r>
-        <w:rPr>
-          <w:rFonts w:hint="eastAsia"/>
-        </w:rPr>
-        <w:t>订单模块：</w:t>
-      </w:r>
-    </w:p>
-    <w:p>
-      <w:pPr>
-        <w:pStyle w:val="a3"/>
-        <w:numPr>
-          <w:ilvl w:val="1"/>
-          <w:numId w:val="4"/>
-        </w:numPr>
-        <w:ind w:firstLineChars="0"/>
-      </w:pPr>
-      <w:r>
-        <w:rPr>
-          <w:rFonts w:hint="eastAsia"/>
-        </w:rPr>
-        <w:t>订单操作</w:t>
+          <w:ilvl w:val="3"/>
+          <w:numId w:val="1"/>
+        </w:numPr>
+        <w:ind w:firstLineChars="0"/>
+        <w:rPr>
+          <w:rFonts w:hint="eastAsia"/>
+        </w:rPr>
+      </w:pPr>
+      <w:r>
+        <w:rPr>
+          <w:rFonts w:hint="eastAsia"/>
+        </w:rPr>
+        <w:t>在线支付</w:t>
+      </w:r>
+      <w:r>
+        <w:rPr>
+          <w:rFonts w:hint="eastAsia"/>
+        </w:rPr>
+        <w:t>（支付宝接口）</w:t>
+      </w:r>
+    </w:p>
+    <w:p>
+      <w:pPr>
+        <w:pStyle w:val="a3"/>
+        <w:numPr>
+          <w:ilvl w:val="3"/>
+          <w:numId w:val="1"/>
+        </w:numPr>
+        <w:ind w:firstLineChars="0"/>
+        <w:rPr>
+          <w:rFonts w:hint="eastAsia"/>
+        </w:rPr>
+      </w:pPr>
+      <w:r>
+        <w:rPr>
+          <w:rFonts w:hint="eastAsia"/>
+        </w:rPr>
+        <w:t>货到付款</w:t>
+      </w:r>
+      <w:r>
+        <w:rPr>
+          <w:rFonts w:hint="eastAsia"/>
+        </w:rPr>
+        <w:t>：</w:t>
+      </w:r>
+      <w:r>
+        <w:rPr>
+          <w:rFonts w:hint="eastAsia"/>
+        </w:rPr>
+        <w:t>首单货到付款需要手机验证</w:t>
+      </w:r>
+    </w:p>
+    <w:p>
+      <w:pPr>
+        <w:rPr>
+          <w:rFonts w:hint="eastAsia"/>
+        </w:rPr>
+      </w:pPr>
+      <w:r>
+        <w:rPr>
+          <w:noProof/>
+        </w:rPr>
+        <w:lastRenderedPageBreak/>
+        <w:drawing>
+          <wp:inline distT="0" distB="0" distL="0" distR="0" wp14:anchorId="08A9058A" wp14:editId="3543902E">
+            <wp:extent cx="5274310" cy="4094305"/>
+            <wp:effectExtent l="0" t="0" r="2540" b="1905"/>
+            <wp:docPr id="15" name="图片 15"/>
+            <wp:cNvGraphicFramePr>
+              <a:graphicFrameLocks xmlns:a="http://schemas.openxmlformats.org/drawingml/2006/main" noChangeAspect="1"/>
+            </wp:cNvGraphicFramePr>
+            <a:graphic xmlns:a="http://schemas.openxmlformats.org/drawingml/2006/main">
+              <a:graphicData uri="http://schemas.openxmlformats.org/drawingml/2006/picture">
+                <pic:pic xmlns:pic="http://schemas.openxmlformats.org/drawingml/2006/picture">
+                  <pic:nvPicPr>
+                    <pic:cNvPr id="0" name=""/>
+                    <pic:cNvPicPr/>
+                  </pic:nvPicPr>
+                  <pic:blipFill>
+                    <a:blip r:embed="rId19"/>
+                    <a:stretch>
+                      <a:fillRect/>
+                    </a:stretch>
+                  </pic:blipFill>
+                  <pic:spPr>
+                    <a:xfrm>
+                      <a:off x="0" y="0"/>
+                      <a:ext cx="5274310" cy="4094305"/>
+                    </a:xfrm>
+                    <a:prstGeom prst="rect">
+                      <a:avLst/>
+                    </a:prstGeom>
+                  </pic:spPr>
+                </pic:pic>
+              </a:graphicData>
+            </a:graphic>
+          </wp:inline>
+        </w:drawing>
+      </w:r>
+    </w:p>
+    <w:p>
+      <w:pPr>
+        <w:pStyle w:val="a3"/>
+        <w:numPr>
+          <w:ilvl w:val="3"/>
+          <w:numId w:val="1"/>
+        </w:numPr>
+        <w:ind w:firstLineChars="0"/>
+      </w:pPr>
+      <w:r>
+        <w:rPr>
+          <w:rFonts w:hint="eastAsia"/>
+        </w:rPr>
+        <w:t>提交订单后生产订单；</w:t>
       </w:r>
     </w:p>
     <w:sectPr>
@@ -1018,7 +3235,7 @@
   <w:abstractNum w:abstractNumId="2">
     <w:nsid w:val="70B825D2"/>
     <w:multiLevelType w:val="hybridMultilevel"/>
-    <w:tmpl w:val="36329CFC"/>
+    <w:tmpl w:val="21A0531C"/>
     <w:lvl w:ilvl="0" w:tplc="70AC1948">
       <w:start w:val="1"/>
       <w:numFmt w:val="decimal"/>
@@ -1031,32 +3248,41 @@
         <w:rFonts w:hint="default"/>
       </w:rPr>
     </w:lvl>
-    <w:lvl w:ilvl="1" w:tplc="04090019">
+    <w:lvl w:ilvl="1" w:tplc="04090011">
+      <w:start w:val="1"/>
+      <w:numFmt w:val="decimal"/>
+      <w:lvlText w:val="%2)"/>
+      <w:lvlJc w:val="left"/>
+      <w:pPr>
+        <w:ind w:left="840" w:hanging="420"/>
+      </w:pPr>
+      <w:rPr>
+        <w:rFonts w:hint="default"/>
+      </w:rPr>
+    </w:lvl>
+    <w:lvl w:ilvl="2" w:tplc="04090015">
+      <w:start w:val="1"/>
+      <w:numFmt w:val="upperLetter"/>
+      <w:lvlText w:val="%3."/>
+      <w:lvlJc w:val="left"/>
+      <w:pPr>
+        <w:ind w:left="1260" w:hanging="420"/>
+      </w:pPr>
+      <w:rPr>
+        <w:rFonts w:hint="default"/>
+      </w:rPr>
+    </w:lvl>
+    <w:lvl w:ilvl="3" w:tplc="A3CC4292">
       <w:start w:val="1"/>
       <w:numFmt w:val="lowerLetter"/>
-      <w:lvlText w:val="%2)"/>
-      <w:lvlJc w:val="left"/>
-      <w:pPr>
-        <w:ind w:left="840" w:hanging="420"/>
-      </w:pPr>
-    </w:lvl>
-    <w:lvl w:ilvl="2" w:tplc="0409001B" w:tentative="1">
-      <w:start w:val="1"/>
-      <w:numFmt w:val="lowerRoman"/>
-      <w:lvlText w:val="%3."/>
-      <w:lvlJc w:val="right"/>
-      <w:pPr>
-        <w:ind w:left="1260" w:hanging="420"/>
-      </w:pPr>
-    </w:lvl>
-    <w:lvl w:ilvl="3" w:tplc="0409000F" w:tentative="1">
-      <w:start w:val="1"/>
-      <w:numFmt w:val="decimal"/>
       <w:lvlText w:val="%4."/>
       <w:lvlJc w:val="left"/>
       <w:pPr>
         <w:ind w:left="1680" w:hanging="420"/>
       </w:pPr>
+      <w:rPr>
+        <w:rFonts w:hint="default"/>
+      </w:rPr>
     </w:lvl>
     <w:lvl w:ilvl="4" w:tplc="04090019" w:tentative="1">
       <w:start w:val="1"/>
@@ -1443,6 +3669,41 @@
       <w:u w:val="single"/>
     </w:rPr>
   </w:style>
+  <w:style w:type="table" w:styleId="a6">
+    <w:name w:val="Table Grid"/>
+    <w:basedOn w:val="a1"/>
+    <w:uiPriority w:val="59"/>
+    <w:rsid w:val="0048249B"/>
+    <w:tblPr>
+      <w:tblInd w:w="0" w:type="dxa"/>
+      <w:tblBorders>
+        <w:top w:val="single" w:sz="4" w:space="0" w:color="auto"/>
+        <w:left w:val="single" w:sz="4" w:space="0" w:color="auto"/>
+        <w:bottom w:val="single" w:sz="4" w:space="0" w:color="auto"/>
+        <w:right w:val="single" w:sz="4" w:space="0" w:color="auto"/>
+        <w:insideH w:val="single" w:sz="4" w:space="0" w:color="auto"/>
+        <w:insideV w:val="single" w:sz="4" w:space="0" w:color="auto"/>
+      </w:tblBorders>
+      <w:tblCellMar>
+        <w:top w:w="0" w:type="dxa"/>
+        <w:left w:w="108" w:type="dxa"/>
+        <w:bottom w:w="0" w:type="dxa"/>
+        <w:right w:w="108" w:type="dxa"/>
+      </w:tblCellMar>
+    </w:tblPr>
+  </w:style>
+  <w:style w:type="character" w:styleId="a7">
+    <w:name w:val="FollowedHyperlink"/>
+    <w:basedOn w:val="a0"/>
+    <w:uiPriority w:val="99"/>
+    <w:semiHidden/>
+    <w:unhideWhenUsed/>
+    <w:rsid w:val="00C816D8"/>
+    <w:rPr>
+      <w:color w:val="800080" w:themeColor="followedHyperlink"/>
+      <w:u w:val="single"/>
+    </w:rPr>
+  </w:style>
 </w:styles>
 </file>
 
@@ -1678,6 +3939,41 @@
     <w:rsid w:val="002731E5"/>
     <w:rPr>
       <w:color w:val="0000FF"/>
+      <w:u w:val="single"/>
+    </w:rPr>
+  </w:style>
+  <w:style w:type="table" w:styleId="a6">
+    <w:name w:val="Table Grid"/>
+    <w:basedOn w:val="a1"/>
+    <w:uiPriority w:val="59"/>
+    <w:rsid w:val="0048249B"/>
+    <w:tblPr>
+      <w:tblInd w:w="0" w:type="dxa"/>
+      <w:tblBorders>
+        <w:top w:val="single" w:sz="4" w:space="0" w:color="auto"/>
+        <w:left w:val="single" w:sz="4" w:space="0" w:color="auto"/>
+        <w:bottom w:val="single" w:sz="4" w:space="0" w:color="auto"/>
+        <w:right w:val="single" w:sz="4" w:space="0" w:color="auto"/>
+        <w:insideH w:val="single" w:sz="4" w:space="0" w:color="auto"/>
+        <w:insideV w:val="single" w:sz="4" w:space="0" w:color="auto"/>
+      </w:tblBorders>
+      <w:tblCellMar>
+        <w:top w:w="0" w:type="dxa"/>
+        <w:left w:w="108" w:type="dxa"/>
+        <w:bottom w:w="0" w:type="dxa"/>
+        <w:right w:w="108" w:type="dxa"/>
+      </w:tblCellMar>
+    </w:tblPr>
+  </w:style>
+  <w:style w:type="character" w:styleId="a7">
+    <w:name w:val="FollowedHyperlink"/>
+    <w:basedOn w:val="a0"/>
+    <w:uiPriority w:val="99"/>
+    <w:semiHidden/>
+    <w:unhideWhenUsed/>
+    <w:rsid w:val="00C816D8"/>
+    <w:rPr>
+      <w:color w:val="800080" w:themeColor="followedHyperlink"/>
       <w:u w:val="single"/>
     </w:rPr>
   </w:style>

</xml_diff>

<commit_message>
add backend requirement to requirements
</commit_message>
<xml_diff>
--- a/doc/requirements.docx
+++ b/doc/requirements.docx
@@ -6,7 +6,6 @@
       <w:pPr>
         <w:jc w:val="center"/>
         <w:rPr>
-          <w:rFonts w:hint="eastAsia"/>
           <w:b/>
           <w:sz w:val="36"/>
           <w:szCs w:val="36"/>
@@ -26,7 +25,6 @@
       <w:pPr>
         <w:jc w:val="center"/>
         <w:rPr>
-          <w:rFonts w:hint="eastAsia"/>
           <w:b/>
           <w:sz w:val="36"/>
           <w:szCs w:val="36"/>
@@ -37,7 +35,6 @@
       <w:pPr>
         <w:jc w:val="center"/>
         <w:rPr>
-          <w:rFonts w:hint="eastAsia"/>
           <w:sz w:val="28"/>
           <w:szCs w:val="28"/>
         </w:rPr>
@@ -132,7 +129,6 @@
             <w:pPr>
               <w:jc w:val="center"/>
               <w:rPr>
-                <w:rFonts w:hint="eastAsia"/>
                 <w:szCs w:val="21"/>
               </w:rPr>
             </w:pPr>
@@ -237,7 +233,6 @@
             <w:pPr>
               <w:jc w:val="center"/>
               <w:rPr>
-                <w:rFonts w:hint="eastAsia"/>
                 <w:szCs w:val="21"/>
               </w:rPr>
             </w:pPr>
@@ -258,7 +253,6 @@
             <w:pPr>
               <w:jc w:val="center"/>
               <w:rPr>
-                <w:rFonts w:hint="eastAsia"/>
                 <w:szCs w:val="21"/>
               </w:rPr>
             </w:pPr>
@@ -279,7 +273,6 @@
             <w:pPr>
               <w:jc w:val="center"/>
               <w:rPr>
-                <w:rFonts w:hint="eastAsia"/>
                 <w:szCs w:val="21"/>
               </w:rPr>
             </w:pPr>
@@ -300,7 +293,6 @@
             <w:pPr>
               <w:jc w:val="center"/>
               <w:rPr>
-                <w:rFonts w:hint="eastAsia"/>
                 <w:szCs w:val="21"/>
               </w:rPr>
             </w:pPr>
@@ -323,10 +315,16 @@
             <w:pPr>
               <w:jc w:val="center"/>
               <w:rPr>
+                <w:szCs w:val="21"/>
+              </w:rPr>
+            </w:pPr>
+            <w:r>
+              <w:rPr>
                 <w:rFonts w:hint="eastAsia"/>
                 <w:szCs w:val="21"/>
               </w:rPr>
-            </w:pPr>
+              <w:t>2013.09.12</w:t>
+            </w:r>
           </w:p>
         </w:tc>
         <w:tc>
@@ -337,10 +335,16 @@
             <w:pPr>
               <w:jc w:val="center"/>
               <w:rPr>
+                <w:szCs w:val="21"/>
+              </w:rPr>
+            </w:pPr>
+            <w:r>
+              <w:rPr>
                 <w:rFonts w:hint="eastAsia"/>
                 <w:szCs w:val="21"/>
               </w:rPr>
-            </w:pPr>
+              <w:t>1.2</w:t>
+            </w:r>
           </w:p>
         </w:tc>
         <w:tc>
@@ -351,10 +355,16 @@
             <w:pPr>
               <w:jc w:val="center"/>
               <w:rPr>
+                <w:szCs w:val="21"/>
+              </w:rPr>
+            </w:pPr>
+            <w:r>
+              <w:rPr>
                 <w:rFonts w:hint="eastAsia"/>
                 <w:szCs w:val="21"/>
               </w:rPr>
-            </w:pPr>
+              <w:t>细化后台需求</w:t>
+            </w:r>
           </w:p>
         </w:tc>
         <w:tc>
@@ -365,10 +375,16 @@
             <w:pPr>
               <w:jc w:val="center"/>
               <w:rPr>
+                <w:szCs w:val="21"/>
+              </w:rPr>
+            </w:pPr>
+            <w:r>
+              <w:rPr>
                 <w:rFonts w:hint="eastAsia"/>
                 <w:szCs w:val="21"/>
               </w:rPr>
-            </w:pPr>
+              <w:t>付仕海</w:t>
+            </w:r>
           </w:p>
         </w:tc>
       </w:tr>
@@ -381,7 +397,6 @@
             <w:pPr>
               <w:jc w:val="center"/>
               <w:rPr>
-                <w:rFonts w:hint="eastAsia"/>
                 <w:szCs w:val="21"/>
               </w:rPr>
             </w:pPr>
@@ -395,7 +410,6 @@
             <w:pPr>
               <w:jc w:val="center"/>
               <w:rPr>
-                <w:rFonts w:hint="eastAsia"/>
                 <w:szCs w:val="21"/>
               </w:rPr>
             </w:pPr>
@@ -409,7 +423,6 @@
             <w:pPr>
               <w:jc w:val="center"/>
               <w:rPr>
-                <w:rFonts w:hint="eastAsia"/>
                 <w:szCs w:val="21"/>
               </w:rPr>
             </w:pPr>
@@ -423,7 +436,6 @@
             <w:pPr>
               <w:jc w:val="center"/>
               <w:rPr>
-                <w:rFonts w:hint="eastAsia"/>
                 <w:szCs w:val="21"/>
               </w:rPr>
             </w:pPr>
@@ -439,7 +451,6 @@
             <w:pPr>
               <w:jc w:val="center"/>
               <w:rPr>
-                <w:rFonts w:hint="eastAsia"/>
                 <w:szCs w:val="21"/>
               </w:rPr>
             </w:pPr>
@@ -453,7 +464,6 @@
             <w:pPr>
               <w:jc w:val="center"/>
               <w:rPr>
-                <w:rFonts w:hint="eastAsia"/>
                 <w:szCs w:val="21"/>
               </w:rPr>
             </w:pPr>
@@ -467,7 +477,6 @@
             <w:pPr>
               <w:jc w:val="center"/>
               <w:rPr>
-                <w:rFonts w:hint="eastAsia"/>
                 <w:szCs w:val="21"/>
               </w:rPr>
             </w:pPr>
@@ -481,7 +490,6 @@
             <w:pPr>
               <w:jc w:val="center"/>
               <w:rPr>
-                <w:rFonts w:hint="eastAsia"/>
                 <w:szCs w:val="21"/>
               </w:rPr>
             </w:pPr>
@@ -497,7 +505,6 @@
             <w:pPr>
               <w:jc w:val="center"/>
               <w:rPr>
-                <w:rFonts w:hint="eastAsia"/>
                 <w:szCs w:val="21"/>
               </w:rPr>
             </w:pPr>
@@ -511,7 +518,6 @@
             <w:pPr>
               <w:jc w:val="center"/>
               <w:rPr>
-                <w:rFonts w:hint="eastAsia"/>
                 <w:szCs w:val="21"/>
               </w:rPr>
             </w:pPr>
@@ -525,7 +531,6 @@
             <w:pPr>
               <w:jc w:val="center"/>
               <w:rPr>
-                <w:rFonts w:hint="eastAsia"/>
                 <w:szCs w:val="21"/>
               </w:rPr>
             </w:pPr>
@@ -539,7 +544,6 @@
             <w:pPr>
               <w:jc w:val="center"/>
               <w:rPr>
-                <w:rFonts w:hint="eastAsia"/>
                 <w:szCs w:val="21"/>
               </w:rPr>
             </w:pPr>
@@ -555,7 +559,6 @@
             <w:pPr>
               <w:jc w:val="center"/>
               <w:rPr>
-                <w:rFonts w:hint="eastAsia"/>
                 <w:szCs w:val="21"/>
               </w:rPr>
             </w:pPr>
@@ -569,7 +572,6 @@
             <w:pPr>
               <w:jc w:val="center"/>
               <w:rPr>
-                <w:rFonts w:hint="eastAsia"/>
                 <w:szCs w:val="21"/>
               </w:rPr>
             </w:pPr>
@@ -583,7 +585,6 @@
             <w:pPr>
               <w:jc w:val="center"/>
               <w:rPr>
-                <w:rFonts w:hint="eastAsia"/>
                 <w:szCs w:val="21"/>
               </w:rPr>
             </w:pPr>
@@ -597,7 +598,6 @@
             <w:pPr>
               <w:jc w:val="center"/>
               <w:rPr>
-                <w:rFonts w:hint="eastAsia"/>
                 <w:szCs w:val="21"/>
               </w:rPr>
             </w:pPr>
@@ -613,7 +613,6 @@
             <w:pPr>
               <w:jc w:val="center"/>
               <w:rPr>
-                <w:rFonts w:hint="eastAsia"/>
                 <w:szCs w:val="21"/>
               </w:rPr>
             </w:pPr>
@@ -627,7 +626,6 @@
             <w:pPr>
               <w:jc w:val="center"/>
               <w:rPr>
-                <w:rFonts w:hint="eastAsia"/>
                 <w:szCs w:val="21"/>
               </w:rPr>
             </w:pPr>
@@ -641,7 +639,6 @@
             <w:pPr>
               <w:jc w:val="center"/>
               <w:rPr>
-                <w:rFonts w:hint="eastAsia"/>
                 <w:szCs w:val="21"/>
               </w:rPr>
             </w:pPr>
@@ -655,7 +652,6 @@
             <w:pPr>
               <w:jc w:val="center"/>
               <w:rPr>
-                <w:rFonts w:hint="eastAsia"/>
                 <w:szCs w:val="21"/>
               </w:rPr>
             </w:pPr>
@@ -671,7 +667,6 @@
             <w:pPr>
               <w:jc w:val="center"/>
               <w:rPr>
-                <w:rFonts w:hint="eastAsia"/>
                 <w:szCs w:val="21"/>
               </w:rPr>
             </w:pPr>
@@ -685,7 +680,6 @@
             <w:pPr>
               <w:jc w:val="center"/>
               <w:rPr>
-                <w:rFonts w:hint="eastAsia"/>
                 <w:szCs w:val="21"/>
               </w:rPr>
             </w:pPr>
@@ -699,7 +693,6 @@
             <w:pPr>
               <w:jc w:val="center"/>
               <w:rPr>
-                <w:rFonts w:hint="eastAsia"/>
                 <w:szCs w:val="21"/>
               </w:rPr>
             </w:pPr>
@@ -713,7 +706,6 @@
             <w:pPr>
               <w:jc w:val="center"/>
               <w:rPr>
-                <w:rFonts w:hint="eastAsia"/>
                 <w:szCs w:val="21"/>
               </w:rPr>
             </w:pPr>
@@ -729,7 +721,6 @@
             <w:pPr>
               <w:jc w:val="center"/>
               <w:rPr>
-                <w:rFonts w:hint="eastAsia"/>
                 <w:szCs w:val="21"/>
               </w:rPr>
             </w:pPr>
@@ -743,7 +734,6 @@
             <w:pPr>
               <w:jc w:val="center"/>
               <w:rPr>
-                <w:rFonts w:hint="eastAsia"/>
                 <w:szCs w:val="21"/>
               </w:rPr>
             </w:pPr>
@@ -757,7 +747,6 @@
             <w:pPr>
               <w:jc w:val="center"/>
               <w:rPr>
-                <w:rFonts w:hint="eastAsia"/>
                 <w:szCs w:val="21"/>
               </w:rPr>
             </w:pPr>
@@ -771,7 +760,6 @@
             <w:pPr>
               <w:jc w:val="center"/>
               <w:rPr>
-                <w:rFonts w:hint="eastAsia"/>
                 <w:szCs w:val="21"/>
               </w:rPr>
             </w:pPr>
@@ -787,7 +775,6 @@
             <w:pPr>
               <w:jc w:val="center"/>
               <w:rPr>
-                <w:rFonts w:hint="eastAsia"/>
                 <w:szCs w:val="21"/>
               </w:rPr>
             </w:pPr>
@@ -801,7 +788,6 @@
             <w:pPr>
               <w:jc w:val="center"/>
               <w:rPr>
-                <w:rFonts w:hint="eastAsia"/>
                 <w:szCs w:val="21"/>
               </w:rPr>
             </w:pPr>
@@ -815,7 +801,6 @@
             <w:pPr>
               <w:jc w:val="center"/>
               <w:rPr>
-                <w:rFonts w:hint="eastAsia"/>
                 <w:szCs w:val="21"/>
               </w:rPr>
             </w:pPr>
@@ -829,7 +814,6 @@
             <w:pPr>
               <w:jc w:val="center"/>
               <w:rPr>
-                <w:rFonts w:hint="eastAsia"/>
                 <w:szCs w:val="21"/>
               </w:rPr>
             </w:pPr>
@@ -845,7 +829,6 @@
             <w:pPr>
               <w:jc w:val="center"/>
               <w:rPr>
-                <w:rFonts w:hint="eastAsia"/>
                 <w:szCs w:val="21"/>
               </w:rPr>
             </w:pPr>
@@ -859,7 +842,6 @@
             <w:pPr>
               <w:jc w:val="center"/>
               <w:rPr>
-                <w:rFonts w:hint="eastAsia"/>
                 <w:szCs w:val="21"/>
               </w:rPr>
             </w:pPr>
@@ -873,7 +855,6 @@
             <w:pPr>
               <w:jc w:val="center"/>
               <w:rPr>
-                <w:rFonts w:hint="eastAsia"/>
                 <w:szCs w:val="21"/>
               </w:rPr>
             </w:pPr>
@@ -887,7 +868,6 @@
             <w:pPr>
               <w:jc w:val="center"/>
               <w:rPr>
-                <w:rFonts w:hint="eastAsia"/>
                 <w:szCs w:val="21"/>
               </w:rPr>
             </w:pPr>
@@ -903,7 +883,6 @@
             <w:pPr>
               <w:jc w:val="center"/>
               <w:rPr>
-                <w:rFonts w:hint="eastAsia"/>
                 <w:szCs w:val="21"/>
               </w:rPr>
             </w:pPr>
@@ -917,7 +896,6 @@
             <w:pPr>
               <w:jc w:val="center"/>
               <w:rPr>
-                <w:rFonts w:hint="eastAsia"/>
                 <w:szCs w:val="21"/>
               </w:rPr>
             </w:pPr>
@@ -931,7 +909,6 @@
             <w:pPr>
               <w:jc w:val="center"/>
               <w:rPr>
-                <w:rFonts w:hint="eastAsia"/>
                 <w:szCs w:val="21"/>
               </w:rPr>
             </w:pPr>
@@ -945,7 +922,6 @@
             <w:pPr>
               <w:jc w:val="center"/>
               <w:rPr>
-                <w:rFonts w:hint="eastAsia"/>
                 <w:szCs w:val="21"/>
               </w:rPr>
             </w:pPr>
@@ -961,7 +937,6 @@
             <w:pPr>
               <w:jc w:val="center"/>
               <w:rPr>
-                <w:rFonts w:hint="eastAsia"/>
                 <w:szCs w:val="21"/>
               </w:rPr>
             </w:pPr>
@@ -975,7 +950,6 @@
             <w:pPr>
               <w:jc w:val="center"/>
               <w:rPr>
-                <w:rFonts w:hint="eastAsia"/>
                 <w:szCs w:val="21"/>
               </w:rPr>
             </w:pPr>
@@ -989,7 +963,6 @@
             <w:pPr>
               <w:jc w:val="center"/>
               <w:rPr>
-                <w:rFonts w:hint="eastAsia"/>
                 <w:szCs w:val="21"/>
               </w:rPr>
             </w:pPr>
@@ -1003,7 +976,6 @@
             <w:pPr>
               <w:jc w:val="center"/>
               <w:rPr>
-                <w:rFonts w:hint="eastAsia"/>
                 <w:szCs w:val="21"/>
               </w:rPr>
             </w:pPr>
@@ -1019,7 +991,6 @@
             <w:pPr>
               <w:jc w:val="center"/>
               <w:rPr>
-                <w:rFonts w:hint="eastAsia"/>
                 <w:szCs w:val="21"/>
               </w:rPr>
             </w:pPr>
@@ -1033,7 +1004,6 @@
             <w:pPr>
               <w:jc w:val="center"/>
               <w:rPr>
-                <w:rFonts w:hint="eastAsia"/>
                 <w:szCs w:val="21"/>
               </w:rPr>
             </w:pPr>
@@ -1047,7 +1017,6 @@
             <w:pPr>
               <w:jc w:val="center"/>
               <w:rPr>
-                <w:rFonts w:hint="eastAsia"/>
                 <w:szCs w:val="21"/>
               </w:rPr>
             </w:pPr>
@@ -1061,7 +1030,6 @@
             <w:pPr>
               <w:jc w:val="center"/>
               <w:rPr>
-                <w:rFonts w:hint="eastAsia"/>
                 <w:szCs w:val="21"/>
               </w:rPr>
             </w:pPr>
@@ -1077,7 +1045,6 @@
             <w:pPr>
               <w:jc w:val="center"/>
               <w:rPr>
-                <w:rFonts w:hint="eastAsia"/>
                 <w:szCs w:val="21"/>
               </w:rPr>
             </w:pPr>
@@ -1091,7 +1058,6 @@
             <w:pPr>
               <w:jc w:val="center"/>
               <w:rPr>
-                <w:rFonts w:hint="eastAsia"/>
                 <w:szCs w:val="21"/>
               </w:rPr>
             </w:pPr>
@@ -1105,7 +1071,6 @@
             <w:pPr>
               <w:jc w:val="center"/>
               <w:rPr>
-                <w:rFonts w:hint="eastAsia"/>
                 <w:szCs w:val="21"/>
               </w:rPr>
             </w:pPr>
@@ -1119,7 +1084,6 @@
             <w:pPr>
               <w:jc w:val="center"/>
               <w:rPr>
-                <w:rFonts w:hint="eastAsia"/>
                 <w:szCs w:val="21"/>
               </w:rPr>
             </w:pPr>
@@ -1135,7 +1099,6 @@
             <w:pPr>
               <w:jc w:val="center"/>
               <w:rPr>
-                <w:rFonts w:hint="eastAsia"/>
                 <w:szCs w:val="21"/>
               </w:rPr>
             </w:pPr>
@@ -1149,7 +1112,6 @@
             <w:pPr>
               <w:jc w:val="center"/>
               <w:rPr>
-                <w:rFonts w:hint="eastAsia"/>
                 <w:szCs w:val="21"/>
               </w:rPr>
             </w:pPr>
@@ -1163,7 +1125,6 @@
             <w:pPr>
               <w:jc w:val="center"/>
               <w:rPr>
-                <w:rFonts w:hint="eastAsia"/>
                 <w:szCs w:val="21"/>
               </w:rPr>
             </w:pPr>
@@ -1177,7 +1138,6 @@
             <w:pPr>
               <w:jc w:val="center"/>
               <w:rPr>
-                <w:rFonts w:hint="eastAsia"/>
                 <w:szCs w:val="21"/>
               </w:rPr>
             </w:pPr>
@@ -1444,19 +1404,7 @@
           <w:rPr>
             <w:rStyle w:val="a5"/>
           </w:rPr>
-          <w:t>http://ww</w:t>
-        </w:r>
-        <w:r>
-          <w:rPr>
-            <w:rStyle w:val="a5"/>
-          </w:rPr>
-          <w:t>w</w:t>
-        </w:r>
-        <w:r>
-          <w:rPr>
-            <w:rStyle w:val="a5"/>
-          </w:rPr>
-          <w:t>.quannonghui.com/</w:t>
+          <w:t>http://www.quannonghui.com/</w:t>
         </w:r>
       </w:hyperlink>
       <w:r>
@@ -1474,9 +1422,6 @@
           <w:numId w:val="1"/>
         </w:numPr>
         <w:ind w:firstLineChars="0"/>
-        <w:rPr>
-          <w:rFonts w:hint="eastAsia"/>
-        </w:rPr>
       </w:pPr>
       <w:r>
         <w:rPr>
@@ -1493,9 +1438,6 @@
           <w:numId w:val="1"/>
         </w:numPr>
         <w:ind w:firstLineChars="0"/>
-        <w:rPr>
-          <w:rFonts w:hint="eastAsia"/>
-        </w:rPr>
       </w:pPr>
       <w:r>
         <w:rPr>
@@ -1530,9 +1472,6 @@
           <w:numId w:val="1"/>
         </w:numPr>
         <w:ind w:firstLineChars="0"/>
-        <w:rPr>
-          <w:rFonts w:hint="eastAsia"/>
-        </w:rPr>
       </w:pPr>
       <w:r>
         <w:rPr>
@@ -1542,11 +1481,6 @@
       </w:r>
     </w:p>
     <w:p>
-      <w:pPr>
-        <w:rPr>
-          <w:rFonts w:hint="eastAsia"/>
-        </w:rPr>
-      </w:pPr>
       <w:r>
         <w:rPr>
           <w:noProof/>
@@ -1596,9 +1530,6 @@
           <w:numId w:val="1"/>
         </w:numPr>
         <w:ind w:firstLineChars="0"/>
-        <w:rPr>
-          <w:rFonts w:hint="eastAsia"/>
-        </w:rPr>
       </w:pPr>
       <w:r>
         <w:rPr>
@@ -1621,9 +1552,6 @@
           <w:numId w:val="1"/>
         </w:numPr>
         <w:ind w:firstLineChars="0"/>
-        <w:rPr>
-          <w:rFonts w:hint="eastAsia"/>
-        </w:rPr>
       </w:pPr>
       <w:r>
         <w:rPr>
@@ -1646,9 +1574,6 @@
           <w:numId w:val="1"/>
         </w:numPr>
         <w:ind w:firstLineChars="0"/>
-        <w:rPr>
-          <w:rFonts w:hint="eastAsia"/>
-        </w:rPr>
       </w:pPr>
       <w:r>
         <w:rPr>
@@ -1676,11 +1601,6 @@
       </w:r>
     </w:p>
     <w:p>
-      <w:pPr>
-        <w:rPr>
-          <w:rFonts w:hint="eastAsia"/>
-        </w:rPr>
-      </w:pPr>
       <w:r>
         <w:rPr>
           <w:noProof/>
@@ -1731,9 +1651,6 @@
           <w:numId w:val="1"/>
         </w:numPr>
         <w:ind w:firstLineChars="0"/>
-        <w:rPr>
-          <w:rFonts w:hint="eastAsia"/>
-        </w:rPr>
       </w:pPr>
       <w:r>
         <w:rPr>
@@ -1768,9 +1685,6 @@
           <w:numId w:val="1"/>
         </w:numPr>
         <w:ind w:firstLineChars="0"/>
-        <w:rPr>
-          <w:rFonts w:hint="eastAsia"/>
-        </w:rPr>
       </w:pPr>
       <w:r>
         <w:rPr>
@@ -1786,11 +1700,6 @@
       </w:r>
     </w:p>
     <w:p>
-      <w:pPr>
-        <w:rPr>
-          <w:rFonts w:hint="eastAsia"/>
-        </w:rPr>
-      </w:pPr>
       <w:r>
         <w:rPr>
           <w:noProof/>
@@ -1840,9 +1749,6 @@
           <w:numId w:val="1"/>
         </w:numPr>
         <w:ind w:firstLineChars="0"/>
-        <w:rPr>
-          <w:rFonts w:hint="eastAsia"/>
-        </w:rPr>
       </w:pPr>
       <w:r>
         <w:rPr>
@@ -1876,11 +1782,6 @@
       </w:r>
     </w:p>
     <w:p>
-      <w:pPr>
-        <w:rPr>
-          <w:rFonts w:hint="eastAsia"/>
-        </w:rPr>
-      </w:pPr>
       <w:r>
         <w:rPr>
           <w:noProof/>
@@ -1931,9 +1832,6 @@
           <w:numId w:val="1"/>
         </w:numPr>
         <w:ind w:firstLineChars="0"/>
-        <w:rPr>
-          <w:rFonts w:hint="eastAsia"/>
-        </w:rPr>
       </w:pPr>
       <w:r>
         <w:rPr>
@@ -1951,13 +1849,7 @@
         <w:rPr>
           <w:rFonts w:hint="eastAsia"/>
         </w:rPr>
-        <w:t>，</w:t>
-      </w:r>
-      <w:r>
-        <w:rPr>
-          <w:rFonts w:hint="eastAsia"/>
-        </w:rPr>
-        <w:t>排版方式待确定</w:t>
+        <w:t>，排版方式待确定</w:t>
       </w:r>
       <w:r>
         <w:rPr>
@@ -1980,39 +1872,62 @@
           <w:numId w:val="1"/>
         </w:numPr>
         <w:ind w:firstLineChars="0"/>
-        <w:rPr>
-          <w:rFonts w:hint="eastAsia"/>
-        </w:rPr>
-      </w:pPr>
-      <w:r>
-        <w:rPr>
-          <w:rFonts w:hint="eastAsia"/>
-        </w:rPr>
-        <w:t>热销产品模块</w:t>
-      </w:r>
-      <w:r>
-        <w:rPr>
-          <w:rFonts w:hint="eastAsia"/>
-        </w:rPr>
-        <w:t>（展示效果同上</w:t>
-      </w:r>
-      <w:r>
-        <w:rPr>
-          <w:rFonts w:hint="eastAsia"/>
-        </w:rPr>
-        <w:t>，</w:t>
-      </w:r>
-      <w:r>
-        <w:rPr>
-          <w:rFonts w:hint="eastAsia"/>
-        </w:rPr>
-        <w:t>排版方式待确定</w:t>
-      </w:r>
-      <w:r>
-        <w:rPr>
-          <w:rFonts w:hint="eastAsia"/>
-        </w:rPr>
-        <w:t>）</w:t>
+      </w:pPr>
+      <w:r>
+        <w:rPr>
+          <w:rFonts w:hint="eastAsia"/>
+        </w:rPr>
+        <w:t>热销产品模块（展示效果同上</w:t>
+      </w:r>
+      <w:r>
+        <w:rPr>
+          <w:rFonts w:hint="eastAsia"/>
+        </w:rPr>
+        <w:t>，排版方式待确定</w:t>
+      </w:r>
+      <w:r>
+        <w:rPr>
+          <w:rFonts w:hint="eastAsia"/>
+        </w:rPr>
+        <w:t>）；</w:t>
+      </w:r>
+      <w:r>
+        <w:rPr>
+          <w:rFonts w:hint="eastAsia"/>
+        </w:rPr>
+        <w:t xml:space="preserve"> </w:t>
+      </w:r>
+    </w:p>
+    <w:p>
+      <w:pPr>
+        <w:pStyle w:val="a3"/>
+        <w:numPr>
+          <w:ilvl w:val="1"/>
+          <w:numId w:val="1"/>
+        </w:numPr>
+        <w:ind w:firstLineChars="0"/>
+      </w:pPr>
+      <w:r>
+        <w:rPr>
+          <w:rFonts w:hint="eastAsia"/>
+        </w:rPr>
+        <w:t>产品展示</w:t>
+      </w:r>
+    </w:p>
+    <w:p>
+      <w:pPr>
+        <w:pStyle w:val="a3"/>
+        <w:numPr>
+          <w:ilvl w:val="2"/>
+          <w:numId w:val="1"/>
+        </w:numPr>
+        <w:ind w:firstLineChars="0"/>
+      </w:pPr>
+      <w:r>
+        <w:rPr>
+          <w:rFonts w:hint="eastAsia"/>
+        </w:rPr>
+        <w:t>左边添加产品分类导航</w:t>
       </w:r>
       <w:r>
         <w:rPr>
@@ -2020,31 +1935,6 @@
         </w:rPr>
         <w:t>；</w:t>
       </w:r>
-      <w:r>
-        <w:rPr>
-          <w:rFonts w:hint="eastAsia"/>
-        </w:rPr>
-        <w:t xml:space="preserve"> </w:t>
-      </w:r>
-    </w:p>
-    <w:p>
-      <w:pPr>
-        <w:pStyle w:val="a3"/>
-        <w:numPr>
-          <w:ilvl w:val="1"/>
-          <w:numId w:val="1"/>
-        </w:numPr>
-        <w:ind w:firstLineChars="0"/>
-        <w:rPr>
-          <w:rFonts w:hint="eastAsia"/>
-        </w:rPr>
-      </w:pPr>
-      <w:r>
-        <w:rPr>
-          <w:rFonts w:hint="eastAsia"/>
-        </w:rPr>
-        <w:t>产品展示</w:t>
-      </w:r>
     </w:p>
     <w:p>
       <w:pPr>
@@ -2054,15 +1944,12 @@
           <w:numId w:val="1"/>
         </w:numPr>
         <w:ind w:firstLineChars="0"/>
-        <w:rPr>
-          <w:rFonts w:hint="eastAsia"/>
-        </w:rPr>
-      </w:pPr>
-      <w:r>
-        <w:rPr>
-          <w:rFonts w:hint="eastAsia"/>
-        </w:rPr>
-        <w:t>左边添加产品分类导航</w:t>
+      </w:pPr>
+      <w:r>
+        <w:rPr>
+          <w:rFonts w:hint="eastAsia"/>
+        </w:rPr>
+        <w:t>左下添加精品推荐</w:t>
       </w:r>
       <w:r>
         <w:rPr>
@@ -2079,34 +1966,6 @@
           <w:numId w:val="1"/>
         </w:numPr>
         <w:ind w:firstLineChars="0"/>
-        <w:rPr>
-          <w:rFonts w:hint="eastAsia"/>
-        </w:rPr>
-      </w:pPr>
-      <w:r>
-        <w:rPr>
-          <w:rFonts w:hint="eastAsia"/>
-        </w:rPr>
-        <w:t>左下添加精品推荐</w:t>
-      </w:r>
-      <w:r>
-        <w:rPr>
-          <w:rFonts w:hint="eastAsia"/>
-        </w:rPr>
-        <w:t>；</w:t>
-      </w:r>
-    </w:p>
-    <w:p>
-      <w:pPr>
-        <w:pStyle w:val="a3"/>
-        <w:numPr>
-          <w:ilvl w:val="2"/>
-          <w:numId w:val="1"/>
-        </w:numPr>
-        <w:ind w:firstLineChars="0"/>
-        <w:rPr>
-          <w:rFonts w:hint="eastAsia"/>
-        </w:rPr>
       </w:pPr>
       <w:r>
         <w:rPr>
@@ -2116,11 +1975,6 @@
       </w:r>
     </w:p>
     <w:p>
-      <w:pPr>
-        <w:rPr>
-          <w:rFonts w:hint="eastAsia"/>
-        </w:rPr>
-      </w:pPr>
       <w:r>
         <w:rPr>
           <w:noProof/>
@@ -2170,9 +2024,6 @@
           <w:numId w:val="1"/>
         </w:numPr>
         <w:ind w:firstLineChars="0"/>
-        <w:rPr>
-          <w:rFonts w:hint="eastAsia"/>
-        </w:rPr>
       </w:pPr>
       <w:r>
         <w:rPr>
@@ -2189,9 +2040,6 @@
           <w:numId w:val="1"/>
         </w:numPr>
         <w:ind w:firstLineChars="0"/>
-        <w:rPr>
-          <w:rFonts w:hint="eastAsia"/>
-        </w:rPr>
       </w:pPr>
       <w:r>
         <w:rPr>
@@ -2201,11 +2049,6 @@
       </w:r>
     </w:p>
     <w:p>
-      <w:pPr>
-        <w:rPr>
-          <w:rFonts w:hint="eastAsia"/>
-        </w:rPr>
-      </w:pPr>
       <w:r>
         <w:rPr>
           <w:noProof/>
@@ -2256,9 +2099,6 @@
           <w:numId w:val="1"/>
         </w:numPr>
         <w:ind w:firstLineChars="0"/>
-        <w:rPr>
-          <w:rFonts w:hint="eastAsia"/>
-        </w:rPr>
       </w:pPr>
       <w:r>
         <w:rPr>
@@ -2275,9 +2115,6 @@
           <w:numId w:val="1"/>
         </w:numPr>
         <w:ind w:firstLineChars="0"/>
-        <w:rPr>
-          <w:rFonts w:hint="eastAsia"/>
-        </w:rPr>
       </w:pPr>
       <w:r>
         <w:rPr>
@@ -2294,9 +2131,6 @@
           <w:numId w:val="1"/>
         </w:numPr>
         <w:ind w:firstLineChars="0"/>
-        <w:rPr>
-          <w:rFonts w:hint="eastAsia"/>
-        </w:rPr>
       </w:pPr>
       <w:r>
         <w:rPr>
@@ -2313,9 +2147,6 @@
           <w:numId w:val="1"/>
         </w:numPr>
         <w:ind w:firstLineChars="0"/>
-        <w:rPr>
-          <w:rFonts w:hint="eastAsia"/>
-        </w:rPr>
       </w:pPr>
       <w:r>
         <w:rPr>
@@ -2332,9 +2163,6 @@
           <w:numId w:val="1"/>
         </w:numPr>
         <w:ind w:firstLineChars="0"/>
-        <w:rPr>
-          <w:rFonts w:hint="eastAsia"/>
-        </w:rPr>
       </w:pPr>
       <w:r>
         <w:rPr>
@@ -2351,9 +2179,6 @@
           <w:numId w:val="1"/>
         </w:numPr>
         <w:ind w:firstLineChars="0"/>
-        <w:rPr>
-          <w:rFonts w:hint="eastAsia"/>
-        </w:rPr>
       </w:pPr>
       <w:r>
         <w:rPr>
@@ -2370,9 +2195,6 @@
           <w:numId w:val="1"/>
         </w:numPr>
         <w:ind w:firstLineChars="0"/>
-        <w:rPr>
-          <w:rFonts w:hint="eastAsia"/>
-        </w:rPr>
       </w:pPr>
       <w:r>
         <w:rPr>
@@ -2389,9 +2211,6 @@
           <w:numId w:val="1"/>
         </w:numPr>
         <w:ind w:firstLineChars="0"/>
-        <w:rPr>
-          <w:rFonts w:hint="eastAsia"/>
-        </w:rPr>
       </w:pPr>
       <w:r>
         <w:rPr>
@@ -2450,9 +2269,6 @@
           <w:numId w:val="1"/>
         </w:numPr>
         <w:ind w:firstLineChars="0"/>
-        <w:rPr>
-          <w:rFonts w:hint="eastAsia"/>
-        </w:rPr>
       </w:pPr>
       <w:r>
         <w:rPr>
@@ -2469,9 +2285,6 @@
           <w:numId w:val="1"/>
         </w:numPr>
         <w:ind w:firstLineChars="0"/>
-        <w:rPr>
-          <w:rFonts w:hint="eastAsia"/>
-        </w:rPr>
       </w:pPr>
       <w:r>
         <w:rPr>
@@ -2488,9 +2301,6 @@
           <w:numId w:val="1"/>
         </w:numPr>
         <w:ind w:firstLineChars="0"/>
-        <w:rPr>
-          <w:rFonts w:hint="eastAsia"/>
-        </w:rPr>
       </w:pPr>
       <w:r>
         <w:rPr>
@@ -2507,9 +2317,6 @@
           <w:numId w:val="1"/>
         </w:numPr>
         <w:ind w:firstLineChars="0"/>
-        <w:rPr>
-          <w:rFonts w:hint="eastAsia"/>
-        </w:rPr>
       </w:pPr>
       <w:r>
         <w:rPr>
@@ -2526,9 +2333,6 @@
           <w:numId w:val="1"/>
         </w:numPr>
         <w:ind w:firstLineChars="0"/>
-        <w:rPr>
-          <w:rFonts w:hint="eastAsia"/>
-        </w:rPr>
       </w:pPr>
       <w:r>
         <w:rPr>
@@ -2563,9 +2367,6 @@
           <w:numId w:val="1"/>
         </w:numPr>
         <w:ind w:firstLineChars="0"/>
-        <w:rPr>
-          <w:rFonts w:hint="eastAsia"/>
-        </w:rPr>
       </w:pPr>
       <w:r>
         <w:rPr>
@@ -2575,11 +2376,6 @@
       </w:r>
     </w:p>
     <w:p>
-      <w:pPr>
-        <w:rPr>
-          <w:rFonts w:hint="eastAsia"/>
-        </w:rPr>
-      </w:pPr>
       <w:r>
         <w:rPr>
           <w:noProof/>
@@ -2630,9 +2426,6 @@
           <w:numId w:val="1"/>
         </w:numPr>
         <w:ind w:firstLineChars="0"/>
-        <w:rPr>
-          <w:rFonts w:hint="eastAsia"/>
-        </w:rPr>
       </w:pPr>
       <w:r>
         <w:rPr>
@@ -2649,9 +2442,6 @@
           <w:numId w:val="1"/>
         </w:numPr>
         <w:ind w:firstLineChars="0"/>
-        <w:rPr>
-          <w:rFonts w:hint="eastAsia"/>
-        </w:rPr>
       </w:pPr>
       <w:r>
         <w:rPr>
@@ -2668,9 +2458,6 @@
           <w:numId w:val="1"/>
         </w:numPr>
         <w:ind w:firstLineChars="0"/>
-        <w:rPr>
-          <w:rFonts w:hint="eastAsia"/>
-        </w:rPr>
       </w:pPr>
       <w:r>
         <w:rPr>
@@ -2687,9 +2474,6 @@
           <w:numId w:val="1"/>
         </w:numPr>
         <w:ind w:firstLineChars="0"/>
-        <w:rPr>
-          <w:rFonts w:hint="eastAsia"/>
-        </w:rPr>
       </w:pPr>
       <w:r>
         <w:rPr>
@@ -2706,9 +2490,6 @@
           <w:numId w:val="1"/>
         </w:numPr>
         <w:ind w:firstLineChars="0"/>
-        <w:rPr>
-          <w:rFonts w:hint="eastAsia"/>
-        </w:rPr>
       </w:pPr>
       <w:r>
         <w:rPr>
@@ -2725,9 +2506,6 @@
           <w:numId w:val="1"/>
         </w:numPr>
         <w:ind w:firstLineChars="0"/>
-        <w:rPr>
-          <w:rFonts w:hint="eastAsia"/>
-        </w:rPr>
       </w:pPr>
       <w:r>
         <w:rPr>
@@ -2744,9 +2522,6 @@
           <w:numId w:val="1"/>
         </w:numPr>
         <w:ind w:firstLineChars="0"/>
-        <w:rPr>
-          <w:rFonts w:hint="eastAsia"/>
-        </w:rPr>
       </w:pPr>
       <w:r>
         <w:rPr>
@@ -2763,9 +2538,6 @@
           <w:numId w:val="1"/>
         </w:numPr>
         <w:ind w:firstLineChars="0"/>
-        <w:rPr>
-          <w:rFonts w:hint="eastAsia"/>
-        </w:rPr>
       </w:pPr>
       <w:r>
         <w:rPr>
@@ -2775,11 +2547,6 @@
       </w:r>
     </w:p>
     <w:p>
-      <w:pPr>
-        <w:rPr>
-          <w:rFonts w:hint="eastAsia"/>
-        </w:rPr>
-      </w:pPr>
       <w:r>
         <w:rPr>
           <w:noProof/>
@@ -2829,9 +2596,6 @@
           <w:numId w:val="1"/>
         </w:numPr>
         <w:ind w:firstLineChars="0"/>
-        <w:rPr>
-          <w:rFonts w:hint="eastAsia"/>
-        </w:rPr>
       </w:pPr>
       <w:r>
         <w:rPr>
@@ -2878,9 +2642,6 @@
           <w:numId w:val="1"/>
         </w:numPr>
         <w:ind w:firstLineChars="0"/>
-        <w:rPr>
-          <w:rFonts w:hint="eastAsia"/>
-        </w:rPr>
       </w:pPr>
       <w:r>
         <w:rPr>
@@ -2897,9 +2658,6 @@
           <w:numId w:val="1"/>
         </w:numPr>
         <w:ind w:firstLineChars="0"/>
-        <w:rPr>
-          <w:rFonts w:hint="eastAsia"/>
-        </w:rPr>
       </w:pPr>
       <w:r>
         <w:rPr>
@@ -2911,15 +2669,7 @@
         <w:rPr>
           <w:rFonts w:hint="eastAsia"/>
         </w:rPr>
-        <w:t>（需要确认</w:t>
-      </w:r>
-      <w:bookmarkStart w:id="0" w:name="_GoBack"/>
-      <w:bookmarkEnd w:id="0"/>
-      <w:r>
-        <w:rPr>
-          <w:rFonts w:hint="eastAsia"/>
-        </w:rPr>
-        <w:t>）</w:t>
+        <w:t>（需要确认）</w:t>
       </w:r>
     </w:p>
     <w:p>
@@ -2930,21 +2680,12 @@
           <w:numId w:val="1"/>
         </w:numPr>
         <w:ind w:firstLineChars="0"/>
-        <w:rPr>
-          <w:rFonts w:hint="eastAsia"/>
-        </w:rPr>
-      </w:pPr>
-      <w:r>
-        <w:rPr>
-          <w:rFonts w:hint="eastAsia"/>
-        </w:rPr>
-        <w:t>在线支付</w:t>
-      </w:r>
-      <w:r>
-        <w:rPr>
-          <w:rFonts w:hint="eastAsia"/>
-        </w:rPr>
-        <w:t>（支付宝接口）</w:t>
+      </w:pPr>
+      <w:r>
+        <w:rPr>
+          <w:rFonts w:hint="eastAsia"/>
+        </w:rPr>
+        <w:t>在线支付（支付宝接口）</w:t>
       </w:r>
     </w:p>
     <w:p>
@@ -2955,9 +2696,6 @@
           <w:numId w:val="1"/>
         </w:numPr>
         <w:ind w:firstLineChars="0"/>
-        <w:rPr>
-          <w:rFonts w:hint="eastAsia"/>
-        </w:rPr>
       </w:pPr>
       <w:r>
         <w:rPr>
@@ -2971,19 +2709,22 @@
         </w:rPr>
         <w:t>：</w:t>
       </w:r>
-      <w:r>
-        <w:rPr>
-          <w:rFonts w:hint="eastAsia"/>
-        </w:rPr>
-        <w:t>首单货到付款需要手机验证</w:t>
-      </w:r>
-    </w:p>
-    <w:p>
-      <w:pPr>
-        <w:rPr>
-          <w:rFonts w:hint="eastAsia"/>
-        </w:rPr>
-      </w:pPr>
+      <w:proofErr w:type="gramStart"/>
+      <w:r>
+        <w:rPr>
+          <w:rFonts w:hint="eastAsia"/>
+        </w:rPr>
+        <w:t>首单货</w:t>
+      </w:r>
+      <w:proofErr w:type="gramEnd"/>
+      <w:r>
+        <w:rPr>
+          <w:rFonts w:hint="eastAsia"/>
+        </w:rPr>
+        <w:t>到付款需要手机验证</w:t>
+      </w:r>
+    </w:p>
+    <w:p>
       <w:r>
         <w:rPr>
           <w:noProof/>
@@ -3042,6 +2783,932 @@
         <w:t>提交订单后生产订单；</w:t>
       </w:r>
     </w:p>
+    <w:p>
+      <w:pPr>
+        <w:pStyle w:val="a3"/>
+        <w:numPr>
+          <w:ilvl w:val="3"/>
+          <w:numId w:val="1"/>
+        </w:numPr>
+        <w:ind w:firstLineChars="0"/>
+      </w:pPr>
+      <w:r>
+        <w:rPr>
+          <w:rFonts w:hint="eastAsia"/>
+        </w:rPr>
+        <w:t>发邮件提醒下单成功；发邮件提醒管理员有新订单。</w:t>
+      </w:r>
+    </w:p>
+    <w:p>
+      <w:pPr>
+        <w:pStyle w:val="a3"/>
+        <w:numPr>
+          <w:ilvl w:val="3"/>
+          <w:numId w:val="1"/>
+        </w:numPr>
+        <w:ind w:firstLineChars="0"/>
+      </w:pPr>
+      <w:r>
+        <w:rPr>
+          <w:rFonts w:hint="eastAsia"/>
+        </w:rPr>
+        <w:t>跟踪订单</w:t>
+      </w:r>
+      <w:r>
+        <w:rPr>
+          <w:rFonts w:hint="eastAsia"/>
+        </w:rPr>
+        <w:t>状态</w:t>
+      </w:r>
+    </w:p>
+    <w:p>
+      <w:pPr>
+        <w:pStyle w:val="a3"/>
+        <w:numPr>
+          <w:ilvl w:val="3"/>
+          <w:numId w:val="1"/>
+        </w:numPr>
+        <w:ind w:firstLineChars="0"/>
+      </w:pPr>
+      <w:r>
+        <w:rPr>
+          <w:rFonts w:hint="eastAsia"/>
+        </w:rPr>
+        <w:t>取消订单</w:t>
+      </w:r>
+    </w:p>
+    <w:p>
+      <w:pPr>
+        <w:pStyle w:val="a3"/>
+        <w:numPr>
+          <w:ilvl w:val="3"/>
+          <w:numId w:val="1"/>
+        </w:numPr>
+        <w:ind w:firstLineChars="0"/>
+      </w:pPr>
+      <w:r>
+        <w:rPr>
+          <w:rFonts w:hint="eastAsia"/>
+        </w:rPr>
+        <w:t>支付前的</w:t>
+      </w:r>
+      <w:r>
+        <w:rPr>
+          <w:rFonts w:hint="eastAsia"/>
+        </w:rPr>
+        <w:t>订单用户可以取消</w:t>
+      </w:r>
+      <w:r>
+        <w:rPr>
+          <w:rFonts w:hint="eastAsia"/>
+        </w:rPr>
+        <w:t>，货到付款的订单发货后不能取消</w:t>
+      </w:r>
+    </w:p>
+    <w:p>
+      <w:pPr>
+        <w:pStyle w:val="a3"/>
+        <w:numPr>
+          <w:ilvl w:val="3"/>
+          <w:numId w:val="1"/>
+        </w:numPr>
+        <w:ind w:firstLineChars="0"/>
+        <w:rPr>
+          <w:rFonts w:hint="eastAsia"/>
+        </w:rPr>
+      </w:pPr>
+      <w:r>
+        <w:rPr>
+          <w:rFonts w:hint="eastAsia"/>
+        </w:rPr>
+        <w:t>订单回退</w:t>
+      </w:r>
+    </w:p>
+    <w:p>
+      <w:pPr>
+        <w:pStyle w:val="a3"/>
+        <w:ind w:left="1260" w:firstLineChars="0" w:firstLine="0"/>
+      </w:pPr>
+    </w:p>
+    <w:p>
+      <w:pPr>
+        <w:pStyle w:val="a3"/>
+        <w:numPr>
+          <w:ilvl w:val="0"/>
+          <w:numId w:val="1"/>
+        </w:numPr>
+        <w:ind w:firstLineChars="0"/>
+      </w:pPr>
+      <w:r>
+        <w:rPr>
+          <w:rFonts w:hint="eastAsia"/>
+        </w:rPr>
+        <w:t>后台</w:t>
+      </w:r>
+    </w:p>
+    <w:p>
+      <w:pPr>
+        <w:pStyle w:val="a3"/>
+        <w:numPr>
+          <w:ilvl w:val="1"/>
+          <w:numId w:val="1"/>
+        </w:numPr>
+        <w:ind w:firstLineChars="0"/>
+      </w:pPr>
+      <w:r>
+        <w:rPr>
+          <w:rFonts w:hint="eastAsia"/>
+        </w:rPr>
+        <w:t>用户管理模块</w:t>
+      </w:r>
+    </w:p>
+    <w:p>
+      <w:pPr>
+        <w:pStyle w:val="a3"/>
+        <w:numPr>
+          <w:ilvl w:val="2"/>
+          <w:numId w:val="1"/>
+        </w:numPr>
+        <w:ind w:firstLineChars="0"/>
+      </w:pPr>
+      <w:r>
+        <w:rPr>
+          <w:rFonts w:hint="eastAsia"/>
+        </w:rPr>
+        <w:t>用户列表，可以根据用户名，邮箱进行查询</w:t>
+      </w:r>
+    </w:p>
+    <w:p>
+      <w:pPr>
+        <w:pStyle w:val="a3"/>
+        <w:numPr>
+          <w:ilvl w:val="2"/>
+          <w:numId w:val="1"/>
+        </w:numPr>
+        <w:ind w:firstLineChars="0"/>
+      </w:pPr>
+      <w:r>
+        <w:rPr>
+          <w:rFonts w:hint="eastAsia"/>
+        </w:rPr>
+        <w:t>可以禁用用户（根据</w:t>
+      </w:r>
+      <w:proofErr w:type="spellStart"/>
+      <w:r>
+        <w:rPr>
+          <w:rFonts w:hint="eastAsia"/>
+        </w:rPr>
+        <w:t>ip</w:t>
+      </w:r>
+      <w:proofErr w:type="spellEnd"/>
+      <w:r>
+        <w:rPr>
+          <w:rFonts w:hint="eastAsia"/>
+        </w:rPr>
+        <w:t>，用户名）</w:t>
+      </w:r>
+    </w:p>
+    <w:p>
+      <w:pPr>
+        <w:pStyle w:val="a3"/>
+        <w:numPr>
+          <w:ilvl w:val="2"/>
+          <w:numId w:val="1"/>
+        </w:numPr>
+        <w:ind w:firstLineChars="0"/>
+      </w:pPr>
+      <w:r>
+        <w:rPr>
+          <w:rFonts w:hint="eastAsia"/>
+        </w:rPr>
+        <w:t>记录用户登录</w:t>
+      </w:r>
+      <w:proofErr w:type="spellStart"/>
+      <w:r>
+        <w:rPr>
+          <w:rFonts w:hint="eastAsia"/>
+        </w:rPr>
+        <w:t>ip</w:t>
+      </w:r>
+      <w:proofErr w:type="spellEnd"/>
+    </w:p>
+    <w:p>
+      <w:pPr>
+        <w:pStyle w:val="a3"/>
+        <w:numPr>
+          <w:ilvl w:val="2"/>
+          <w:numId w:val="1"/>
+        </w:numPr>
+        <w:ind w:firstLineChars="0"/>
+      </w:pPr>
+      <w:r>
+        <w:rPr>
+          <w:rFonts w:hint="eastAsia"/>
+        </w:rPr>
+        <w:t>通过邮箱</w:t>
+      </w:r>
+      <w:r>
+        <w:rPr>
+          <w:rFonts w:hint="eastAsia"/>
+        </w:rPr>
+        <w:t>找回账号</w:t>
+      </w:r>
+    </w:p>
+    <w:p>
+      <w:pPr>
+        <w:pStyle w:val="a3"/>
+        <w:numPr>
+          <w:ilvl w:val="2"/>
+          <w:numId w:val="1"/>
+        </w:numPr>
+        <w:ind w:firstLineChars="0"/>
+      </w:pPr>
+      <w:r>
+        <w:rPr>
+          <w:rFonts w:hint="eastAsia"/>
+        </w:rPr>
+        <w:t>管理员修改自己密码</w:t>
+      </w:r>
+    </w:p>
+    <w:p>
+      <w:pPr>
+        <w:pStyle w:val="a3"/>
+        <w:numPr>
+          <w:ilvl w:val="1"/>
+          <w:numId w:val="1"/>
+        </w:numPr>
+        <w:ind w:firstLineChars="0"/>
+      </w:pPr>
+      <w:r>
+        <w:rPr>
+          <w:rFonts w:hint="eastAsia"/>
+        </w:rPr>
+        <w:t>订单模块</w:t>
+      </w:r>
+    </w:p>
+    <w:p>
+      <w:pPr>
+        <w:pStyle w:val="a3"/>
+        <w:numPr>
+          <w:ilvl w:val="2"/>
+          <w:numId w:val="1"/>
+        </w:numPr>
+        <w:ind w:firstLineChars="0"/>
+      </w:pPr>
+      <w:r>
+        <w:rPr>
+          <w:rFonts w:hint="eastAsia"/>
+        </w:rPr>
+        <w:t>订单列表，</w:t>
+      </w:r>
+      <w:r>
+        <w:rPr>
+          <w:rFonts w:hint="eastAsia"/>
+        </w:rPr>
+        <w:t xml:space="preserve"> </w:t>
+      </w:r>
+      <w:r>
+        <w:rPr>
+          <w:rFonts w:hint="eastAsia"/>
+        </w:rPr>
+        <w:t>根据订单不同状态筛选订单。</w:t>
+      </w:r>
+    </w:p>
+    <w:p>
+      <w:pPr>
+        <w:pStyle w:val="a3"/>
+        <w:numPr>
+          <w:ilvl w:val="2"/>
+          <w:numId w:val="1"/>
+        </w:numPr>
+        <w:ind w:firstLineChars="0"/>
+      </w:pPr>
+      <w:r>
+        <w:rPr>
+          <w:rFonts w:hint="eastAsia"/>
+        </w:rPr>
+        <w:t>订单操作，</w:t>
+      </w:r>
+      <w:r>
+        <w:rPr>
+          <w:rFonts w:hint="eastAsia"/>
+        </w:rPr>
+        <w:t>发货</w:t>
+      </w:r>
+      <w:r>
+        <w:rPr>
+          <w:rFonts w:hint="eastAsia"/>
+        </w:rPr>
+        <w:t>，</w:t>
+      </w:r>
+      <w:r>
+        <w:rPr>
+          <w:rFonts w:hint="eastAsia"/>
+        </w:rPr>
+        <w:t>取消订单</w:t>
+      </w:r>
+      <w:r>
+        <w:rPr>
+          <w:rFonts w:hint="eastAsia"/>
+        </w:rPr>
+        <w:t>，添加备注</w:t>
+      </w:r>
+    </w:p>
+    <w:p>
+      <w:pPr>
+        <w:pStyle w:val="a3"/>
+        <w:numPr>
+          <w:ilvl w:val="3"/>
+          <w:numId w:val="1"/>
+        </w:numPr>
+        <w:ind w:firstLineChars="0"/>
+      </w:pPr>
+      <w:r>
+        <w:rPr>
+          <w:rFonts w:hint="eastAsia"/>
+        </w:rPr>
+        <w:t>买家付款后买家不能主动取消订单，如需取消订单需联系卖家</w:t>
+      </w:r>
+    </w:p>
+    <w:p>
+      <w:pPr>
+        <w:pStyle w:val="a3"/>
+        <w:numPr>
+          <w:ilvl w:val="3"/>
+          <w:numId w:val="1"/>
+        </w:numPr>
+        <w:ind w:firstLineChars="0"/>
+      </w:pPr>
+      <w:r>
+        <w:rPr>
+          <w:rFonts w:hint="eastAsia"/>
+        </w:rPr>
+        <w:t>对于货到付款，发货后不能取消订单</w:t>
+      </w:r>
+    </w:p>
+    <w:p>
+      <w:pPr>
+        <w:pStyle w:val="a3"/>
+        <w:numPr>
+          <w:ilvl w:val="2"/>
+          <w:numId w:val="1"/>
+        </w:numPr>
+        <w:ind w:firstLineChars="0"/>
+      </w:pPr>
+      <w:r>
+        <w:rPr>
+          <w:rFonts w:hint="eastAsia"/>
+        </w:rPr>
+        <w:t>有新订单时，有提示信息</w:t>
+      </w:r>
+    </w:p>
+    <w:p>
+      <w:pPr>
+        <w:pStyle w:val="a3"/>
+        <w:numPr>
+          <w:ilvl w:val="1"/>
+          <w:numId w:val="1"/>
+        </w:numPr>
+        <w:ind w:firstLineChars="0"/>
+      </w:pPr>
+      <w:r>
+        <w:rPr>
+          <w:rFonts w:hint="eastAsia"/>
+        </w:rPr>
+        <w:t>产品模块</w:t>
+      </w:r>
+    </w:p>
+    <w:p>
+      <w:pPr>
+        <w:pStyle w:val="a3"/>
+        <w:numPr>
+          <w:ilvl w:val="2"/>
+          <w:numId w:val="1"/>
+        </w:numPr>
+        <w:ind w:firstLineChars="0"/>
+        <w:rPr>
+          <w:rFonts w:hint="eastAsia"/>
+        </w:rPr>
+      </w:pPr>
+      <w:r>
+        <w:rPr>
+          <w:rFonts w:hint="eastAsia"/>
+        </w:rPr>
+        <w:t>产品列表</w:t>
+      </w:r>
+    </w:p>
+    <w:p>
+      <w:pPr>
+        <w:pStyle w:val="a3"/>
+        <w:numPr>
+          <w:ilvl w:val="3"/>
+          <w:numId w:val="1"/>
+        </w:numPr>
+        <w:ind w:firstLineChars="0"/>
+        <w:rPr>
+          <w:rFonts w:hint="eastAsia"/>
+        </w:rPr>
+      </w:pPr>
+      <w:r>
+        <w:rPr>
+          <w:rFonts w:hint="eastAsia"/>
+        </w:rPr>
+        <w:t>上下架</w:t>
+      </w:r>
+    </w:p>
+    <w:p>
+      <w:pPr>
+        <w:pStyle w:val="a3"/>
+        <w:numPr>
+          <w:ilvl w:val="3"/>
+          <w:numId w:val="1"/>
+        </w:numPr>
+        <w:ind w:firstLineChars="0"/>
+        <w:rPr>
+          <w:rFonts w:hint="eastAsia"/>
+        </w:rPr>
+      </w:pPr>
+      <w:r>
+        <w:rPr>
+          <w:rFonts w:hint="eastAsia"/>
+        </w:rPr>
+        <w:lastRenderedPageBreak/>
+        <w:t>删除产品</w:t>
+      </w:r>
+    </w:p>
+    <w:p>
+      <w:pPr>
+        <w:pStyle w:val="a3"/>
+        <w:numPr>
+          <w:ilvl w:val="2"/>
+          <w:numId w:val="1"/>
+        </w:numPr>
+        <w:ind w:firstLineChars="0"/>
+        <w:rPr>
+          <w:rFonts w:hint="eastAsia"/>
+        </w:rPr>
+      </w:pPr>
+      <w:r>
+        <w:rPr>
+          <w:rFonts w:hint="eastAsia"/>
+        </w:rPr>
+        <w:t>产品</w:t>
+      </w:r>
+      <w:r>
+        <w:rPr>
+          <w:rFonts w:hint="eastAsia"/>
+        </w:rPr>
+        <w:t>标签管理</w:t>
+      </w:r>
+      <w:r>
+        <w:rPr>
+          <w:rFonts w:hint="eastAsia"/>
+        </w:rPr>
+        <w:t>（</w:t>
+      </w:r>
+      <w:r>
+        <w:rPr>
+          <w:rFonts w:hint="eastAsia"/>
+        </w:rPr>
+        <w:t>如：豆类</w:t>
+      </w:r>
+      <w:r>
+        <w:rPr>
+          <w:rFonts w:hint="eastAsia"/>
+        </w:rPr>
+        <w:t xml:space="preserve"> </w:t>
+      </w:r>
+      <w:r>
+        <w:rPr>
+          <w:rFonts w:hint="eastAsia"/>
+        </w:rPr>
+        <w:t>瓜果</w:t>
+      </w:r>
+      <w:r>
+        <w:rPr>
+          <w:rFonts w:hint="eastAsia"/>
+        </w:rPr>
+        <w:t xml:space="preserve"> </w:t>
+      </w:r>
+      <w:r>
+        <w:rPr>
+          <w:rFonts w:hint="eastAsia"/>
+        </w:rPr>
+        <w:t>根茎</w:t>
+      </w:r>
+      <w:r>
+        <w:rPr>
+          <w:rFonts w:hint="eastAsia"/>
+        </w:rPr>
+        <w:t xml:space="preserve"> </w:t>
+      </w:r>
+      <w:r>
+        <w:rPr>
+          <w:rFonts w:hint="eastAsia"/>
+        </w:rPr>
+        <w:t>时蔬</w:t>
+      </w:r>
+      <w:r>
+        <w:rPr>
+          <w:rFonts w:hint="eastAsia"/>
+        </w:rPr>
+        <w:t xml:space="preserve"> </w:t>
+      </w:r>
+      <w:r>
+        <w:rPr>
+          <w:rFonts w:hint="eastAsia"/>
+        </w:rPr>
+        <w:t>反季节</w:t>
+      </w:r>
+      <w:r>
+        <w:rPr>
+          <w:rFonts w:hint="eastAsia"/>
+        </w:rPr>
+        <w:t xml:space="preserve"> </w:t>
+      </w:r>
+      <w:r>
+        <w:rPr>
+          <w:rFonts w:hint="eastAsia"/>
+        </w:rPr>
+        <w:t>有机蔬菜</w:t>
+      </w:r>
+      <w:r>
+        <w:rPr>
+          <w:rFonts w:hint="eastAsia"/>
+        </w:rPr>
+        <w:t xml:space="preserve"> </w:t>
+      </w:r>
+      <w:r>
+        <w:rPr>
+          <w:rFonts w:hint="eastAsia"/>
+        </w:rPr>
+        <w:t>绿色蔬菜等</w:t>
+      </w:r>
+      <w:r>
+        <w:rPr>
+          <w:rFonts w:hint="eastAsia"/>
+        </w:rPr>
+        <w:t>）</w:t>
+      </w:r>
+    </w:p>
+    <w:p>
+      <w:pPr>
+        <w:pStyle w:val="a3"/>
+        <w:numPr>
+          <w:ilvl w:val="3"/>
+          <w:numId w:val="1"/>
+        </w:numPr>
+        <w:ind w:firstLineChars="0"/>
+        <w:rPr>
+          <w:rFonts w:hint="eastAsia"/>
+        </w:rPr>
+      </w:pPr>
+      <w:r>
+        <w:rPr>
+          <w:rFonts w:hint="eastAsia"/>
+        </w:rPr>
+        <w:t>创建标签</w:t>
+      </w:r>
+      <w:r>
+        <w:rPr>
+          <w:rFonts w:hint="eastAsia"/>
+        </w:rPr>
+        <w:tab/>
+      </w:r>
+    </w:p>
+    <w:p>
+      <w:pPr>
+        <w:pStyle w:val="a3"/>
+        <w:numPr>
+          <w:ilvl w:val="3"/>
+          <w:numId w:val="1"/>
+        </w:numPr>
+        <w:ind w:firstLineChars="0"/>
+        <w:rPr>
+          <w:rFonts w:hint="eastAsia"/>
+        </w:rPr>
+      </w:pPr>
+      <w:r>
+        <w:rPr>
+          <w:rFonts w:hint="eastAsia"/>
+        </w:rPr>
+        <w:t>标签列表</w:t>
+      </w:r>
+    </w:p>
+    <w:p>
+      <w:pPr>
+        <w:pStyle w:val="a3"/>
+        <w:numPr>
+          <w:ilvl w:val="2"/>
+          <w:numId w:val="1"/>
+        </w:numPr>
+        <w:ind w:firstLineChars="0"/>
+        <w:rPr>
+          <w:rFonts w:hint="eastAsia"/>
+        </w:rPr>
+      </w:pPr>
+      <w:r>
+        <w:rPr>
+          <w:rFonts w:hint="eastAsia"/>
+        </w:rPr>
+        <w:t>新建产品</w:t>
+      </w:r>
+    </w:p>
+    <w:p>
+      <w:pPr>
+        <w:pStyle w:val="a3"/>
+        <w:numPr>
+          <w:ilvl w:val="3"/>
+          <w:numId w:val="1"/>
+        </w:numPr>
+        <w:ind w:firstLineChars="0"/>
+        <w:rPr>
+          <w:rFonts w:hint="eastAsia"/>
+        </w:rPr>
+      </w:pPr>
+      <w:r>
+        <w:rPr>
+          <w:rFonts w:hint="eastAsia"/>
+        </w:rPr>
+        <w:t>选择标签（支持多个）</w:t>
+      </w:r>
+    </w:p>
+    <w:p>
+      <w:pPr>
+        <w:pStyle w:val="a3"/>
+        <w:numPr>
+          <w:ilvl w:val="3"/>
+          <w:numId w:val="1"/>
+        </w:numPr>
+        <w:ind w:firstLineChars="0"/>
+        <w:rPr>
+          <w:rFonts w:hint="eastAsia"/>
+        </w:rPr>
+      </w:pPr>
+      <w:r>
+        <w:rPr>
+          <w:rFonts w:hint="eastAsia"/>
+        </w:rPr>
+        <w:t>推荐复选框</w:t>
+      </w:r>
+    </w:p>
+    <w:p>
+      <w:pPr>
+        <w:pStyle w:val="a3"/>
+        <w:numPr>
+          <w:ilvl w:val="3"/>
+          <w:numId w:val="1"/>
+        </w:numPr>
+        <w:ind w:firstLineChars="0"/>
+        <w:rPr>
+          <w:rFonts w:hint="eastAsia"/>
+        </w:rPr>
+      </w:pPr>
+      <w:r>
+        <w:rPr>
+          <w:rFonts w:hint="eastAsia"/>
+        </w:rPr>
+        <w:t>产品图片</w:t>
+      </w:r>
+    </w:p>
+    <w:p>
+      <w:pPr>
+        <w:pStyle w:val="a3"/>
+        <w:numPr>
+          <w:ilvl w:val="4"/>
+          <w:numId w:val="1"/>
+        </w:numPr>
+        <w:ind w:firstLineChars="0"/>
+        <w:rPr>
+          <w:rFonts w:hint="eastAsia"/>
+        </w:rPr>
+      </w:pPr>
+      <w:r>
+        <w:rPr>
+          <w:rFonts w:hint="eastAsia"/>
+        </w:rPr>
+        <w:t>图片上传，压缩为指定大小的图片</w:t>
+      </w:r>
+      <w:r>
+        <w:rPr>
+          <w:rFonts w:hint="eastAsia"/>
+        </w:rPr>
+        <w:t>（一对多，指定一个图片作为封面）</w:t>
+      </w:r>
+    </w:p>
+    <w:p>
+      <w:pPr>
+        <w:pStyle w:val="a3"/>
+        <w:numPr>
+          <w:ilvl w:val="4"/>
+          <w:numId w:val="1"/>
+        </w:numPr>
+        <w:ind w:firstLineChars="0"/>
+        <w:rPr>
+          <w:rFonts w:hint="eastAsia"/>
+        </w:rPr>
+      </w:pPr>
+      <w:r>
+        <w:rPr>
+          <w:rFonts w:hint="eastAsia"/>
+        </w:rPr>
+        <w:t>产品有一张图片作为封面和多张图片作为展示</w:t>
+      </w:r>
+    </w:p>
+    <w:p>
+      <w:pPr>
+        <w:pStyle w:val="a3"/>
+        <w:numPr>
+          <w:ilvl w:val="2"/>
+          <w:numId w:val="1"/>
+        </w:numPr>
+        <w:ind w:firstLineChars="0"/>
+        <w:rPr>
+          <w:rFonts w:hint="eastAsia"/>
+        </w:rPr>
+      </w:pPr>
+      <w:r>
+        <w:rPr>
+          <w:rFonts w:hint="eastAsia"/>
+        </w:rPr>
+        <w:t>产品推荐</w:t>
+      </w:r>
+    </w:p>
+    <w:p>
+      <w:pPr>
+        <w:pStyle w:val="a3"/>
+        <w:numPr>
+          <w:ilvl w:val="3"/>
+          <w:numId w:val="1"/>
+        </w:numPr>
+        <w:ind w:firstLineChars="0"/>
+        <w:rPr>
+          <w:rFonts w:hint="eastAsia"/>
+        </w:rPr>
+      </w:pPr>
+      <w:r>
+        <w:rPr>
+          <w:rFonts w:hint="eastAsia"/>
+        </w:rPr>
+        <w:t>顺序设置</w:t>
+      </w:r>
+    </w:p>
+    <w:p>
+      <w:pPr>
+        <w:pStyle w:val="a3"/>
+        <w:numPr>
+          <w:ilvl w:val="3"/>
+          <w:numId w:val="1"/>
+        </w:numPr>
+        <w:ind w:firstLineChars="0"/>
+        <w:rPr>
+          <w:rFonts w:hint="eastAsia"/>
+        </w:rPr>
+      </w:pPr>
+      <w:r>
+        <w:rPr>
+          <w:rFonts w:hint="eastAsia"/>
+        </w:rPr>
+        <w:t>产品推荐设置</w:t>
+      </w:r>
+    </w:p>
+    <w:p>
+      <w:pPr>
+        <w:pStyle w:val="a3"/>
+        <w:numPr>
+          <w:ilvl w:val="2"/>
+          <w:numId w:val="1"/>
+        </w:numPr>
+        <w:ind w:firstLineChars="0"/>
+        <w:rPr>
+          <w:rFonts w:hint="eastAsia"/>
+        </w:rPr>
+      </w:pPr>
+      <w:r>
+        <w:rPr>
+          <w:rFonts w:hint="eastAsia"/>
+        </w:rPr>
+        <w:t>评价管理</w:t>
+      </w:r>
+    </w:p>
+    <w:p>
+      <w:pPr>
+        <w:pStyle w:val="a3"/>
+        <w:numPr>
+          <w:ilvl w:val="3"/>
+          <w:numId w:val="1"/>
+        </w:numPr>
+        <w:ind w:firstLineChars="0"/>
+        <w:rPr>
+          <w:rFonts w:hint="eastAsia"/>
+        </w:rPr>
+      </w:pPr>
+      <w:r>
+        <w:rPr>
+          <w:rFonts w:hint="eastAsia"/>
+        </w:rPr>
+        <w:t>根据产品筛选评价</w:t>
+      </w:r>
+    </w:p>
+    <w:p>
+      <w:pPr>
+        <w:pStyle w:val="a3"/>
+        <w:numPr>
+          <w:ilvl w:val="3"/>
+          <w:numId w:val="1"/>
+        </w:numPr>
+        <w:ind w:firstLineChars="0"/>
+        <w:rPr>
+          <w:rFonts w:hint="eastAsia"/>
+        </w:rPr>
+      </w:pPr>
+      <w:r>
+        <w:rPr>
+          <w:rFonts w:hint="eastAsia"/>
+        </w:rPr>
+        <w:t>删除评价</w:t>
+      </w:r>
+    </w:p>
+    <w:p>
+      <w:pPr>
+        <w:pStyle w:val="a3"/>
+        <w:numPr>
+          <w:ilvl w:val="1"/>
+          <w:numId w:val="1"/>
+        </w:numPr>
+        <w:ind w:firstLineChars="0"/>
+        <w:rPr>
+          <w:rFonts w:hint="eastAsia"/>
+        </w:rPr>
+      </w:pPr>
+      <w:r>
+        <w:rPr>
+          <w:rFonts w:hint="eastAsia"/>
+        </w:rPr>
+        <w:t>菜谱模块</w:t>
+      </w:r>
+      <w:r>
+        <w:rPr>
+          <w:rFonts w:hint="eastAsia"/>
+        </w:rPr>
+        <w:t>（</w:t>
+      </w:r>
+      <w:r>
+        <w:rPr>
+          <w:rFonts w:hint="eastAsia"/>
+        </w:rPr>
+        <w:t>参见</w:t>
+      </w:r>
+      <w:r>
+        <w:rPr>
+          <w:rFonts w:hint="eastAsia"/>
+        </w:rPr>
+        <w:t>http://www.quannonghui.com/recipe</w:t>
+      </w:r>
+      <w:r>
+        <w:rPr>
+          <w:rFonts w:hint="eastAsia"/>
+        </w:rPr>
+        <w:t>）</w:t>
+      </w:r>
+    </w:p>
+    <w:p>
+      <w:pPr>
+        <w:pStyle w:val="a3"/>
+        <w:numPr>
+          <w:ilvl w:val="2"/>
+          <w:numId w:val="1"/>
+        </w:numPr>
+        <w:ind w:firstLineChars="0"/>
+        <w:rPr>
+          <w:rFonts w:hint="eastAsia"/>
+        </w:rPr>
+      </w:pPr>
+      <w:r>
+        <w:rPr>
+          <w:rFonts w:hint="eastAsia"/>
+        </w:rPr>
+        <w:t>增删查改菜谱</w:t>
+      </w:r>
+    </w:p>
+    <w:p>
+      <w:pPr>
+        <w:pStyle w:val="a3"/>
+        <w:numPr>
+          <w:ilvl w:val="2"/>
+          <w:numId w:val="1"/>
+        </w:numPr>
+        <w:ind w:firstLineChars="0"/>
+      </w:pPr>
+      <w:r>
+        <w:rPr>
+          <w:rFonts w:hint="eastAsia"/>
+        </w:rPr>
+        <w:t>关联产品</w:t>
+      </w:r>
+      <w:bookmarkStart w:id="0" w:name="_GoBack"/>
+      <w:bookmarkEnd w:id="0"/>
+    </w:p>
     <w:sectPr>
       <w:pgSz w:w="11906" w:h="16838"/>
       <w:pgMar w:top="1440" w:right="1800" w:bottom="1440" w:left="1800" w:header="851" w:footer="992" w:gutter="0"/>
@@ -3233,9 +3900,33 @@
     </w:lvl>
   </w:abstractNum>
   <w:abstractNum w:abstractNumId="2">
+    <w:nsid w:val="5231C9B1"/>
+    <w:multiLevelType w:val="singleLevel"/>
+    <w:tmpl w:val="5231C9B1"/>
+    <w:lvl w:ilvl="0">
+      <w:start w:val="1"/>
+      <w:numFmt w:val="decimal"/>
+      <w:suff w:val="nothing"/>
+      <w:lvlText w:val="%1)"/>
+      <w:lvlJc w:val="left"/>
+    </w:lvl>
+  </w:abstractNum>
+  <w:abstractNum w:abstractNumId="3">
+    <w:nsid w:val="5231D37E"/>
+    <w:multiLevelType w:val="singleLevel"/>
+    <w:tmpl w:val="5231D37E"/>
+    <w:lvl w:ilvl="0">
+      <w:start w:val="1"/>
+      <w:numFmt w:val="decimal"/>
+      <w:suff w:val="nothing"/>
+      <w:lvlText w:val="%1)"/>
+      <w:lvlJc w:val="left"/>
+    </w:lvl>
+  </w:abstractNum>
+  <w:abstractNum w:abstractNumId="4">
     <w:nsid w:val="70B825D2"/>
     <w:multiLevelType w:val="hybridMultilevel"/>
-    <w:tmpl w:val="21A0531C"/>
+    <w:tmpl w:val="C0BA2A9C"/>
     <w:lvl w:ilvl="0" w:tplc="70AC1948">
       <w:start w:val="1"/>
       <w:numFmt w:val="decimal"/>
@@ -3284,7 +3975,7 @@
         <w:rFonts w:hint="default"/>
       </w:rPr>
     </w:lvl>
-    <w:lvl w:ilvl="4" w:tplc="04090019" w:tentative="1">
+    <w:lvl w:ilvl="4" w:tplc="04090019">
       <w:start w:val="1"/>
       <w:numFmt w:val="lowerLetter"/>
       <w:lvlText w:val="%5)"/>
@@ -3293,14 +3984,17 @@
         <w:ind w:left="2100" w:hanging="420"/>
       </w:pPr>
     </w:lvl>
-    <w:lvl w:ilvl="5" w:tplc="0409001B" w:tentative="1">
-      <w:start w:val="1"/>
-      <w:numFmt w:val="lowerRoman"/>
-      <w:lvlText w:val="%6."/>
-      <w:lvlJc w:val="right"/>
-      <w:pPr>
-        <w:ind w:left="2520" w:hanging="420"/>
-      </w:pPr>
+    <w:lvl w:ilvl="5" w:tplc="FFFC2964">
+      <w:start w:val="4"/>
+      <w:numFmt w:val="decimal"/>
+      <w:lvlText w:val="%6）"/>
+      <w:lvlJc w:val="left"/>
+      <w:pPr>
+        <w:ind w:left="2460" w:hanging="360"/>
+      </w:pPr>
+      <w:rPr>
+        <w:rFonts w:hint="default"/>
+      </w:rPr>
     </w:lvl>
     <w:lvl w:ilvl="6" w:tplc="0409000F" w:tentative="1">
       <w:start w:val="1"/>
@@ -3330,7 +4024,7 @@
       </w:pPr>
     </w:lvl>
   </w:abstractNum>
-  <w:abstractNum w:abstractNumId="3">
+  <w:abstractNum w:abstractNumId="5">
     <w:nsid w:val="738B729A"/>
     <w:multiLevelType w:val="hybridMultilevel"/>
     <w:tmpl w:val="8FDED720"/>
@@ -3420,7 +4114,7 @@
     </w:lvl>
   </w:abstractNum>
   <w:num w:numId="1">
-    <w:abstractNumId w:val="2"/>
+    <w:abstractNumId w:val="4"/>
   </w:num>
   <w:num w:numId="2">
     <w:abstractNumId w:val="1"/>
@@ -3429,7 +4123,13 @@
     <w:abstractNumId w:val="0"/>
   </w:num>
   <w:num w:numId="4">
+    <w:abstractNumId w:val="5"/>
+  </w:num>
+  <w:num w:numId="5">
     <w:abstractNumId w:val="3"/>
+  </w:num>
+  <w:num w:numId="6">
+    <w:abstractNumId w:val="2"/>
   </w:num>
 </w:numbering>
 </file>

</xml_diff>

<commit_message>
update the assessment and requirement
</commit_message>
<xml_diff>
--- a/doc/requirements.docx
+++ b/doc/requirements.docx
@@ -11,6 +11,7 @@
           <w:szCs w:val="36"/>
         </w:rPr>
       </w:pPr>
+      <w:bookmarkStart w:id="0" w:name="_GoBack"/>
       <w:r>
         <w:rPr>
           <w:rFonts w:hint="eastAsia"/>
@@ -2431,6 +2432,9 @@
           <w:numId w:val="1"/>
         </w:numPr>
         <w:ind w:firstLineChars="0"/>
+        <w:rPr>
+          <w:rFonts w:hint="eastAsia"/>
+        </w:rPr>
       </w:pPr>
       <w:r>
         <w:rPr>
@@ -2452,25 +2456,7 @@
         <w:rPr>
           <w:rFonts w:hint="eastAsia"/>
         </w:rPr>
-        <w:t>登录用户</w:t>
-      </w:r>
-      <w:r>
-        <w:rPr>
-          <w:rFonts w:hint="eastAsia"/>
-        </w:rPr>
-        <w:t>长时间内（比如</w:t>
-      </w:r>
-      <w:r>
-        <w:rPr>
-          <w:rFonts w:hint="eastAsia"/>
-        </w:rPr>
-        <w:t>1</w:t>
-      </w:r>
-      <w:r>
-        <w:rPr>
-          <w:rFonts w:hint="eastAsia"/>
-        </w:rPr>
-        <w:t>年内）不用再次登录，在更改个人密码或者购买产品的时候需要再次输入密码验证用户</w:t>
+        <w:t>个人信息展示</w:t>
       </w:r>
     </w:p>
     <w:p>
@@ -2576,7 +2562,43 @@
         <w:rPr>
           <w:rFonts w:hint="eastAsia"/>
         </w:rPr>
-        <w:t>订单回退</w:t>
+        <w:t>订单</w:t>
+      </w:r>
+      <w:r>
+        <w:rPr>
+          <w:rFonts w:hint="eastAsia"/>
+        </w:rPr>
+        <w:t>取消</w:t>
+      </w:r>
+      <w:r>
+        <w:rPr>
+          <w:rFonts w:hint="eastAsia"/>
+        </w:rPr>
+        <w:t>/</w:t>
+      </w:r>
+      <w:r>
+        <w:rPr>
+          <w:rFonts w:hint="eastAsia"/>
+        </w:rPr>
+        <w:t>回退</w:t>
+      </w:r>
+      <w:r>
+        <w:rPr>
+          <w:rFonts w:hint="eastAsia"/>
+        </w:rPr>
+        <w:t>（</w:t>
+      </w:r>
+      <w:r>
+        <w:rPr>
+          <w:rFonts w:hint="eastAsia"/>
+        </w:rPr>
+        <w:t>支付前的订单用户可以取消，货到付款的订单发货后不能取消</w:t>
+      </w:r>
+      <w:r>
+        <w:rPr>
+          <w:rFonts w:hint="eastAsia"/>
+        </w:rPr>
+        <w:t>）</w:t>
       </w:r>
     </w:p>
     <w:p>
@@ -2609,22 +2631,6 @@
           <w:rFonts w:hint="eastAsia"/>
         </w:rPr>
         <w:t>用户可以对购买过的产品进行评价，并且管理该评价</w:t>
-      </w:r>
-    </w:p>
-    <w:p>
-      <w:pPr>
-        <w:pStyle w:val="a3"/>
-        <w:numPr>
-          <w:ilvl w:val="2"/>
-          <w:numId w:val="1"/>
-        </w:numPr>
-        <w:ind w:firstLineChars="0"/>
-      </w:pPr>
-      <w:r>
-        <w:rPr>
-          <w:rFonts w:hint="eastAsia"/>
-        </w:rPr>
-        <w:t>资金管理（对回退的订单采取线下退款的方式，在线上只反映回退的订单金额以及状态）</w:t>
       </w:r>
     </w:p>
     <w:p>
@@ -2916,6 +2922,38 @@
       <w:pPr>
         <w:pStyle w:val="a3"/>
         <w:numPr>
+          <w:ilvl w:val="0"/>
+          <w:numId w:val="1"/>
+        </w:numPr>
+        <w:ind w:firstLineChars="0"/>
+      </w:pPr>
+      <w:r>
+        <w:rPr>
+          <w:rFonts w:hint="eastAsia"/>
+        </w:rPr>
+        <w:t>后台</w:t>
+      </w:r>
+    </w:p>
+    <w:p>
+      <w:pPr>
+        <w:pStyle w:val="a3"/>
+        <w:numPr>
+          <w:ilvl w:val="1"/>
+          <w:numId w:val="1"/>
+        </w:numPr>
+        <w:ind w:firstLineChars="0"/>
+      </w:pPr>
+      <w:r>
+        <w:rPr>
+          <w:rFonts w:hint="eastAsia"/>
+        </w:rPr>
+        <w:t>用户管理模块</w:t>
+      </w:r>
+    </w:p>
+    <w:p>
+      <w:pPr>
+        <w:pStyle w:val="a3"/>
+        <w:numPr>
           <w:ilvl w:val="2"/>
           <w:numId w:val="1"/>
         </w:numPr>
@@ -2925,13 +2963,7 @@
         <w:rPr>
           <w:rFonts w:hint="eastAsia"/>
         </w:rPr>
-        <w:t>跟踪订单</w:t>
-      </w:r>
-      <w:r>
-        <w:rPr>
-          <w:rFonts w:hint="eastAsia"/>
-        </w:rPr>
-        <w:t>状态</w:t>
+        <w:t>用户列表，可以根据用户名，邮箱进行查询</w:t>
       </w:r>
     </w:p>
     <w:p>
@@ -2947,8 +2979,195 @@
         <w:rPr>
           <w:rFonts w:hint="eastAsia"/>
         </w:rPr>
+        <w:t>可以禁用用户（根据</w:t>
+      </w:r>
+      <w:proofErr w:type="spellStart"/>
+      <w:r>
+        <w:rPr>
+          <w:rFonts w:hint="eastAsia"/>
+        </w:rPr>
+        <w:t>ip</w:t>
+      </w:r>
+      <w:proofErr w:type="spellEnd"/>
+      <w:r>
+        <w:rPr>
+          <w:rFonts w:hint="eastAsia"/>
+        </w:rPr>
+        <w:t>，用户名）</w:t>
+      </w:r>
+    </w:p>
+    <w:p>
+      <w:pPr>
+        <w:pStyle w:val="a3"/>
+        <w:numPr>
+          <w:ilvl w:val="2"/>
+          <w:numId w:val="1"/>
+        </w:numPr>
+        <w:ind w:firstLineChars="0"/>
+      </w:pPr>
+      <w:r>
+        <w:rPr>
+          <w:rFonts w:hint="eastAsia"/>
+        </w:rPr>
+        <w:t>记录用户登录</w:t>
+      </w:r>
+      <w:proofErr w:type="spellStart"/>
+      <w:r>
+        <w:rPr>
+          <w:rFonts w:hint="eastAsia"/>
+        </w:rPr>
+        <w:t>ip</w:t>
+      </w:r>
+      <w:proofErr w:type="spellEnd"/>
+    </w:p>
+    <w:p>
+      <w:pPr>
+        <w:pStyle w:val="a3"/>
+        <w:numPr>
+          <w:ilvl w:val="2"/>
+          <w:numId w:val="1"/>
+        </w:numPr>
+        <w:ind w:firstLineChars="0"/>
+      </w:pPr>
+      <w:r>
+        <w:rPr>
+          <w:rFonts w:hint="eastAsia"/>
+        </w:rPr>
+        <w:t>通过邮箱</w:t>
+      </w:r>
+      <w:r>
+        <w:rPr>
+          <w:rFonts w:hint="eastAsia"/>
+        </w:rPr>
+        <w:t>找回账号</w:t>
+      </w:r>
+    </w:p>
+    <w:p>
+      <w:pPr>
+        <w:pStyle w:val="a3"/>
+        <w:numPr>
+          <w:ilvl w:val="2"/>
+          <w:numId w:val="1"/>
+        </w:numPr>
+        <w:ind w:firstLineChars="0"/>
+      </w:pPr>
+      <w:r>
+        <w:rPr>
+          <w:rFonts w:hint="eastAsia"/>
+        </w:rPr>
+        <w:lastRenderedPageBreak/>
+        <w:t>管理员修改自己密码</w:t>
+      </w:r>
+    </w:p>
+    <w:p>
+      <w:pPr>
+        <w:pStyle w:val="a3"/>
+        <w:numPr>
+          <w:ilvl w:val="1"/>
+          <w:numId w:val="1"/>
+        </w:numPr>
+        <w:ind w:firstLineChars="0"/>
+      </w:pPr>
+      <w:r>
+        <w:rPr>
+          <w:rFonts w:hint="eastAsia"/>
+        </w:rPr>
+        <w:t>订单模块</w:t>
+      </w:r>
+    </w:p>
+    <w:p>
+      <w:pPr>
+        <w:pStyle w:val="a3"/>
+        <w:numPr>
+          <w:ilvl w:val="2"/>
+          <w:numId w:val="1"/>
+        </w:numPr>
+        <w:ind w:firstLineChars="0"/>
+      </w:pPr>
+      <w:r>
+        <w:rPr>
+          <w:rFonts w:hint="eastAsia"/>
+        </w:rPr>
+        <w:t>订单列表，</w:t>
+      </w:r>
+      <w:r>
+        <w:rPr>
+          <w:rFonts w:hint="eastAsia"/>
+        </w:rPr>
+        <w:t xml:space="preserve"> </w:t>
+      </w:r>
+      <w:r>
+        <w:rPr>
+          <w:rFonts w:hint="eastAsia"/>
+        </w:rPr>
+        <w:t>根据订单不同状态筛选订单。</w:t>
+      </w:r>
+    </w:p>
+    <w:p>
+      <w:pPr>
+        <w:pStyle w:val="a3"/>
+        <w:numPr>
+          <w:ilvl w:val="2"/>
+          <w:numId w:val="1"/>
+        </w:numPr>
+        <w:ind w:firstLineChars="0"/>
+      </w:pPr>
+      <w:r>
+        <w:rPr>
+          <w:rFonts w:hint="eastAsia"/>
+        </w:rPr>
+        <w:t>订单操作，</w:t>
+      </w:r>
+      <w:r>
+        <w:rPr>
+          <w:rFonts w:hint="eastAsia"/>
+        </w:rPr>
+        <w:t>发货，</w:t>
+      </w:r>
+      <w:r>
+        <w:rPr>
+          <w:rFonts w:hint="eastAsia"/>
+        </w:rPr>
         <w:t>取消订单</w:t>
       </w:r>
+      <w:r>
+        <w:rPr>
+          <w:rFonts w:hint="eastAsia"/>
+        </w:rPr>
+        <w:t>，添加备注</w:t>
+      </w:r>
+    </w:p>
+    <w:p>
+      <w:pPr>
+        <w:pStyle w:val="a3"/>
+        <w:numPr>
+          <w:ilvl w:val="3"/>
+          <w:numId w:val="1"/>
+        </w:numPr>
+        <w:ind w:firstLineChars="0"/>
+      </w:pPr>
+      <w:r>
+        <w:rPr>
+          <w:rFonts w:hint="eastAsia"/>
+        </w:rPr>
+        <w:t>买家付款后买家不能主动取消订单，如需取消订单需联系卖家</w:t>
+      </w:r>
+    </w:p>
+    <w:p>
+      <w:pPr>
+        <w:pStyle w:val="a3"/>
+        <w:numPr>
+          <w:ilvl w:val="3"/>
+          <w:numId w:val="1"/>
+        </w:numPr>
+        <w:ind w:firstLineChars="0"/>
+      </w:pPr>
+      <w:r>
+        <w:rPr>
+          <w:rFonts w:hint="eastAsia"/>
+        </w:rPr>
+        <w:t>对于货到付款，发货后不能取消订单</w:t>
+      </w:r>
     </w:p>
     <w:p>
       <w:pPr>
@@ -2963,19 +3182,23 @@
         <w:rPr>
           <w:rFonts w:hint="eastAsia"/>
         </w:rPr>
-        <w:t>支付前的</w:t>
-      </w:r>
-      <w:r>
-        <w:rPr>
-          <w:rFonts w:hint="eastAsia"/>
-        </w:rPr>
-        <w:t>订单用户可以取消</w:t>
-      </w:r>
-      <w:r>
-        <w:rPr>
-          <w:rFonts w:hint="eastAsia"/>
-        </w:rPr>
-        <w:t>，货到付款的订单发货后不能取消</w:t>
+        <w:t>有新订单时，有提示信息</w:t>
+      </w:r>
+    </w:p>
+    <w:p>
+      <w:pPr>
+        <w:pStyle w:val="a3"/>
+        <w:numPr>
+          <w:ilvl w:val="1"/>
+          <w:numId w:val="1"/>
+        </w:numPr>
+        <w:ind w:firstLineChars="0"/>
+      </w:pPr>
+      <w:r>
+        <w:rPr>
+          <w:rFonts w:hint="eastAsia"/>
+        </w:rPr>
+        <w:t>产品模块</w:t>
       </w:r>
     </w:p>
     <w:p>
@@ -2987,753 +3210,447 @@
         </w:numPr>
         <w:ind w:firstLineChars="0"/>
       </w:pPr>
-      <w:bookmarkStart w:id="0" w:name="_GoBack"/>
+      <w:r>
+        <w:rPr>
+          <w:rFonts w:hint="eastAsia"/>
+        </w:rPr>
+        <w:t>产品列表</w:t>
+      </w:r>
+    </w:p>
+    <w:p>
+      <w:pPr>
+        <w:pStyle w:val="a3"/>
+        <w:numPr>
+          <w:ilvl w:val="3"/>
+          <w:numId w:val="1"/>
+        </w:numPr>
+        <w:ind w:firstLineChars="0"/>
+      </w:pPr>
+      <w:r>
+        <w:rPr>
+          <w:rFonts w:hint="eastAsia"/>
+        </w:rPr>
+        <w:t>上下架</w:t>
+      </w:r>
+    </w:p>
+    <w:p>
+      <w:pPr>
+        <w:pStyle w:val="a3"/>
+        <w:numPr>
+          <w:ilvl w:val="3"/>
+          <w:numId w:val="1"/>
+        </w:numPr>
+        <w:ind w:firstLineChars="0"/>
+      </w:pPr>
+      <w:r>
+        <w:rPr>
+          <w:rFonts w:hint="eastAsia"/>
+        </w:rPr>
+        <w:t>删除产品</w:t>
+      </w:r>
+    </w:p>
+    <w:p>
+      <w:pPr>
+        <w:pStyle w:val="a3"/>
+        <w:numPr>
+          <w:ilvl w:val="2"/>
+          <w:numId w:val="1"/>
+        </w:numPr>
+        <w:ind w:firstLineChars="0"/>
+      </w:pPr>
+      <w:r>
+        <w:rPr>
+          <w:rFonts w:hint="eastAsia"/>
+        </w:rPr>
+        <w:t>产品</w:t>
+      </w:r>
+      <w:r>
+        <w:rPr>
+          <w:rFonts w:hint="eastAsia"/>
+        </w:rPr>
+        <w:t>标签管理</w:t>
+      </w:r>
+      <w:r>
+        <w:rPr>
+          <w:rFonts w:hint="eastAsia"/>
+        </w:rPr>
+        <w:t>（如：豆类</w:t>
+      </w:r>
+      <w:r>
+        <w:rPr>
+          <w:rFonts w:hint="eastAsia"/>
+        </w:rPr>
+        <w:t xml:space="preserve"> </w:t>
+      </w:r>
+      <w:r>
+        <w:rPr>
+          <w:rFonts w:hint="eastAsia"/>
+        </w:rPr>
+        <w:t>瓜果</w:t>
+      </w:r>
+      <w:r>
+        <w:rPr>
+          <w:rFonts w:hint="eastAsia"/>
+        </w:rPr>
+        <w:t xml:space="preserve"> </w:t>
+      </w:r>
+      <w:r>
+        <w:rPr>
+          <w:rFonts w:hint="eastAsia"/>
+        </w:rPr>
+        <w:t>根茎</w:t>
+      </w:r>
+      <w:r>
+        <w:rPr>
+          <w:rFonts w:hint="eastAsia"/>
+        </w:rPr>
+        <w:t xml:space="preserve"> </w:t>
+      </w:r>
+      <w:r>
+        <w:rPr>
+          <w:rFonts w:hint="eastAsia"/>
+        </w:rPr>
+        <w:t>时蔬</w:t>
+      </w:r>
+      <w:r>
+        <w:rPr>
+          <w:rFonts w:hint="eastAsia"/>
+        </w:rPr>
+        <w:t xml:space="preserve"> </w:t>
+      </w:r>
+      <w:r>
+        <w:rPr>
+          <w:rFonts w:hint="eastAsia"/>
+        </w:rPr>
+        <w:t>反季节</w:t>
+      </w:r>
+      <w:r>
+        <w:rPr>
+          <w:rFonts w:hint="eastAsia"/>
+        </w:rPr>
+        <w:t xml:space="preserve"> </w:t>
+      </w:r>
+      <w:r>
+        <w:rPr>
+          <w:rFonts w:hint="eastAsia"/>
+        </w:rPr>
+        <w:t>有机蔬菜</w:t>
+      </w:r>
+      <w:r>
+        <w:rPr>
+          <w:rFonts w:hint="eastAsia"/>
+        </w:rPr>
+        <w:t xml:space="preserve"> </w:t>
+      </w:r>
+      <w:r>
+        <w:rPr>
+          <w:rFonts w:hint="eastAsia"/>
+        </w:rPr>
+        <w:t>绿色蔬菜等）</w:t>
+      </w:r>
+    </w:p>
+    <w:p>
+      <w:pPr>
+        <w:pStyle w:val="a3"/>
+        <w:numPr>
+          <w:ilvl w:val="3"/>
+          <w:numId w:val="1"/>
+        </w:numPr>
+        <w:ind w:firstLineChars="0"/>
+      </w:pPr>
+      <w:r>
+        <w:rPr>
+          <w:rFonts w:hint="eastAsia"/>
+        </w:rPr>
+        <w:t>创建标签</w:t>
+      </w:r>
+      <w:r>
+        <w:rPr>
+          <w:rFonts w:hint="eastAsia"/>
+        </w:rPr>
+        <w:tab/>
+      </w:r>
+    </w:p>
+    <w:p>
+      <w:pPr>
+        <w:pStyle w:val="a3"/>
+        <w:numPr>
+          <w:ilvl w:val="3"/>
+          <w:numId w:val="1"/>
+        </w:numPr>
+        <w:ind w:firstLineChars="0"/>
+      </w:pPr>
+      <w:r>
+        <w:rPr>
+          <w:rFonts w:hint="eastAsia"/>
+        </w:rPr>
+        <w:t>标签列表</w:t>
+      </w:r>
+    </w:p>
+    <w:p>
+      <w:pPr>
+        <w:pStyle w:val="a3"/>
+        <w:numPr>
+          <w:ilvl w:val="2"/>
+          <w:numId w:val="1"/>
+        </w:numPr>
+        <w:ind w:firstLineChars="0"/>
+      </w:pPr>
+      <w:r>
+        <w:rPr>
+          <w:rFonts w:hint="eastAsia"/>
+        </w:rPr>
+        <w:t>新建产品</w:t>
+      </w:r>
+    </w:p>
+    <w:p>
+      <w:pPr>
+        <w:pStyle w:val="a3"/>
+        <w:numPr>
+          <w:ilvl w:val="3"/>
+          <w:numId w:val="1"/>
+        </w:numPr>
+        <w:ind w:firstLineChars="0"/>
+      </w:pPr>
+      <w:r>
+        <w:rPr>
+          <w:rFonts w:hint="eastAsia"/>
+        </w:rPr>
+        <w:t>选择标签（支持多个）</w:t>
+      </w:r>
+    </w:p>
+    <w:p>
+      <w:pPr>
+        <w:pStyle w:val="a3"/>
+        <w:numPr>
+          <w:ilvl w:val="3"/>
+          <w:numId w:val="1"/>
+        </w:numPr>
+        <w:ind w:firstLineChars="0"/>
+      </w:pPr>
+      <w:r>
+        <w:rPr>
+          <w:rFonts w:hint="eastAsia"/>
+        </w:rPr>
+        <w:t>推荐复选框</w:t>
+      </w:r>
+    </w:p>
+    <w:p>
+      <w:pPr>
+        <w:pStyle w:val="a3"/>
+        <w:numPr>
+          <w:ilvl w:val="3"/>
+          <w:numId w:val="1"/>
+        </w:numPr>
+        <w:ind w:firstLineChars="0"/>
+      </w:pPr>
+      <w:r>
+        <w:rPr>
+          <w:rFonts w:hint="eastAsia"/>
+        </w:rPr>
+        <w:t>产品图片</w:t>
+      </w:r>
+    </w:p>
+    <w:p>
+      <w:pPr>
+        <w:pStyle w:val="a3"/>
+        <w:numPr>
+          <w:ilvl w:val="4"/>
+          <w:numId w:val="1"/>
+        </w:numPr>
+        <w:ind w:firstLineChars="0"/>
+      </w:pPr>
+      <w:r>
+        <w:rPr>
+          <w:rFonts w:hint="eastAsia"/>
+        </w:rPr>
+        <w:t>图片上传，压缩为指定大小的图片</w:t>
+      </w:r>
+      <w:r>
+        <w:rPr>
+          <w:rFonts w:hint="eastAsia"/>
+        </w:rPr>
+        <w:t>（一对多，指定一个图片作为封面）</w:t>
+      </w:r>
+    </w:p>
+    <w:p>
+      <w:pPr>
+        <w:pStyle w:val="a3"/>
+        <w:numPr>
+          <w:ilvl w:val="4"/>
+          <w:numId w:val="1"/>
+        </w:numPr>
+        <w:ind w:firstLineChars="0"/>
+      </w:pPr>
+      <w:r>
+        <w:rPr>
+          <w:rFonts w:hint="eastAsia"/>
+        </w:rPr>
+        <w:t>产品有一张图片作为封面和多张图片作为展示</w:t>
+      </w:r>
+    </w:p>
+    <w:p>
+      <w:pPr>
+        <w:pStyle w:val="a3"/>
+        <w:numPr>
+          <w:ilvl w:val="2"/>
+          <w:numId w:val="1"/>
+        </w:numPr>
+        <w:ind w:firstLineChars="0"/>
+      </w:pPr>
+      <w:r>
+        <w:rPr>
+          <w:rFonts w:hint="eastAsia"/>
+        </w:rPr>
+        <w:t>产品推荐</w:t>
+      </w:r>
+    </w:p>
+    <w:p>
+      <w:pPr>
+        <w:pStyle w:val="a3"/>
+        <w:numPr>
+          <w:ilvl w:val="3"/>
+          <w:numId w:val="1"/>
+        </w:numPr>
+        <w:ind w:firstLineChars="0"/>
+      </w:pPr>
+      <w:r>
+        <w:rPr>
+          <w:rFonts w:hint="eastAsia"/>
+        </w:rPr>
+        <w:t>顺序设置</w:t>
+      </w:r>
+    </w:p>
+    <w:p>
+      <w:pPr>
+        <w:pStyle w:val="a3"/>
+        <w:numPr>
+          <w:ilvl w:val="3"/>
+          <w:numId w:val="1"/>
+        </w:numPr>
+        <w:ind w:firstLineChars="0"/>
+      </w:pPr>
+      <w:r>
+        <w:rPr>
+          <w:rFonts w:hint="eastAsia"/>
+        </w:rPr>
+        <w:t>产品推荐设置</w:t>
+      </w:r>
+    </w:p>
+    <w:p>
+      <w:pPr>
+        <w:pStyle w:val="a3"/>
+        <w:numPr>
+          <w:ilvl w:val="2"/>
+          <w:numId w:val="1"/>
+        </w:numPr>
+        <w:ind w:firstLineChars="0"/>
+      </w:pPr>
+      <w:r>
+        <w:rPr>
+          <w:rFonts w:hint="eastAsia"/>
+        </w:rPr>
+        <w:t>评价管理</w:t>
+      </w:r>
+    </w:p>
+    <w:p>
+      <w:pPr>
+        <w:pStyle w:val="a3"/>
+        <w:numPr>
+          <w:ilvl w:val="3"/>
+          <w:numId w:val="1"/>
+        </w:numPr>
+        <w:ind w:firstLineChars="0"/>
+      </w:pPr>
+      <w:r>
+        <w:rPr>
+          <w:rFonts w:hint="eastAsia"/>
+        </w:rPr>
+        <w:t>根据产品筛选评价</w:t>
+      </w:r>
+    </w:p>
+    <w:p>
+      <w:pPr>
+        <w:pStyle w:val="a3"/>
+        <w:numPr>
+          <w:ilvl w:val="3"/>
+          <w:numId w:val="1"/>
+        </w:numPr>
+        <w:ind w:firstLineChars="0"/>
+      </w:pPr>
+      <w:r>
+        <w:rPr>
+          <w:rFonts w:hint="eastAsia"/>
+        </w:rPr>
+        <w:t>删除评价</w:t>
+      </w:r>
+    </w:p>
+    <w:p>
+      <w:pPr>
+        <w:pStyle w:val="a3"/>
+        <w:numPr>
+          <w:ilvl w:val="1"/>
+          <w:numId w:val="1"/>
+        </w:numPr>
+        <w:ind w:firstLineChars="0"/>
+      </w:pPr>
+      <w:r>
+        <w:rPr>
+          <w:rFonts w:hint="eastAsia"/>
+        </w:rPr>
+        <w:t>菜谱模块</w:t>
+      </w:r>
+      <w:r>
+        <w:rPr>
+          <w:rFonts w:hint="eastAsia"/>
+        </w:rPr>
+        <w:t>（参见</w:t>
+      </w:r>
+      <w:r>
+        <w:rPr>
+          <w:rFonts w:hint="eastAsia"/>
+        </w:rPr>
+        <w:t>http://www.quannonghui.com/recipe</w:t>
+      </w:r>
+      <w:r>
+        <w:rPr>
+          <w:rFonts w:hint="eastAsia"/>
+        </w:rPr>
+        <w:t>）</w:t>
+      </w:r>
+    </w:p>
+    <w:p>
+      <w:pPr>
+        <w:pStyle w:val="a3"/>
+        <w:numPr>
+          <w:ilvl w:val="2"/>
+          <w:numId w:val="1"/>
+        </w:numPr>
+        <w:ind w:firstLineChars="0"/>
+      </w:pPr>
+      <w:r>
+        <w:rPr>
+          <w:rFonts w:hint="eastAsia"/>
+        </w:rPr>
+        <w:t>增删查改菜谱</w:t>
+      </w:r>
+    </w:p>
+    <w:p>
+      <w:pPr>
+        <w:pStyle w:val="a3"/>
+        <w:numPr>
+          <w:ilvl w:val="2"/>
+          <w:numId w:val="1"/>
+        </w:numPr>
+        <w:ind w:firstLineChars="0"/>
+      </w:pPr>
+      <w:r>
+        <w:rPr>
+          <w:rFonts w:hint="eastAsia"/>
+        </w:rPr>
+        <w:t>关联产品</w:t>
+      </w:r>
       <w:bookmarkEnd w:id="0"/>
-      <w:r>
-        <w:rPr>
-          <w:rFonts w:hint="eastAsia"/>
-        </w:rPr>
-        <w:t>订单回退</w:t>
-      </w:r>
-    </w:p>
-    <w:p>
-      <w:pPr>
-        <w:pStyle w:val="a3"/>
-        <w:ind w:left="1260" w:firstLineChars="0" w:firstLine="0"/>
-      </w:pPr>
-    </w:p>
-    <w:p>
-      <w:pPr>
-        <w:pStyle w:val="a3"/>
-        <w:numPr>
-          <w:ilvl w:val="0"/>
-          <w:numId w:val="1"/>
-        </w:numPr>
-        <w:ind w:firstLineChars="0"/>
-      </w:pPr>
-      <w:r>
-        <w:rPr>
-          <w:rFonts w:hint="eastAsia"/>
-        </w:rPr>
-        <w:t>后台</w:t>
-      </w:r>
-    </w:p>
-    <w:p>
-      <w:pPr>
-        <w:pStyle w:val="a3"/>
-        <w:numPr>
-          <w:ilvl w:val="1"/>
-          <w:numId w:val="1"/>
-        </w:numPr>
-        <w:ind w:firstLineChars="0"/>
-      </w:pPr>
-      <w:r>
-        <w:rPr>
-          <w:rFonts w:hint="eastAsia"/>
-        </w:rPr>
-        <w:lastRenderedPageBreak/>
-        <w:t>用户管理模块</w:t>
-      </w:r>
-    </w:p>
-    <w:p>
-      <w:pPr>
-        <w:pStyle w:val="a3"/>
-        <w:numPr>
-          <w:ilvl w:val="2"/>
-          <w:numId w:val="1"/>
-        </w:numPr>
-        <w:ind w:firstLineChars="0"/>
-      </w:pPr>
-      <w:r>
-        <w:rPr>
-          <w:rFonts w:hint="eastAsia"/>
-        </w:rPr>
-        <w:t>用户列表，可以根据用户名，邮箱进行查询</w:t>
-      </w:r>
-    </w:p>
-    <w:p>
-      <w:pPr>
-        <w:pStyle w:val="a3"/>
-        <w:numPr>
-          <w:ilvl w:val="2"/>
-          <w:numId w:val="1"/>
-        </w:numPr>
-        <w:ind w:firstLineChars="0"/>
-      </w:pPr>
-      <w:r>
-        <w:rPr>
-          <w:rFonts w:hint="eastAsia"/>
-        </w:rPr>
-        <w:t>可以禁用用户（根据</w:t>
-      </w:r>
-      <w:proofErr w:type="spellStart"/>
-      <w:r>
-        <w:rPr>
-          <w:rFonts w:hint="eastAsia"/>
-        </w:rPr>
-        <w:t>ip</w:t>
-      </w:r>
-      <w:proofErr w:type="spellEnd"/>
-      <w:r>
-        <w:rPr>
-          <w:rFonts w:hint="eastAsia"/>
-        </w:rPr>
-        <w:t>，用户名）</w:t>
-      </w:r>
-    </w:p>
-    <w:p>
-      <w:pPr>
-        <w:pStyle w:val="a3"/>
-        <w:numPr>
-          <w:ilvl w:val="2"/>
-          <w:numId w:val="1"/>
-        </w:numPr>
-        <w:ind w:firstLineChars="0"/>
-      </w:pPr>
-      <w:r>
-        <w:rPr>
-          <w:rFonts w:hint="eastAsia"/>
-        </w:rPr>
-        <w:t>记录用户登录</w:t>
-      </w:r>
-      <w:proofErr w:type="spellStart"/>
-      <w:r>
-        <w:rPr>
-          <w:rFonts w:hint="eastAsia"/>
-        </w:rPr>
-        <w:t>ip</w:t>
-      </w:r>
-      <w:proofErr w:type="spellEnd"/>
-    </w:p>
-    <w:p>
-      <w:pPr>
-        <w:pStyle w:val="a3"/>
-        <w:numPr>
-          <w:ilvl w:val="2"/>
-          <w:numId w:val="1"/>
-        </w:numPr>
-        <w:ind w:firstLineChars="0"/>
-      </w:pPr>
-      <w:r>
-        <w:rPr>
-          <w:rFonts w:hint="eastAsia"/>
-        </w:rPr>
-        <w:t>通过邮箱</w:t>
-      </w:r>
-      <w:r>
-        <w:rPr>
-          <w:rFonts w:hint="eastAsia"/>
-        </w:rPr>
-        <w:t>找回账号</w:t>
-      </w:r>
-    </w:p>
-    <w:p>
-      <w:pPr>
-        <w:pStyle w:val="a3"/>
-        <w:numPr>
-          <w:ilvl w:val="2"/>
-          <w:numId w:val="1"/>
-        </w:numPr>
-        <w:ind w:firstLineChars="0"/>
-      </w:pPr>
-      <w:r>
-        <w:rPr>
-          <w:rFonts w:hint="eastAsia"/>
-        </w:rPr>
-        <w:t>管理员修改自己密码</w:t>
-      </w:r>
-    </w:p>
-    <w:p>
-      <w:pPr>
-        <w:pStyle w:val="a3"/>
-        <w:numPr>
-          <w:ilvl w:val="1"/>
-          <w:numId w:val="1"/>
-        </w:numPr>
-        <w:ind w:firstLineChars="0"/>
-      </w:pPr>
-      <w:r>
-        <w:rPr>
-          <w:rFonts w:hint="eastAsia"/>
-        </w:rPr>
-        <w:t>订单模块</w:t>
-      </w:r>
-    </w:p>
-    <w:p>
-      <w:pPr>
-        <w:pStyle w:val="a3"/>
-        <w:numPr>
-          <w:ilvl w:val="2"/>
-          <w:numId w:val="1"/>
-        </w:numPr>
-        <w:ind w:firstLineChars="0"/>
-      </w:pPr>
-      <w:r>
-        <w:rPr>
-          <w:rFonts w:hint="eastAsia"/>
-        </w:rPr>
-        <w:t>订单列表，</w:t>
-      </w:r>
-      <w:r>
-        <w:rPr>
-          <w:rFonts w:hint="eastAsia"/>
-        </w:rPr>
-        <w:t xml:space="preserve"> </w:t>
-      </w:r>
-      <w:r>
-        <w:rPr>
-          <w:rFonts w:hint="eastAsia"/>
-        </w:rPr>
-        <w:t>根据订单不同状态筛选订单。</w:t>
-      </w:r>
-    </w:p>
-    <w:p>
-      <w:pPr>
-        <w:pStyle w:val="a3"/>
-        <w:numPr>
-          <w:ilvl w:val="2"/>
-          <w:numId w:val="1"/>
-        </w:numPr>
-        <w:ind w:firstLineChars="0"/>
-      </w:pPr>
-      <w:r>
-        <w:rPr>
-          <w:rFonts w:hint="eastAsia"/>
-        </w:rPr>
-        <w:t>订单操作，</w:t>
-      </w:r>
-      <w:r>
-        <w:rPr>
-          <w:rFonts w:hint="eastAsia"/>
-        </w:rPr>
-        <w:t>发货，</w:t>
-      </w:r>
-      <w:r>
-        <w:rPr>
-          <w:rFonts w:hint="eastAsia"/>
-        </w:rPr>
-        <w:t>取消订单</w:t>
-      </w:r>
-      <w:r>
-        <w:rPr>
-          <w:rFonts w:hint="eastAsia"/>
-        </w:rPr>
-        <w:t>，添加备注</w:t>
-      </w:r>
-    </w:p>
-    <w:p>
-      <w:pPr>
-        <w:pStyle w:val="a3"/>
-        <w:numPr>
-          <w:ilvl w:val="3"/>
-          <w:numId w:val="1"/>
-        </w:numPr>
-        <w:ind w:firstLineChars="0"/>
-      </w:pPr>
-      <w:r>
-        <w:rPr>
-          <w:rFonts w:hint="eastAsia"/>
-        </w:rPr>
-        <w:t>买家付款后买家不能主动取消订单，如需取消订单需联系卖家</w:t>
-      </w:r>
-    </w:p>
-    <w:p>
-      <w:pPr>
-        <w:pStyle w:val="a3"/>
-        <w:numPr>
-          <w:ilvl w:val="3"/>
-          <w:numId w:val="1"/>
-        </w:numPr>
-        <w:ind w:firstLineChars="0"/>
-      </w:pPr>
-      <w:r>
-        <w:rPr>
-          <w:rFonts w:hint="eastAsia"/>
-        </w:rPr>
-        <w:t>对于货到付款，发货后不能取消订单</w:t>
-      </w:r>
-    </w:p>
-    <w:p>
-      <w:pPr>
-        <w:pStyle w:val="a3"/>
-        <w:numPr>
-          <w:ilvl w:val="2"/>
-          <w:numId w:val="1"/>
-        </w:numPr>
-        <w:ind w:firstLineChars="0"/>
-      </w:pPr>
-      <w:r>
-        <w:rPr>
-          <w:rFonts w:hint="eastAsia"/>
-        </w:rPr>
-        <w:t>有新订单时，有提示信息</w:t>
-      </w:r>
-    </w:p>
-    <w:p>
-      <w:pPr>
-        <w:pStyle w:val="a3"/>
-        <w:numPr>
-          <w:ilvl w:val="1"/>
-          <w:numId w:val="1"/>
-        </w:numPr>
-        <w:ind w:firstLineChars="0"/>
-      </w:pPr>
-      <w:r>
-        <w:rPr>
-          <w:rFonts w:hint="eastAsia"/>
-        </w:rPr>
-        <w:t>产品模块</w:t>
-      </w:r>
-    </w:p>
-    <w:p>
-      <w:pPr>
-        <w:pStyle w:val="a3"/>
-        <w:numPr>
-          <w:ilvl w:val="2"/>
-          <w:numId w:val="1"/>
-        </w:numPr>
-        <w:ind w:firstLineChars="0"/>
-      </w:pPr>
-      <w:r>
-        <w:rPr>
-          <w:rFonts w:hint="eastAsia"/>
-        </w:rPr>
-        <w:t>产品列表</w:t>
-      </w:r>
-    </w:p>
-    <w:p>
-      <w:pPr>
-        <w:pStyle w:val="a3"/>
-        <w:numPr>
-          <w:ilvl w:val="3"/>
-          <w:numId w:val="1"/>
-        </w:numPr>
-        <w:ind w:firstLineChars="0"/>
-      </w:pPr>
-      <w:r>
-        <w:rPr>
-          <w:rFonts w:hint="eastAsia"/>
-        </w:rPr>
-        <w:t>上下架</w:t>
-      </w:r>
-    </w:p>
-    <w:p>
-      <w:pPr>
-        <w:pStyle w:val="a3"/>
-        <w:numPr>
-          <w:ilvl w:val="3"/>
-          <w:numId w:val="1"/>
-        </w:numPr>
-        <w:ind w:firstLineChars="0"/>
-      </w:pPr>
-      <w:r>
-        <w:rPr>
-          <w:rFonts w:hint="eastAsia"/>
-        </w:rPr>
-        <w:t>删除产品</w:t>
-      </w:r>
-    </w:p>
-    <w:p>
-      <w:pPr>
-        <w:pStyle w:val="a3"/>
-        <w:numPr>
-          <w:ilvl w:val="2"/>
-          <w:numId w:val="1"/>
-        </w:numPr>
-        <w:ind w:firstLineChars="0"/>
-      </w:pPr>
-      <w:r>
-        <w:rPr>
-          <w:rFonts w:hint="eastAsia"/>
-        </w:rPr>
-        <w:t>产品</w:t>
-      </w:r>
-      <w:r>
-        <w:rPr>
-          <w:rFonts w:hint="eastAsia"/>
-        </w:rPr>
-        <w:t>标签管理</w:t>
-      </w:r>
-      <w:r>
-        <w:rPr>
-          <w:rFonts w:hint="eastAsia"/>
-        </w:rPr>
-        <w:t>（如：豆类</w:t>
-      </w:r>
-      <w:r>
-        <w:rPr>
-          <w:rFonts w:hint="eastAsia"/>
-        </w:rPr>
-        <w:t xml:space="preserve"> </w:t>
-      </w:r>
-      <w:r>
-        <w:rPr>
-          <w:rFonts w:hint="eastAsia"/>
-        </w:rPr>
-        <w:t>瓜果</w:t>
-      </w:r>
-      <w:r>
-        <w:rPr>
-          <w:rFonts w:hint="eastAsia"/>
-        </w:rPr>
-        <w:t xml:space="preserve"> </w:t>
-      </w:r>
-      <w:r>
-        <w:rPr>
-          <w:rFonts w:hint="eastAsia"/>
-        </w:rPr>
-        <w:t>根茎</w:t>
-      </w:r>
-      <w:r>
-        <w:rPr>
-          <w:rFonts w:hint="eastAsia"/>
-        </w:rPr>
-        <w:t xml:space="preserve"> </w:t>
-      </w:r>
-      <w:r>
-        <w:rPr>
-          <w:rFonts w:hint="eastAsia"/>
-        </w:rPr>
-        <w:t>时蔬</w:t>
-      </w:r>
-      <w:r>
-        <w:rPr>
-          <w:rFonts w:hint="eastAsia"/>
-        </w:rPr>
-        <w:t xml:space="preserve"> </w:t>
-      </w:r>
-      <w:r>
-        <w:rPr>
-          <w:rFonts w:hint="eastAsia"/>
-        </w:rPr>
-        <w:t>反季节</w:t>
-      </w:r>
-      <w:r>
-        <w:rPr>
-          <w:rFonts w:hint="eastAsia"/>
-        </w:rPr>
-        <w:t xml:space="preserve"> </w:t>
-      </w:r>
-      <w:r>
-        <w:rPr>
-          <w:rFonts w:hint="eastAsia"/>
-        </w:rPr>
-        <w:t>有机蔬菜</w:t>
-      </w:r>
-      <w:r>
-        <w:rPr>
-          <w:rFonts w:hint="eastAsia"/>
-        </w:rPr>
-        <w:t xml:space="preserve"> </w:t>
-      </w:r>
-      <w:r>
-        <w:rPr>
-          <w:rFonts w:hint="eastAsia"/>
-        </w:rPr>
-        <w:t>绿色蔬菜等）</w:t>
-      </w:r>
-    </w:p>
-    <w:p>
-      <w:pPr>
-        <w:pStyle w:val="a3"/>
-        <w:numPr>
-          <w:ilvl w:val="3"/>
-          <w:numId w:val="1"/>
-        </w:numPr>
-        <w:ind w:firstLineChars="0"/>
-      </w:pPr>
-      <w:r>
-        <w:rPr>
-          <w:rFonts w:hint="eastAsia"/>
-        </w:rPr>
-        <w:t>创建标签</w:t>
-      </w:r>
-      <w:r>
-        <w:rPr>
-          <w:rFonts w:hint="eastAsia"/>
-        </w:rPr>
-        <w:tab/>
-      </w:r>
-    </w:p>
-    <w:p>
-      <w:pPr>
-        <w:pStyle w:val="a3"/>
-        <w:numPr>
-          <w:ilvl w:val="3"/>
-          <w:numId w:val="1"/>
-        </w:numPr>
-        <w:ind w:firstLineChars="0"/>
-      </w:pPr>
-      <w:r>
-        <w:rPr>
-          <w:rFonts w:hint="eastAsia"/>
-        </w:rPr>
-        <w:t>标签列表</w:t>
-      </w:r>
-    </w:p>
-    <w:p>
-      <w:pPr>
-        <w:pStyle w:val="a3"/>
-        <w:numPr>
-          <w:ilvl w:val="2"/>
-          <w:numId w:val="1"/>
-        </w:numPr>
-        <w:ind w:firstLineChars="0"/>
-      </w:pPr>
-      <w:r>
-        <w:rPr>
-          <w:rFonts w:hint="eastAsia"/>
-        </w:rPr>
-        <w:t>新建产品</w:t>
-      </w:r>
-    </w:p>
-    <w:p>
-      <w:pPr>
-        <w:pStyle w:val="a3"/>
-        <w:numPr>
-          <w:ilvl w:val="3"/>
-          <w:numId w:val="1"/>
-        </w:numPr>
-        <w:ind w:firstLineChars="0"/>
-      </w:pPr>
-      <w:r>
-        <w:rPr>
-          <w:rFonts w:hint="eastAsia"/>
-        </w:rPr>
-        <w:t>选择标签（支持多个）</w:t>
-      </w:r>
-    </w:p>
-    <w:p>
-      <w:pPr>
-        <w:pStyle w:val="a3"/>
-        <w:numPr>
-          <w:ilvl w:val="3"/>
-          <w:numId w:val="1"/>
-        </w:numPr>
-        <w:ind w:firstLineChars="0"/>
-      </w:pPr>
-      <w:r>
-        <w:rPr>
-          <w:rFonts w:hint="eastAsia"/>
-        </w:rPr>
-        <w:t>推荐复选框</w:t>
-      </w:r>
-    </w:p>
-    <w:p>
-      <w:pPr>
-        <w:pStyle w:val="a3"/>
-        <w:numPr>
-          <w:ilvl w:val="3"/>
-          <w:numId w:val="1"/>
-        </w:numPr>
-        <w:ind w:firstLineChars="0"/>
-      </w:pPr>
-      <w:r>
-        <w:rPr>
-          <w:rFonts w:hint="eastAsia"/>
-        </w:rPr>
-        <w:t>产品图片</w:t>
-      </w:r>
-    </w:p>
-    <w:p>
-      <w:pPr>
-        <w:pStyle w:val="a3"/>
-        <w:numPr>
-          <w:ilvl w:val="4"/>
-          <w:numId w:val="1"/>
-        </w:numPr>
-        <w:ind w:firstLineChars="0"/>
-      </w:pPr>
-      <w:r>
-        <w:rPr>
-          <w:rFonts w:hint="eastAsia"/>
-        </w:rPr>
-        <w:t>图片上传，压缩为指定大小的图片</w:t>
-      </w:r>
-      <w:r>
-        <w:rPr>
-          <w:rFonts w:hint="eastAsia"/>
-        </w:rPr>
-        <w:t>（一对多，指定一个图片作为封面）</w:t>
-      </w:r>
-    </w:p>
-    <w:p>
-      <w:pPr>
-        <w:pStyle w:val="a3"/>
-        <w:numPr>
-          <w:ilvl w:val="4"/>
-          <w:numId w:val="1"/>
-        </w:numPr>
-        <w:ind w:firstLineChars="0"/>
-      </w:pPr>
-      <w:r>
-        <w:rPr>
-          <w:rFonts w:hint="eastAsia"/>
-        </w:rPr>
-        <w:t>产品有一张图片作为封面和多张图片作为展示</w:t>
-      </w:r>
-    </w:p>
-    <w:p>
-      <w:pPr>
-        <w:pStyle w:val="a3"/>
-        <w:numPr>
-          <w:ilvl w:val="2"/>
-          <w:numId w:val="1"/>
-        </w:numPr>
-        <w:ind w:firstLineChars="0"/>
-      </w:pPr>
-      <w:r>
-        <w:rPr>
-          <w:rFonts w:hint="eastAsia"/>
-        </w:rPr>
-        <w:t>产品推荐</w:t>
-      </w:r>
-    </w:p>
-    <w:p>
-      <w:pPr>
-        <w:pStyle w:val="a3"/>
-        <w:numPr>
-          <w:ilvl w:val="3"/>
-          <w:numId w:val="1"/>
-        </w:numPr>
-        <w:ind w:firstLineChars="0"/>
-      </w:pPr>
-      <w:r>
-        <w:rPr>
-          <w:rFonts w:hint="eastAsia"/>
-        </w:rPr>
-        <w:t>顺序设置</w:t>
-      </w:r>
-    </w:p>
-    <w:p>
-      <w:pPr>
-        <w:pStyle w:val="a3"/>
-        <w:numPr>
-          <w:ilvl w:val="3"/>
-          <w:numId w:val="1"/>
-        </w:numPr>
-        <w:ind w:firstLineChars="0"/>
-      </w:pPr>
-      <w:r>
-        <w:rPr>
-          <w:rFonts w:hint="eastAsia"/>
-        </w:rPr>
-        <w:t>产品推荐设置</w:t>
-      </w:r>
-    </w:p>
-    <w:p>
-      <w:pPr>
-        <w:pStyle w:val="a3"/>
-        <w:numPr>
-          <w:ilvl w:val="2"/>
-          <w:numId w:val="1"/>
-        </w:numPr>
-        <w:ind w:firstLineChars="0"/>
-      </w:pPr>
-      <w:r>
-        <w:rPr>
-          <w:rFonts w:hint="eastAsia"/>
-        </w:rPr>
-        <w:t>评价管理</w:t>
-      </w:r>
-    </w:p>
-    <w:p>
-      <w:pPr>
-        <w:pStyle w:val="a3"/>
-        <w:numPr>
-          <w:ilvl w:val="3"/>
-          <w:numId w:val="1"/>
-        </w:numPr>
-        <w:ind w:firstLineChars="0"/>
-      </w:pPr>
-      <w:r>
-        <w:rPr>
-          <w:rFonts w:hint="eastAsia"/>
-        </w:rPr>
-        <w:t>根据产品筛选评价</w:t>
-      </w:r>
-    </w:p>
-    <w:p>
-      <w:pPr>
-        <w:pStyle w:val="a3"/>
-        <w:numPr>
-          <w:ilvl w:val="3"/>
-          <w:numId w:val="1"/>
-        </w:numPr>
-        <w:ind w:firstLineChars="0"/>
-      </w:pPr>
-      <w:r>
-        <w:rPr>
-          <w:rFonts w:hint="eastAsia"/>
-        </w:rPr>
-        <w:t>删除评价</w:t>
-      </w:r>
-    </w:p>
-    <w:p>
-      <w:pPr>
-        <w:pStyle w:val="a3"/>
-        <w:numPr>
-          <w:ilvl w:val="1"/>
-          <w:numId w:val="1"/>
-        </w:numPr>
-        <w:ind w:firstLineChars="0"/>
-      </w:pPr>
-      <w:r>
-        <w:rPr>
-          <w:rFonts w:hint="eastAsia"/>
-        </w:rPr>
-        <w:t>菜谱模块</w:t>
-      </w:r>
-      <w:r>
-        <w:rPr>
-          <w:rFonts w:hint="eastAsia"/>
-        </w:rPr>
-        <w:t>（参见</w:t>
-      </w:r>
-      <w:r>
-        <w:rPr>
-          <w:rFonts w:hint="eastAsia"/>
-        </w:rPr>
-        <w:t>http://www.quannonghui.com/recipe</w:t>
-      </w:r>
-      <w:r>
-        <w:rPr>
-          <w:rFonts w:hint="eastAsia"/>
-        </w:rPr>
-        <w:t>）</w:t>
-      </w:r>
-    </w:p>
-    <w:p>
-      <w:pPr>
-        <w:pStyle w:val="a3"/>
-        <w:numPr>
-          <w:ilvl w:val="2"/>
-          <w:numId w:val="1"/>
-        </w:numPr>
-        <w:ind w:firstLineChars="0"/>
-      </w:pPr>
-      <w:r>
-        <w:rPr>
-          <w:rFonts w:hint="eastAsia"/>
-        </w:rPr>
-        <w:t>增删查改菜谱</w:t>
-      </w:r>
-    </w:p>
-    <w:p>
-      <w:pPr>
-        <w:pStyle w:val="a3"/>
-        <w:numPr>
-          <w:ilvl w:val="2"/>
-          <w:numId w:val="1"/>
-        </w:numPr>
-        <w:ind w:firstLineChars="0"/>
-      </w:pPr>
-      <w:r>
-        <w:rPr>
-          <w:rFonts w:hint="eastAsia"/>
-        </w:rPr>
-        <w:t>关联产品</w:t>
-      </w:r>
     </w:p>
     <w:sectPr>
       <w:pgSz w:w="11906" w:h="16838"/>

</xml_diff>

<commit_message>
update assessment and requirements, assessment has been fixed and will not modify it until big changes of requirements
</commit_message>
<xml_diff>
--- a/doc/requirements.docx
+++ b/doc/requirements.docx
@@ -11,7 +11,6 @@
           <w:szCs w:val="36"/>
         </w:rPr>
       </w:pPr>
-      <w:bookmarkStart w:id="0" w:name="_GoBack"/>
       <w:r>
         <w:rPr>
           <w:rFonts w:hint="eastAsia"/>
@@ -2432,9 +2431,6 @@
           <w:numId w:val="1"/>
         </w:numPr>
         <w:ind w:firstLineChars="0"/>
-        <w:rPr>
-          <w:rFonts w:hint="eastAsia"/>
-        </w:rPr>
       </w:pPr>
       <w:r>
         <w:rPr>
@@ -2586,19 +2582,7 @@
         <w:rPr>
           <w:rFonts w:hint="eastAsia"/>
         </w:rPr>
-        <w:t>（</w:t>
-      </w:r>
-      <w:r>
-        <w:rPr>
-          <w:rFonts w:hint="eastAsia"/>
-        </w:rPr>
-        <w:t>支付前的订单用户可以取消，货到付款的订单发货后不能取消</w:t>
-      </w:r>
-      <w:r>
-        <w:rPr>
-          <w:rFonts w:hint="eastAsia"/>
-        </w:rPr>
-        <w:t>）</w:t>
+        <w:t>（支付前的订单用户可以取消，货到付款的订单发货后不能取消）</w:t>
       </w:r>
     </w:p>
     <w:p>
@@ -3481,6 +3465,9 @@
           <w:numId w:val="1"/>
         </w:numPr>
         <w:ind w:firstLineChars="0"/>
+        <w:rPr>
+          <w:rFonts w:hint="eastAsia"/>
+        </w:rPr>
       </w:pPr>
       <w:r>
         <w:rPr>
@@ -3502,6 +3489,22 @@
         <w:rPr>
           <w:rFonts w:hint="eastAsia"/>
         </w:rPr>
+        <w:t>产品分类</w:t>
+      </w:r>
+    </w:p>
+    <w:p>
+      <w:pPr>
+        <w:pStyle w:val="a3"/>
+        <w:numPr>
+          <w:ilvl w:val="2"/>
+          <w:numId w:val="1"/>
+        </w:numPr>
+        <w:ind w:firstLineChars="0"/>
+      </w:pPr>
+      <w:r>
+        <w:rPr>
+          <w:rFonts w:hint="eastAsia"/>
+        </w:rPr>
         <w:t>产品推荐</w:t>
       </w:r>
     </w:p>
@@ -3577,6 +3580,9 @@
           <w:numId w:val="1"/>
         </w:numPr>
         <w:ind w:firstLineChars="0"/>
+        <w:rPr>
+          <w:rFonts w:hint="eastAsia"/>
+        </w:rPr>
       </w:pPr>
       <w:r>
         <w:rPr>
@@ -3598,6 +3604,24 @@
         <w:rPr>
           <w:rFonts w:hint="eastAsia"/>
         </w:rPr>
+        <w:t>广告位大图设置</w:t>
+      </w:r>
+      <w:bookmarkStart w:id="0" w:name="_GoBack"/>
+      <w:bookmarkEnd w:id="0"/>
+    </w:p>
+    <w:p>
+      <w:pPr>
+        <w:pStyle w:val="a3"/>
+        <w:numPr>
+          <w:ilvl w:val="1"/>
+          <w:numId w:val="1"/>
+        </w:numPr>
+        <w:ind w:firstLineChars="0"/>
+      </w:pPr>
+      <w:r>
+        <w:rPr>
+          <w:rFonts w:hint="eastAsia"/>
+        </w:rPr>
         <w:t>菜谱模块</w:t>
       </w:r>
       <w:r>
@@ -3650,7 +3674,6 @@
         </w:rPr>
         <w:t>关联产品</w:t>
       </w:r>
-      <w:bookmarkEnd w:id="0"/>
     </w:p>
     <w:sectPr>
       <w:pgSz w:w="11906" w:h="16838"/>

</xml_diff>